<commit_message>
changed data type for track.time
</commit_message>
<xml_diff>
--- a/api/doc/doc_api_fr.docx
+++ b/api/doc/doc_api_fr.docx
@@ -901,6 +901,81 @@
           </w:p>
         </w:tc>
       </w:tr>
+      <w:tr>
+        <w:tc>
+          <w:tcPr>
+            <w:tcW w:w="2214" w:type="dxa"/>
+          </w:tcPr>
+          <w:p>
+            <w:pPr>
+              <w:rPr>
+                <w:lang w:val="fr-FR"/>
+              </w:rPr>
+            </w:pPr>
+            <w:r>
+              <w:rPr>
+                <w:lang w:val="fr-FR"/>
+              </w:rPr>
+              <w:t>12/10/2013</w:t>
+            </w:r>
+          </w:p>
+        </w:tc>
+        <w:tc>
+          <w:tcPr>
+            <w:tcW w:w="2214" w:type="dxa"/>
+          </w:tcPr>
+          <w:p>
+            <w:pPr>
+              <w:rPr>
+                <w:lang w:val="fr-FR"/>
+              </w:rPr>
+            </w:pPr>
+            <w:r>
+              <w:rPr>
+                <w:lang w:val="fr-FR"/>
+              </w:rPr>
+              <w:t>Hugo Defrance</w:t>
+            </w:r>
+          </w:p>
+        </w:tc>
+        <w:tc>
+          <w:tcPr>
+            <w:tcW w:w="2214" w:type="dxa"/>
+          </w:tcPr>
+          <w:p>
+            <w:pPr>
+              <w:rPr>
+                <w:lang w:val="fr-FR"/>
+              </w:rPr>
+            </w:pPr>
+            <w:r>
+              <w:rPr>
+                <w:lang w:val="fr-FR"/>
+              </w:rPr>
+              <w:t>Musique</w:t>
+            </w:r>
+          </w:p>
+        </w:tc>
+        <w:tc>
+          <w:tcPr>
+            <w:tcW w:w="2214" w:type="dxa"/>
+          </w:tcPr>
+          <w:p>
+            <w:pPr>
+              <w:jc w:val="left"/>
+              <w:rPr>
+                <w:lang w:val="fr-FR"/>
+              </w:rPr>
+            </w:pPr>
+            <w:r>
+              <w:rPr>
+                <w:lang w:val="fr-FR"/>
+              </w:rPr>
+              <w:t>Changement du type de la variable time d’une musique</w:t>
+            </w:r>
+          </w:p>
+        </w:tc>
+      </w:tr>
     </w:tbl>
     <w:p>
       <w:pPr>
@@ -956,6 +1031,8 @@
         </w:rPr>
         <w:t xml:space="preserve"> </w:t>
       </w:r>
+      <w:bookmarkStart w:id="1" w:name="_GoBack"/>
+      <w:bookmarkEnd w:id="1"/>
     </w:p>
     <w:p>
       <w:pPr>
@@ -1230,8 +1307,6 @@
             </w:rPr>
             <w:fldChar w:fldCharType="separate"/>
           </w:r>
-          <w:bookmarkStart w:id="1" w:name="_GoBack"/>
-          <w:bookmarkEnd w:id="1"/>
           <w:r>
             <w:rPr>
               <w:noProof/>
@@ -10207,7 +10282,6 @@
         <w:br/>
         <w:t xml:space="preserve">                        "time":&lt;time </w:t>
       </w:r>
-      <w:proofErr w:type="spellStart"/>
       <w:r>
         <w:rPr>
           <w:rFonts w:asciiTheme="minorHAnsi" w:eastAsiaTheme="minorEastAsia" w:hAnsiTheme="minorHAnsi" w:cstheme="minorBidi"/>
@@ -10217,9 +10291,8 @@
           <w:iCs w:val="0"/>
           <w:color w:val="auto"/>
         </w:rPr>
-        <w:t>field</w:t>
-      </w:r>
-      <w:proofErr w:type="spellEnd"/>
+        <w:t>in seconds</w:t>
+      </w:r>
       <w:r>
         <w:rPr>
           <w:rFonts w:asciiTheme="minorHAnsi" w:eastAsiaTheme="minorEastAsia" w:hAnsiTheme="minorHAnsi" w:cstheme="minorBidi"/>
@@ -11146,7 +11219,19 @@
         <w:rPr>
           <w:lang w:val="fr-FR"/>
         </w:rPr>
-        <w:t xml:space="preserve"> album&gt;,</w:t>
+        <w:t xml:space="preserve"> album</w:t>
+      </w:r>
+      <w:r>
+        <w:rPr>
+          <w:lang w:val="fr-FR"/>
+        </w:rPr>
+        <w:t xml:space="preserve"> (string)</w:t>
+      </w:r>
+      <w:r>
+        <w:rPr>
+          <w:lang w:val="fr-FR"/>
+        </w:rPr>
+        <w:t>&gt;,</w:t>
       </w:r>
       <w:r>
         <w:rPr>
@@ -11195,6 +11280,12 @@
         <w:rPr>
           <w:lang w:val="fr-FR"/>
         </w:rPr>
+        <w:t xml:space="preserve"> (string)</w:t>
+      </w:r>
+      <w:r>
+        <w:rPr>
+          <w:lang w:val="fr-FR"/>
+        </w:rPr>
         <w:t xml:space="preserve">&gt;, </w:t>
       </w:r>
       <w:r>
@@ -11216,7 +11307,19 @@
         <w:rPr>
           <w:lang w:val="fr-FR"/>
         </w:rPr>
-        <w:t xml:space="preserve"> genre&gt;, </w:t>
+        <w:t xml:space="preserve"> genre</w:t>
+      </w:r>
+      <w:r>
+        <w:rPr>
+          <w:lang w:val="fr-FR"/>
+        </w:rPr>
+        <w:t xml:space="preserve"> (string)</w:t>
+      </w:r>
+      <w:r>
+        <w:rPr>
+          <w:lang w:val="fr-FR"/>
+        </w:rPr>
+        <w:t xml:space="preserve">&gt;, </w:t>
       </w:r>
       <w:r>
         <w:rPr>
@@ -11265,6 +11368,26 @@
         <w:rPr>
           <w:lang w:val="fr-FR"/>
         </w:rPr>
+        <w:t xml:space="preserve"> (</w:t>
+      </w:r>
+      <w:proofErr w:type="spellStart"/>
+      <w:r>
+        <w:rPr>
+          <w:lang w:val="fr-FR"/>
+        </w:rPr>
+        <w:t>int</w:t>
+      </w:r>
+      <w:proofErr w:type="spellEnd"/>
+      <w:r>
+        <w:rPr>
+          <w:lang w:val="fr-FR"/>
+        </w:rPr>
+        <w:t>)</w:t>
+      </w:r>
+      <w:r>
+        <w:rPr>
+          <w:lang w:val="fr-FR"/>
+        </w:rPr>
         <w:t xml:space="preserve">&gt;, </w:t>
       </w:r>
       <w:r>
@@ -11286,7 +11409,33 @@
         <w:rPr>
           <w:lang w:val="fr-FR"/>
         </w:rPr>
-        <w:t xml:space="preserve"> duration&gt;,</w:t>
+        <w:t xml:space="preserve"> duration</w:t>
+      </w:r>
+      <w:r>
+        <w:rPr>
+          <w:lang w:val="fr-FR"/>
+        </w:rPr>
+        <w:t xml:space="preserve"> in seconds (</w:t>
+      </w:r>
+      <w:proofErr w:type="spellStart"/>
+      <w:r>
+        <w:rPr>
+          <w:lang w:val="fr-FR"/>
+        </w:rPr>
+        <w:t>int</w:t>
+      </w:r>
+      <w:proofErr w:type="spellEnd"/>
+      <w:r>
+        <w:rPr>
+          <w:lang w:val="fr-FR"/>
+        </w:rPr>
+        <w:t>)</w:t>
+      </w:r>
+      <w:r>
+        <w:rPr>
+          <w:lang w:val="fr-FR"/>
+        </w:rPr>
+        <w:t>&gt;,</w:t>
       </w:r>
       <w:r>
         <w:rPr>
@@ -11331,6 +11480,12 @@
         <w:t>title</w:t>
       </w:r>
       <w:proofErr w:type="spellEnd"/>
+      <w:r>
+        <w:rPr>
+          <w:lang w:val="fr-FR"/>
+        </w:rPr>
+        <w:t xml:space="preserve"> (string REQUIRED)</w:t>
+      </w:r>
       <w:r>
         <w:rPr>
           <w:lang w:val="fr-FR"/>
@@ -17427,14 +17582,7 @@
           <w:b/>
           <w:lang w:val="fr-FR"/>
         </w:rPr>
-        <w:t>playlist_</w:t>
-      </w:r>
-      <w:r>
-        <w:rPr>
-          <w:b/>
-          <w:lang w:val="fr-FR"/>
-        </w:rPr>
-        <w:t>id</w:t>
+        <w:t>playlist_id</w:t>
       </w:r>
       <w:proofErr w:type="spellEnd"/>
       <w:r>
@@ -19841,7 +19989,7 @@
         <w:rStyle w:val="PageNumber"/>
         <w:noProof/>
       </w:rPr>
-      <w:t>4</w:t>
+      <w:t>13</w:t>
     </w:r>
     <w:r>
       <w:rPr>
@@ -23166,7 +23314,7 @@
 </file>
 
 <file path=customXml/itemProps1.xml><?xml version="1.0" encoding="utf-8"?>
-<ds:datastoreItem xmlns:ds="http://schemas.openxmlformats.org/officeDocument/2006/customXml" ds:itemID="{A4236553-B91C-1944-8ECD-D5A679BB49F7}">
+<ds:datastoreItem xmlns:ds="http://schemas.openxmlformats.org/officeDocument/2006/customXml" ds:itemID="{71B1B3D2-D229-984B-9DC3-CFCEA4D0D0F6}">
   <ds:schemaRefs>
     <ds:schemaRef ds:uri="http://schemas.openxmlformats.org/officeDocument/2006/bibliography"/>
   </ds:schemaRefs>

</xml_diff>

<commit_message>
added mass deletion methods using POST method for iOS
</commit_message>
<xml_diff>
--- a/api/doc/doc_api_fr.docx
+++ b/api/doc/doc_api_fr.docx
@@ -297,7 +297,6 @@
         <w:rPr>
           <w:rFonts w:ascii="Times" w:hAnsi="Times" w:cs="Times"/>
           <w:noProof/>
-          <w:lang w:val="fr-FR"/>
         </w:rPr>
         <w:drawing>
           <wp:anchor distT="0" distB="0" distL="114300" distR="114300" simplePos="0" relativeHeight="251658240" behindDoc="0" locked="0" layoutInCell="1" allowOverlap="1" wp14:anchorId="2731C6C7" wp14:editId="3BA391D1">
@@ -462,8 +461,8 @@
       <w:tblGrid>
         <w:gridCol w:w="2214"/>
         <w:gridCol w:w="2214"/>
-        <w:gridCol w:w="2214"/>
-        <w:gridCol w:w="2214"/>
+        <w:gridCol w:w="1917"/>
+        <w:gridCol w:w="2511"/>
       </w:tblGrid>
       <w:tr>
         <w:tc>
@@ -516,7 +515,7 @@
         </w:tc>
         <w:tc>
           <w:tcPr>
-            <w:tcW w:w="2214" w:type="dxa"/>
+            <w:tcW w:w="1917" w:type="dxa"/>
           </w:tcPr>
           <w:p>
             <w:pPr>
@@ -540,7 +539,7 @@
         </w:tc>
         <w:tc>
           <w:tcPr>
-            <w:tcW w:w="2214" w:type="dxa"/>
+            <w:tcW w:w="2511" w:type="dxa"/>
           </w:tcPr>
           <w:p>
             <w:pPr>
@@ -609,7 +608,7 @@
         </w:tc>
         <w:tc>
           <w:tcPr>
-            <w:tcW w:w="2214" w:type="dxa"/>
+            <w:tcW w:w="1917" w:type="dxa"/>
           </w:tcPr>
           <w:p>
             <w:pPr>
@@ -634,7 +633,7 @@
         </w:tc>
         <w:tc>
           <w:tcPr>
-            <w:tcW w:w="2214" w:type="dxa"/>
+            <w:tcW w:w="2511" w:type="dxa"/>
           </w:tcPr>
           <w:p>
             <w:pPr>
@@ -704,7 +703,7 @@
         </w:tc>
         <w:tc>
           <w:tcPr>
-            <w:tcW w:w="2214" w:type="dxa"/>
+            <w:tcW w:w="1917" w:type="dxa"/>
           </w:tcPr>
           <w:p>
             <w:pPr>
@@ -729,7 +728,7 @@
         </w:tc>
         <w:tc>
           <w:tcPr>
-            <w:tcW w:w="2214" w:type="dxa"/>
+            <w:tcW w:w="2511" w:type="dxa"/>
           </w:tcPr>
           <w:p>
             <w:pPr>
@@ -768,7 +767,13 @@
               <w:rPr>
                 <w:lang w:val="fr-FR"/>
               </w:rPr>
-              <w:t>07/10/2013</w:t>
+              <w:t>07/11</w:t>
+            </w:r>
+            <w:r>
+              <w:rPr>
+                <w:lang w:val="fr-FR"/>
+              </w:rPr>
+              <w:t>/2013</w:t>
             </w:r>
           </w:p>
         </w:tc>
@@ -792,7 +797,7 @@
         </w:tc>
         <w:tc>
           <w:tcPr>
-            <w:tcW w:w="2214" w:type="dxa"/>
+            <w:tcW w:w="1917" w:type="dxa"/>
           </w:tcPr>
           <w:p>
             <w:pPr>
@@ -810,7 +815,7 @@
         </w:tc>
         <w:tc>
           <w:tcPr>
-            <w:tcW w:w="2214" w:type="dxa"/>
+            <w:tcW w:w="2511" w:type="dxa"/>
           </w:tcPr>
           <w:p>
             <w:pPr>
@@ -842,7 +847,13 @@
               <w:rPr>
                 <w:lang w:val="fr-FR"/>
               </w:rPr>
-              <w:t>11/10/2013</w:t>
+              <w:t>11/11</w:t>
+            </w:r>
+            <w:r>
+              <w:rPr>
+                <w:lang w:val="fr-FR"/>
+              </w:rPr>
+              <w:t>/2013</w:t>
             </w:r>
           </w:p>
         </w:tc>
@@ -866,7 +877,7 @@
         </w:tc>
         <w:tc>
           <w:tcPr>
-            <w:tcW w:w="2214" w:type="dxa"/>
+            <w:tcW w:w="1917" w:type="dxa"/>
           </w:tcPr>
           <w:p>
             <w:pPr>
@@ -884,7 +895,7 @@
         </w:tc>
         <w:tc>
           <w:tcPr>
-            <w:tcW w:w="2214" w:type="dxa"/>
+            <w:tcW w:w="2511" w:type="dxa"/>
           </w:tcPr>
           <w:p>
             <w:pPr>
@@ -916,7 +927,13 @@
               <w:rPr>
                 <w:lang w:val="fr-FR"/>
               </w:rPr>
-              <w:t>12/10/2013</w:t>
+              <w:t>12/11</w:t>
+            </w:r>
+            <w:r>
+              <w:rPr>
+                <w:lang w:val="fr-FR"/>
+              </w:rPr>
+              <w:t>/2013</w:t>
             </w:r>
           </w:p>
         </w:tc>
@@ -940,7 +957,7 @@
         </w:tc>
         <w:tc>
           <w:tcPr>
-            <w:tcW w:w="2214" w:type="dxa"/>
+            <w:tcW w:w="1917" w:type="dxa"/>
           </w:tcPr>
           <w:p>
             <w:pPr>
@@ -958,7 +975,7 @@
         </w:tc>
         <w:tc>
           <w:tcPr>
-            <w:tcW w:w="2214" w:type="dxa"/>
+            <w:tcW w:w="2511" w:type="dxa"/>
           </w:tcPr>
           <w:p>
             <w:pPr>
@@ -976,6 +993,81 @@
           </w:p>
         </w:tc>
       </w:tr>
+      <w:tr>
+        <w:tc>
+          <w:tcPr>
+            <w:tcW w:w="2214" w:type="dxa"/>
+          </w:tcPr>
+          <w:p>
+            <w:pPr>
+              <w:rPr>
+                <w:lang w:val="fr-FR"/>
+              </w:rPr>
+            </w:pPr>
+            <w:r>
+              <w:rPr>
+                <w:lang w:val="fr-FR"/>
+              </w:rPr>
+              <w:t>14/11/2013</w:t>
+            </w:r>
+          </w:p>
+        </w:tc>
+        <w:tc>
+          <w:tcPr>
+            <w:tcW w:w="2214" w:type="dxa"/>
+          </w:tcPr>
+          <w:p>
+            <w:pPr>
+              <w:rPr>
+                <w:lang w:val="fr-FR"/>
+              </w:rPr>
+            </w:pPr>
+            <w:r>
+              <w:rPr>
+                <w:lang w:val="fr-FR"/>
+              </w:rPr>
+              <w:t>Hugo Defrance</w:t>
+            </w:r>
+          </w:p>
+        </w:tc>
+        <w:tc>
+          <w:tcPr>
+            <w:tcW w:w="1917" w:type="dxa"/>
+          </w:tcPr>
+          <w:p>
+            <w:pPr>
+              <w:rPr>
+                <w:lang w:val="fr-FR"/>
+              </w:rPr>
+            </w:pPr>
+            <w:r>
+              <w:rPr>
+                <w:lang w:val="fr-FR"/>
+              </w:rPr>
+              <w:t>Toutes</w:t>
+            </w:r>
+          </w:p>
+        </w:tc>
+        <w:tc>
+          <w:tcPr>
+            <w:tcW w:w="2511" w:type="dxa"/>
+          </w:tcPr>
+          <w:p>
+            <w:pPr>
+              <w:jc w:val="left"/>
+              <w:rPr>
+                <w:lang w:val="fr-FR"/>
+              </w:rPr>
+            </w:pPr>
+            <w:r>
+              <w:rPr>
+                <w:lang w:val="fr-FR"/>
+              </w:rPr>
+              <w:t>Ajout de méthode de suppression en masse en POST pour compatibilité avec iOS</w:t>
+            </w:r>
+          </w:p>
+        </w:tc>
+      </w:tr>
     </w:tbl>
     <w:p>
       <w:pPr>
@@ -1031,8 +1123,6 @@
         </w:rPr>
         <w:t xml:space="preserve"> </w:t>
       </w:r>
-      <w:bookmarkStart w:id="1" w:name="_GoBack"/>
-      <w:bookmarkEnd w:id="1"/>
     </w:p>
     <w:p>
       <w:pPr>
@@ -1115,103 +1205,11 @@
         <w:autoSpaceDE w:val="0"/>
         <w:autoSpaceDN w:val="0"/>
         <w:adjustRightInd w:val="0"/>
-        <w:spacing w:after="240"/>
         <w:rPr>
           <w:rFonts w:ascii="Times" w:hAnsi="Times" w:cs="Times"/>
-          <w:b/>
-          <w:bCs/>
-          <w:color w:val="093849"/>
-          <w:sz w:val="32"/>
-          <w:szCs w:val="32"/>
-          <w:lang w:val="fr-FR"/>
-        </w:rPr>
-      </w:pPr>
-    </w:p>
-    <w:p>
-      <w:pPr>
-        <w:widowControl w:val="0"/>
-        <w:autoSpaceDE w:val="0"/>
-        <w:autoSpaceDN w:val="0"/>
-        <w:adjustRightInd w:val="0"/>
-        <w:spacing w:after="240"/>
-        <w:rPr>
-          <w:rFonts w:ascii="Times" w:hAnsi="Times" w:cs="Times"/>
-          <w:b/>
-          <w:bCs/>
-          <w:color w:val="093849"/>
-          <w:sz w:val="32"/>
-          <w:szCs w:val="32"/>
-          <w:lang w:val="fr-FR"/>
-        </w:rPr>
-      </w:pPr>
-    </w:p>
-    <w:p>
-      <w:pPr>
-        <w:widowControl w:val="0"/>
-        <w:autoSpaceDE w:val="0"/>
-        <w:autoSpaceDN w:val="0"/>
-        <w:adjustRightInd w:val="0"/>
-        <w:spacing w:after="240"/>
-        <w:rPr>
-          <w:rFonts w:ascii="Times" w:hAnsi="Times" w:cs="Times"/>
-          <w:b/>
-          <w:bCs/>
-          <w:color w:val="093849"/>
-          <w:sz w:val="32"/>
-          <w:szCs w:val="32"/>
-          <w:lang w:val="fr-FR"/>
-        </w:rPr>
-      </w:pPr>
-    </w:p>
-    <w:p>
-      <w:pPr>
-        <w:widowControl w:val="0"/>
-        <w:autoSpaceDE w:val="0"/>
-        <w:autoSpaceDN w:val="0"/>
-        <w:adjustRightInd w:val="0"/>
-        <w:spacing w:after="240"/>
-        <w:rPr>
-          <w:rFonts w:ascii="Times" w:hAnsi="Times" w:cs="Times"/>
-          <w:b/>
-          <w:bCs/>
-          <w:color w:val="093849"/>
-          <w:sz w:val="32"/>
-          <w:szCs w:val="32"/>
-          <w:lang w:val="fr-FR"/>
-        </w:rPr>
-      </w:pPr>
-    </w:p>
-    <w:p>
-      <w:pPr>
-        <w:widowControl w:val="0"/>
-        <w:autoSpaceDE w:val="0"/>
-        <w:autoSpaceDN w:val="0"/>
-        <w:adjustRightInd w:val="0"/>
-        <w:spacing w:after="240"/>
-        <w:rPr>
-          <w:rFonts w:ascii="Times" w:hAnsi="Times" w:cs="Times"/>
-          <w:lang w:val="fr-FR"/>
-        </w:rPr>
-      </w:pPr>
-    </w:p>
-    <w:p>
-      <w:pPr>
-        <w:widowControl w:val="0"/>
-        <w:autoSpaceDE w:val="0"/>
-        <w:autoSpaceDN w:val="0"/>
-        <w:adjustRightInd w:val="0"/>
-        <w:rPr>
-          <w:rFonts w:ascii="Times" w:hAnsi="Times" w:cs="Times"/>
-          <w:lang w:val="fr-FR"/>
-        </w:rPr>
-      </w:pPr>
-      <w:r>
-        <w:rPr>
-          <w:rFonts w:ascii="Times" w:hAnsi="Times" w:cs="Times"/>
-          <w:lang w:val="fr-FR"/>
-        </w:rPr>
-        <w:t xml:space="preserve"> </w:t>
-      </w:r>
+          <w:lang w:val="fr-FR"/>
+        </w:rPr>
+      </w:pPr>
     </w:p>
     <w:p>
       <w:pPr>
@@ -3848,10 +3846,72 @@
       <w:pPr>
         <w:pStyle w:val="Heading1"/>
       </w:pPr>
-      <w:bookmarkStart w:id="2" w:name="_Toc245766949"/>
+      <w:bookmarkStart w:id="1" w:name="_Toc245766949"/>
       <w:r>
         <w:t>Présentation de l’API</w:t>
       </w:r>
+      <w:bookmarkEnd w:id="1"/>
+    </w:p>
+    <w:p>
+      <w:pPr>
+        <w:rPr>
+          <w:lang w:val="fr-FR"/>
+        </w:rPr>
+      </w:pPr>
+    </w:p>
+    <w:p>
+      <w:pPr>
+        <w:rPr>
+          <w:lang w:val="fr-FR"/>
+        </w:rPr>
+      </w:pPr>
+      <w:r>
+        <w:rPr>
+          <w:lang w:val="fr-FR"/>
+        </w:rPr>
+        <w:t>Tous les clients du projet (Android, IPhone, application PC/MAC et site web) communiqueront avec le serveur principal grâce à une API de type REST. Celle-ci permettra notamment d’accéder à la base de données principale du projet, sera chargé</w:t>
+      </w:r>
+      <w:r>
+        <w:rPr>
+          <w:lang w:val="fr-FR"/>
+        </w:rPr>
+        <w:t>e</w:t>
+      </w:r>
+      <w:r>
+        <w:rPr>
+          <w:lang w:val="fr-FR"/>
+        </w:rPr>
+        <w:t xml:space="preserve"> de l’authentification des utilisateurs et des fonctionnalités sociales.</w:t>
+      </w:r>
+    </w:p>
+    <w:p>
+      <w:pPr>
+        <w:rPr>
+          <w:lang w:val="fr-FR"/>
+        </w:rPr>
+      </w:pPr>
+      <w:r>
+        <w:rPr>
+          <w:lang w:val="fr-FR"/>
+        </w:rPr>
+        <w:t>Cette API utilisera le protocole HTTPS afin de garantir un maximum de flexibilité et de sécurité dans son utilisation. En effet, la majorité des langages de programmation moderne (tel que Java ou Ruby ou Python par exemple) implémentent ce protocole nativement et permet de faire des requêtes de manière rapide et sécurisé.</w:t>
+      </w:r>
+    </w:p>
+    <w:p>
+      <w:pPr>
+        <w:rPr>
+          <w:lang w:val="fr-FR"/>
+        </w:rPr>
+      </w:pPr>
+    </w:p>
+    <w:p>
+      <w:pPr>
+        <w:pStyle w:val="Heading1"/>
+      </w:pPr>
+      <w:bookmarkStart w:id="2" w:name="_Toc245766950"/>
+      <w:r>
+        <w:t>Requêtes disponibles</w:t>
+      </w:r>
       <w:bookmarkEnd w:id="2"/>
     </w:p>
     <w:p>
@@ -3871,276 +3931,214 @@
         <w:rPr>
           <w:lang w:val="fr-FR"/>
         </w:rPr>
-        <w:t>Tous les clients du projet (Android, IPhone, application PC/MAC et site web) communiqueront avec le serveur principal grâce à une API de type REST. Celle-ci permettra notamment d’accéder à la base de données principale du projet, sera chargé</w:t>
-      </w:r>
-      <w:r>
-        <w:rPr>
-          <w:lang w:val="fr-FR"/>
-        </w:rPr>
-        <w:t>e</w:t>
-      </w:r>
-      <w:r>
-        <w:rPr>
-          <w:lang w:val="fr-FR"/>
-        </w:rPr>
-        <w:t xml:space="preserve"> de l’authentification des utilisateurs et des fonctionnalités sociales.</w:t>
-      </w:r>
-    </w:p>
-    <w:p>
-      <w:pPr>
-        <w:rPr>
-          <w:lang w:val="fr-FR"/>
-        </w:rPr>
-      </w:pPr>
-      <w:r>
-        <w:rPr>
-          <w:lang w:val="fr-FR"/>
-        </w:rPr>
-        <w:t>Cette API utilisera le protocole HTTPS afin de garantir un maximum de flexibilité et de sécurité dans son utilisation. En effet, la majorité des langages de programmation moderne (tel que Java ou Ruby ou Python par exemple) implémentent ce protocole nativement et permet de faire des requêtes de manière rapide et sécurisé.</w:t>
-      </w:r>
-    </w:p>
-    <w:p>
-      <w:pPr>
-        <w:rPr>
-          <w:lang w:val="fr-FR"/>
-        </w:rPr>
-      </w:pPr>
-    </w:p>
-    <w:p>
-      <w:pPr>
-        <w:pStyle w:val="Heading1"/>
-      </w:pPr>
-      <w:bookmarkStart w:id="3" w:name="_Toc245766950"/>
-      <w:r>
-        <w:t>Requêtes disponibles</w:t>
+        <w:t xml:space="preserve">Toutes les requêtes doivent être encodées en UTF-8 et doivent contenir un « Content- Type » de type « application/json ». Les paramètres des requêtes doivent être formatés dans un format </w:t>
+      </w:r>
+      <w:r>
+        <w:rPr>
+          <w:lang w:val="fr-FR"/>
+        </w:rPr>
+        <w:t>JSON</w:t>
+      </w:r>
+      <w:r>
+        <w:rPr>
+          <w:lang w:val="fr-FR"/>
+        </w:rPr>
+        <w:t xml:space="preserve"> valide.</w:t>
+      </w:r>
+    </w:p>
+    <w:p>
+      <w:pPr>
+        <w:rPr>
+          <w:lang w:val="fr-FR"/>
+        </w:rPr>
+      </w:pPr>
+    </w:p>
+    <w:p>
+      <w:pPr>
+        <w:rPr>
+          <w:lang w:val="fr-FR"/>
+        </w:rPr>
+      </w:pPr>
+      <w:r>
+        <w:rPr>
+          <w:lang w:val="fr-FR"/>
+        </w:rPr>
+        <w:t>Afin d’authentifier les utilisateurs, toutes les requêtes (sauf la requêtes de création de compte et de connexion) devront c</w:t>
+      </w:r>
+      <w:r>
+        <w:rPr>
+          <w:lang w:val="fr-FR"/>
+        </w:rPr>
+        <w:t xml:space="preserve">ontenir le paramètre GET « </w:t>
+      </w:r>
+      <w:r>
+        <w:rPr>
+          <w:lang w:val="fr-FR"/>
+        </w:rPr>
+        <w:t xml:space="preserve">token » contenant le token. Les requêtes auront donc le format : </w:t>
+      </w:r>
+    </w:p>
+    <w:p>
+      <w:pPr>
+        <w:rPr>
+          <w:lang w:val="fr-FR"/>
+        </w:rPr>
+      </w:pPr>
+      <w:r>
+        <w:rPr>
+          <w:lang w:val="fr-FR"/>
+        </w:rPr>
+        <w:t>« /&lt;</w:t>
+      </w:r>
+      <w:proofErr w:type="spellStart"/>
+      <w:proofErr w:type="gramStart"/>
+      <w:r>
+        <w:rPr>
+          <w:lang w:val="fr-FR"/>
+        </w:rPr>
+        <w:t>request</w:t>
+      </w:r>
+      <w:proofErr w:type="spellEnd"/>
+      <w:proofErr w:type="gramEnd"/>
+      <w:r>
+        <w:rPr>
+          <w:lang w:val="fr-FR"/>
+        </w:rPr>
+        <w:t>&gt;</w:t>
+      </w:r>
+      <w:r>
+        <w:rPr>
+          <w:lang w:val="fr-FR"/>
+        </w:rPr>
+        <w:t>?</w:t>
+      </w:r>
+      <w:r>
+        <w:rPr>
+          <w:lang w:val="fr-FR"/>
+        </w:rPr>
+        <w:t>token=&lt;token&gt; ».</w:t>
+      </w:r>
+    </w:p>
+    <w:p>
+      <w:pPr>
+        <w:rPr>
+          <w:lang w:val="fr-FR"/>
+        </w:rPr>
+      </w:pPr>
+    </w:p>
+    <w:p>
+      <w:pPr>
+        <w:rPr>
+          <w:lang w:val="fr-FR"/>
+        </w:rPr>
+      </w:pPr>
+      <w:r>
+        <w:rPr>
+          <w:lang w:val="fr-FR"/>
+        </w:rPr>
+        <w:t>Le serveur répondra à toutes les requêtes en utilisant les codes de réponse HTTP standard et contiendront éventuellement des données encodées en JSON.</w:t>
+      </w:r>
+    </w:p>
+    <w:p>
+      <w:pPr>
+        <w:rPr>
+          <w:lang w:val="fr-FR"/>
+        </w:rPr>
+      </w:pPr>
+    </w:p>
+    <w:p>
+      <w:pPr>
+        <w:rPr>
+          <w:lang w:val="fr-FR"/>
+        </w:rPr>
+      </w:pPr>
+    </w:p>
+    <w:p>
+      <w:pPr>
+        <w:rPr>
+          <w:lang w:val="fr-FR"/>
+        </w:rPr>
+      </w:pPr>
+    </w:p>
+    <w:p>
+      <w:pPr>
+        <w:rPr>
+          <w:lang w:val="fr-FR"/>
+        </w:rPr>
+      </w:pPr>
+    </w:p>
+    <w:p>
+      <w:pPr>
+        <w:rPr>
+          <w:lang w:val="fr-FR"/>
+        </w:rPr>
+      </w:pPr>
+    </w:p>
+    <w:p>
+      <w:pPr>
+        <w:rPr>
+          <w:lang w:val="fr-FR"/>
+        </w:rPr>
+      </w:pPr>
+    </w:p>
+    <w:p>
+      <w:pPr>
+        <w:rPr>
+          <w:lang w:val="fr-FR"/>
+        </w:rPr>
+      </w:pPr>
+    </w:p>
+    <w:p>
+      <w:pPr>
+        <w:rPr>
+          <w:lang w:val="fr-FR"/>
+        </w:rPr>
+      </w:pPr>
+    </w:p>
+    <w:p>
+      <w:pPr>
+        <w:rPr>
+          <w:lang w:val="fr-FR"/>
+        </w:rPr>
+      </w:pPr>
+    </w:p>
+    <w:p>
+      <w:pPr>
+        <w:rPr>
+          <w:lang w:val="fr-FR"/>
+        </w:rPr>
+      </w:pPr>
+    </w:p>
+    <w:p>
+      <w:pPr>
+        <w:rPr>
+          <w:lang w:val="fr-FR"/>
+        </w:rPr>
+      </w:pPr>
+    </w:p>
+    <w:p>
+      <w:pPr>
+        <w:rPr>
+          <w:lang w:val="fr-FR"/>
+        </w:rPr>
+      </w:pPr>
+    </w:p>
+    <w:p>
+      <w:pPr>
+        <w:rPr>
+          <w:lang w:val="fr-FR"/>
+        </w:rPr>
+      </w:pPr>
+    </w:p>
+    <w:p>
+      <w:pPr>
+        <w:pStyle w:val="Heading2"/>
+      </w:pPr>
+      <w:bookmarkStart w:id="3" w:name="_Toc245766951"/>
+      <w:r>
+        <w:t>Utilisateur</w:t>
       </w:r>
       <w:bookmarkEnd w:id="3"/>
-    </w:p>
-    <w:p>
-      <w:pPr>
-        <w:rPr>
-          <w:lang w:val="fr-FR"/>
-        </w:rPr>
-      </w:pPr>
-    </w:p>
-    <w:p>
-      <w:pPr>
-        <w:rPr>
-          <w:lang w:val="fr-FR"/>
-        </w:rPr>
-      </w:pPr>
-      <w:r>
-        <w:rPr>
-          <w:lang w:val="fr-FR"/>
-        </w:rPr>
-        <w:t xml:space="preserve">Toutes les requêtes doivent être encodées en UTF-8 et doivent contenir un « Content- Type » de type « application/json ». Les paramètres des requêtes doivent être formatés dans un format </w:t>
-      </w:r>
-      <w:r>
-        <w:rPr>
-          <w:lang w:val="fr-FR"/>
-        </w:rPr>
-        <w:t>JSON</w:t>
-      </w:r>
-      <w:r>
-        <w:rPr>
-          <w:lang w:val="fr-FR"/>
-        </w:rPr>
-        <w:t xml:space="preserve"> valide.</w:t>
-      </w:r>
-    </w:p>
-    <w:p>
-      <w:pPr>
-        <w:rPr>
-          <w:lang w:val="fr-FR"/>
-        </w:rPr>
-      </w:pPr>
-    </w:p>
-    <w:p>
-      <w:pPr>
-        <w:rPr>
-          <w:lang w:val="fr-FR"/>
-        </w:rPr>
-      </w:pPr>
-      <w:r>
-        <w:rPr>
-          <w:lang w:val="fr-FR"/>
-        </w:rPr>
-        <w:t>Afin d’authentifier les utilisateurs, toutes les requêtes (sauf la requêtes de création de compte et de connexion) devront c</w:t>
-      </w:r>
-      <w:r>
-        <w:rPr>
-          <w:lang w:val="fr-FR"/>
-        </w:rPr>
-        <w:t xml:space="preserve">ontenir le paramètre GET « </w:t>
-      </w:r>
-      <w:r>
-        <w:rPr>
-          <w:lang w:val="fr-FR"/>
-        </w:rPr>
-        <w:t xml:space="preserve">token » contenant le token. Les requêtes auront donc le format : </w:t>
-      </w:r>
-    </w:p>
-    <w:p>
-      <w:pPr>
-        <w:rPr>
-          <w:lang w:val="fr-FR"/>
-        </w:rPr>
-      </w:pPr>
-      <w:r>
-        <w:rPr>
-          <w:lang w:val="fr-FR"/>
-        </w:rPr>
-        <w:t>« /&lt;</w:t>
-      </w:r>
-      <w:proofErr w:type="spellStart"/>
-      <w:proofErr w:type="gramStart"/>
-      <w:r>
-        <w:rPr>
-          <w:lang w:val="fr-FR"/>
-        </w:rPr>
-        <w:t>request</w:t>
-      </w:r>
-      <w:proofErr w:type="spellEnd"/>
-      <w:proofErr w:type="gramEnd"/>
-      <w:r>
-        <w:rPr>
-          <w:lang w:val="fr-FR"/>
-        </w:rPr>
-        <w:t>&gt;</w:t>
-      </w:r>
-      <w:r>
-        <w:rPr>
-          <w:lang w:val="fr-FR"/>
-        </w:rPr>
-        <w:t>?</w:t>
-      </w:r>
-      <w:r>
-        <w:rPr>
-          <w:lang w:val="fr-FR"/>
-        </w:rPr>
-        <w:t>token=&lt;token&gt; ».</w:t>
-      </w:r>
-    </w:p>
-    <w:p>
-      <w:pPr>
-        <w:rPr>
-          <w:lang w:val="fr-FR"/>
-        </w:rPr>
-      </w:pPr>
-    </w:p>
-    <w:p>
-      <w:pPr>
-        <w:rPr>
-          <w:lang w:val="fr-FR"/>
-        </w:rPr>
-      </w:pPr>
-      <w:r>
-        <w:rPr>
-          <w:lang w:val="fr-FR"/>
-        </w:rPr>
-        <w:t>Le serveur répondra à toutes les requêtes en utilisant les codes de réponse HTTP standard et contiendront éventuellement des données encodées en JSON.</w:t>
-      </w:r>
-    </w:p>
-    <w:p>
-      <w:pPr>
-        <w:rPr>
-          <w:lang w:val="fr-FR"/>
-        </w:rPr>
-      </w:pPr>
-    </w:p>
-    <w:p>
-      <w:pPr>
-        <w:rPr>
-          <w:lang w:val="fr-FR"/>
-        </w:rPr>
-      </w:pPr>
-    </w:p>
-    <w:p>
-      <w:pPr>
-        <w:rPr>
-          <w:lang w:val="fr-FR"/>
-        </w:rPr>
-      </w:pPr>
-    </w:p>
-    <w:p>
-      <w:pPr>
-        <w:rPr>
-          <w:lang w:val="fr-FR"/>
-        </w:rPr>
-      </w:pPr>
-    </w:p>
-    <w:p>
-      <w:pPr>
-        <w:rPr>
-          <w:lang w:val="fr-FR"/>
-        </w:rPr>
-      </w:pPr>
-    </w:p>
-    <w:p>
-      <w:pPr>
-        <w:rPr>
-          <w:lang w:val="fr-FR"/>
-        </w:rPr>
-      </w:pPr>
-    </w:p>
-    <w:p>
-      <w:pPr>
-        <w:rPr>
-          <w:lang w:val="fr-FR"/>
-        </w:rPr>
-      </w:pPr>
-    </w:p>
-    <w:p>
-      <w:pPr>
-        <w:rPr>
-          <w:lang w:val="fr-FR"/>
-        </w:rPr>
-      </w:pPr>
-    </w:p>
-    <w:p>
-      <w:pPr>
-        <w:rPr>
-          <w:lang w:val="fr-FR"/>
-        </w:rPr>
-      </w:pPr>
-    </w:p>
-    <w:p>
-      <w:pPr>
-        <w:rPr>
-          <w:lang w:val="fr-FR"/>
-        </w:rPr>
-      </w:pPr>
-    </w:p>
-    <w:p>
-      <w:pPr>
-        <w:rPr>
-          <w:lang w:val="fr-FR"/>
-        </w:rPr>
-      </w:pPr>
-    </w:p>
-    <w:p>
-      <w:pPr>
-        <w:rPr>
-          <w:lang w:val="fr-FR"/>
-        </w:rPr>
-      </w:pPr>
-    </w:p>
-    <w:p>
-      <w:pPr>
-        <w:rPr>
-          <w:lang w:val="fr-FR"/>
-        </w:rPr>
-      </w:pPr>
-    </w:p>
-    <w:p>
-      <w:pPr>
-        <w:pStyle w:val="Heading2"/>
-      </w:pPr>
-      <w:bookmarkStart w:id="4" w:name="_Toc245766951"/>
-      <w:r>
-        <w:t>Utilisateur</w:t>
-      </w:r>
-      <w:bookmarkEnd w:id="4"/>
     </w:p>
     <w:p>
       <w:pPr>
@@ -4150,11 +4148,11 @@
           <w:numId w:val="1"/>
         </w:numPr>
       </w:pPr>
-      <w:bookmarkStart w:id="5" w:name="_Toc245766952"/>
+      <w:bookmarkStart w:id="4" w:name="_Toc245766952"/>
       <w:r>
         <w:t>S’enregistrer – création d’un compte utilisateur et d’un token</w:t>
       </w:r>
-      <w:bookmarkEnd w:id="5"/>
+      <w:bookmarkEnd w:id="4"/>
     </w:p>
     <w:p>
       <w:pPr>
@@ -4283,15 +4281,13 @@
         </w:rPr>
         <w:t xml:space="preserve"> sont </w:t>
       </w:r>
-      <w:proofErr w:type="gramStart"/>
       <w:r>
         <w:rPr>
           <w:rFonts w:asciiTheme="majorHAnsi" w:hAnsiTheme="majorHAnsi" w:cs="Times"/>
           <w:lang w:val="fr-FR"/>
         </w:rPr>
-        <w:t>obligatoire</w:t>
-      </w:r>
-      <w:proofErr w:type="gramEnd"/>
+        <w:t>obligatoires</w:t>
+      </w:r>
       <w:r>
         <w:rPr>
           <w:rFonts w:asciiTheme="majorHAnsi" w:hAnsiTheme="majorHAnsi" w:cs="Times"/>
@@ -4921,11 +4917,11 @@
           <w:numId w:val="1"/>
         </w:numPr>
       </w:pPr>
-      <w:bookmarkStart w:id="6" w:name="_Toc245766953"/>
+      <w:bookmarkStart w:id="5" w:name="_Toc245766953"/>
       <w:r>
         <w:t>Connexion – création de token</w:t>
       </w:r>
-      <w:bookmarkEnd w:id="6"/>
+      <w:bookmarkEnd w:id="5"/>
     </w:p>
     <w:p>
       <w:pPr>
@@ -5077,22 +5073,6 @@
         </w:rPr>
         <w:t>}</w:t>
       </w:r>
-    </w:p>
-    <w:p>
-      <w:pPr>
-        <w:jc w:val="left"/>
-        <w:rPr>
-          <w:lang w:val="fr-FR"/>
-        </w:rPr>
-      </w:pPr>
-    </w:p>
-    <w:p>
-      <w:pPr>
-        <w:jc w:val="left"/>
-        <w:rPr>
-          <w:lang w:val="fr-FR"/>
-        </w:rPr>
-      </w:pPr>
     </w:p>
     <w:p>
       <w:pPr>
@@ -5346,11 +5326,11 @@
           <w:numId w:val="1"/>
         </w:numPr>
       </w:pPr>
-      <w:bookmarkStart w:id="7" w:name="_Toc245766954"/>
+      <w:bookmarkStart w:id="6" w:name="_Toc245766954"/>
       <w:r>
         <w:t>Déconnexion – destruction de token</w:t>
       </w:r>
-      <w:bookmarkEnd w:id="7"/>
+      <w:bookmarkEnd w:id="6"/>
     </w:p>
     <w:p>
       <w:pPr>
@@ -5528,38 +5508,6 @@
         </w:rPr>
         <w:t>}</w:t>
       </w:r>
-    </w:p>
-    <w:p>
-      <w:pPr>
-        <w:jc w:val="left"/>
-        <w:rPr>
-          <w:lang w:val="fr-FR"/>
-        </w:rPr>
-      </w:pPr>
-    </w:p>
-    <w:p>
-      <w:pPr>
-        <w:jc w:val="left"/>
-        <w:rPr>
-          <w:lang w:val="fr-FR"/>
-        </w:rPr>
-      </w:pPr>
-    </w:p>
-    <w:p>
-      <w:pPr>
-        <w:jc w:val="left"/>
-        <w:rPr>
-          <w:lang w:val="fr-FR"/>
-        </w:rPr>
-      </w:pPr>
-    </w:p>
-    <w:p>
-      <w:pPr>
-        <w:jc w:val="left"/>
-        <w:rPr>
-          <w:lang w:val="fr-FR"/>
-        </w:rPr>
-      </w:pPr>
     </w:p>
     <w:p>
       <w:pPr>
@@ -5675,11 +5623,11 @@
           <w:numId w:val="1"/>
         </w:numPr>
       </w:pPr>
-      <w:bookmarkStart w:id="8" w:name="_Toc245766955"/>
+      <w:bookmarkStart w:id="7" w:name="_Toc245766955"/>
       <w:r>
         <w:t>Mise à jour des informations d’un compte utilisateur</w:t>
       </w:r>
-      <w:bookmarkEnd w:id="8"/>
+      <w:bookmarkEnd w:id="7"/>
     </w:p>
     <w:p>
       <w:pPr>
@@ -6113,11 +6061,11 @@
           <w:numId w:val="1"/>
         </w:numPr>
       </w:pPr>
-      <w:bookmarkStart w:id="9" w:name="_Toc245766956"/>
+      <w:bookmarkStart w:id="8" w:name="_Toc245766956"/>
       <w:r>
         <w:t>Obtenir des informations sur un utilisateur</w:t>
       </w:r>
-      <w:bookmarkEnd w:id="9"/>
+      <w:bookmarkEnd w:id="8"/>
     </w:p>
     <w:p>
       <w:pPr>
@@ -7248,11 +7196,11 @@
           <w:numId w:val="1"/>
         </w:numPr>
       </w:pPr>
-      <w:bookmarkStart w:id="10" w:name="_Toc245766957"/>
+      <w:bookmarkStart w:id="9" w:name="_Toc245766957"/>
       <w:r>
         <w:t>Obtenir la liste des utilisateurs</w:t>
       </w:r>
-      <w:bookmarkEnd w:id="10"/>
+      <w:bookmarkEnd w:id="9"/>
     </w:p>
     <w:p>
       <w:pPr>
@@ -7312,6 +7260,11 @@
         <w:t>users</w:t>
       </w:r>
       <w:proofErr w:type="spellEnd"/>
+    </w:p>
+    <w:p>
+      <w:pPr>
+        <w:pStyle w:val="Heading4"/>
+      </w:pPr>
     </w:p>
     <w:p>
       <w:pPr>
@@ -7621,11 +7574,11 @@
           <w:numId w:val="11"/>
         </w:numPr>
       </w:pPr>
-      <w:bookmarkStart w:id="11" w:name="_Toc245766958"/>
+      <w:bookmarkStart w:id="10" w:name="_Toc245766958"/>
       <w:r>
         <w:t>Liste d’amis</w:t>
       </w:r>
-      <w:bookmarkEnd w:id="11"/>
+      <w:bookmarkEnd w:id="10"/>
     </w:p>
     <w:p>
       <w:pPr>
@@ -7635,11 +7588,11 @@
           <w:numId w:val="10"/>
         </w:numPr>
       </w:pPr>
-      <w:bookmarkStart w:id="12" w:name="_Toc245766959"/>
+      <w:bookmarkStart w:id="11" w:name="_Toc245766959"/>
       <w:r>
         <w:t>Ajouter un ami</w:t>
       </w:r>
-      <w:bookmarkEnd w:id="12"/>
+      <w:bookmarkEnd w:id="11"/>
     </w:p>
     <w:p>
       <w:pPr>
@@ -8417,11 +8370,11 @@
           <w:numId w:val="10"/>
         </w:numPr>
       </w:pPr>
-      <w:bookmarkStart w:id="13" w:name="_Toc245766960"/>
+      <w:bookmarkStart w:id="12" w:name="_Toc245766960"/>
       <w:r>
         <w:t>Supprimer un ami</w:t>
       </w:r>
-      <w:bookmarkEnd w:id="13"/>
+      <w:bookmarkEnd w:id="12"/>
     </w:p>
     <w:p>
       <w:pPr>
@@ -8481,6 +8434,107 @@
         <w:t>friends</w:t>
       </w:r>
       <w:proofErr w:type="spellEnd"/>
+      <w:r>
+        <w:rPr>
+          <w:b/>
+          <w:lang w:val="fr-FR"/>
+        </w:rPr>
+        <w:t> ?</w:t>
+      </w:r>
+      <w:proofErr w:type="spellStart"/>
+      <w:r>
+        <w:rPr>
+          <w:b/>
+          <w:lang w:val="fr-FR"/>
+        </w:rPr>
+        <w:t>friend_email</w:t>
+      </w:r>
+      <w:proofErr w:type="spellEnd"/>
+      <w:r>
+        <w:rPr>
+          <w:b/>
+          <w:lang w:val="fr-FR"/>
+        </w:rPr>
+        <w:t>=&lt;</w:t>
+      </w:r>
+      <w:proofErr w:type="spellStart"/>
+      <w:r>
+        <w:rPr>
+          <w:b/>
+          <w:lang w:val="fr-FR"/>
+        </w:rPr>
+        <w:t>friend_email</w:t>
+      </w:r>
+      <w:proofErr w:type="spellEnd"/>
+      <w:r>
+        <w:rPr>
+          <w:b/>
+          <w:lang w:val="fr-FR"/>
+        </w:rPr>
+        <w:t>&gt;</w:t>
+      </w:r>
+    </w:p>
+    <w:p>
+      <w:pPr>
+        <w:pStyle w:val="Heading4"/>
+      </w:pPr>
+      <w:r>
+        <w:t>Réponse</w:t>
+      </w:r>
+    </w:p>
+    <w:p>
+      <w:pPr>
+        <w:rPr>
+          <w:lang w:val="fr-FR"/>
+        </w:rPr>
+      </w:pPr>
+      <w:r>
+        <w:rPr>
+          <w:lang w:val="fr-FR"/>
+        </w:rPr>
+        <w:t>Si les paramètres sont valides, une réponse de typ</w:t>
+      </w:r>
+      <w:r>
+        <w:rPr>
+          <w:lang w:val="fr-FR"/>
+        </w:rPr>
+        <w:t xml:space="preserve">e </w:t>
+      </w:r>
+      <w:proofErr w:type="spellStart"/>
+      <w:r>
+        <w:rPr>
+          <w:lang w:val="fr-FR"/>
+        </w:rPr>
+        <w:t>type</w:t>
+      </w:r>
+      <w:proofErr w:type="spellEnd"/>
+      <w:r>
+        <w:rPr>
+          <w:lang w:val="fr-FR"/>
+        </w:rPr>
+        <w:t xml:space="preserve"> « 200 Ok </w:t>
+      </w:r>
+      <w:r>
+        <w:rPr>
+          <w:lang w:val="fr-FR"/>
+        </w:rPr>
+        <w:t xml:space="preserve">» sera </w:t>
+      </w:r>
+      <w:proofErr w:type="gramStart"/>
+      <w:r>
+        <w:rPr>
+          <w:lang w:val="fr-FR"/>
+        </w:rPr>
+        <w:t>retournée.:</w:t>
+      </w:r>
+      <w:proofErr w:type="gramEnd"/>
+    </w:p>
+    <w:p>
+      <w:pPr>
+        <w:rPr>
+          <w:lang w:val="fr-FR"/>
+        </w:rPr>
+      </w:pPr>
     </w:p>
     <w:p>
       <w:pPr>
@@ -8489,20 +8543,11 @@
           <w:lang w:val="fr-FR"/>
         </w:rPr>
       </w:pPr>
-    </w:p>
-    <w:p>
-      <w:pPr>
-        <w:jc w:val="left"/>
-        <w:rPr>
-          <w:lang w:val="fr-FR"/>
-        </w:rPr>
-      </w:pPr>
-      <w:r>
-        <w:rPr>
-          <w:lang w:val="fr-FR"/>
-        </w:rPr>
-        <w:t>{ -</w:t>
+      <w:r>
+        <w:rPr>
+          <w:lang w:val="fr-FR"/>
+        </w:rPr>
+        <w:t>{</w:t>
       </w:r>
       <w:r>
         <w:rPr>
@@ -8512,6 +8557,70 @@
         <w:t xml:space="preserve">   "</w:t>
       </w:r>
       <w:proofErr w:type="spellStart"/>
+      <w:proofErr w:type="gramStart"/>
+      <w:r>
+        <w:rPr>
+          <w:lang w:val="fr-FR"/>
+        </w:rPr>
+        <w:t>success</w:t>
+      </w:r>
+      <w:proofErr w:type="spellEnd"/>
+      <w:proofErr w:type="gramEnd"/>
+      <w:r>
+        <w:rPr>
+          <w:lang w:val="fr-FR"/>
+        </w:rPr>
+        <w:t xml:space="preserve">" : </w:t>
+      </w:r>
+      <w:proofErr w:type="spellStart"/>
+      <w:r>
+        <w:rPr>
+          <w:lang w:val="fr-FR"/>
+        </w:rPr>
+        <w:t>true</w:t>
+      </w:r>
+      <w:proofErr w:type="spellEnd"/>
+      <w:r>
+        <w:rPr>
+          <w:lang w:val="fr-FR"/>
+        </w:rPr>
+        <w:t>,</w:t>
+      </w:r>
+    </w:p>
+    <w:p>
+      <w:pPr>
+        <w:jc w:val="left"/>
+        <w:rPr>
+          <w:lang w:val="fr-FR"/>
+        </w:rPr>
+      </w:pPr>
+      <w:r>
+        <w:rPr>
+          <w:lang w:val="fr-FR"/>
+        </w:rPr>
+        <w:t xml:space="preserve">   "</w:t>
+      </w:r>
+      <w:proofErr w:type="gramStart"/>
+      <w:r>
+        <w:rPr>
+          <w:lang w:val="fr-FR"/>
+        </w:rPr>
+        <w:t>message</w:t>
+      </w:r>
+      <w:proofErr w:type="gramEnd"/>
+      <w:r>
+        <w:rPr>
+          <w:lang w:val="fr-FR"/>
+        </w:rPr>
+        <w:t>" : "</w:t>
+      </w:r>
+      <w:r>
+        <w:rPr>
+          <w:lang w:val="fr-FR"/>
+        </w:rPr>
+        <w:t>&lt;</w:t>
+      </w:r>
+      <w:proofErr w:type="spellStart"/>
       <w:r>
         <w:rPr>
           <w:lang w:val="fr-FR"/>
@@ -8523,22 +8632,62 @@
         <w:rPr>
           <w:lang w:val="fr-FR"/>
         </w:rPr>
-        <w:t>" : &lt;</w:t>
-      </w:r>
-      <w:proofErr w:type="spellStart"/>
-      <w:r>
-        <w:rPr>
-          <w:lang w:val="fr-FR"/>
-        </w:rPr>
-        <w:t>friend_email</w:t>
-      </w:r>
-      <w:proofErr w:type="spellEnd"/>
-      <w:r>
-        <w:rPr>
-          <w:lang w:val="fr-FR"/>
-        </w:rPr>
         <w:t>&gt;</w:t>
       </w:r>
+      <w:r>
+        <w:rPr>
+          <w:lang w:val="fr-FR"/>
+        </w:rPr>
+        <w:t xml:space="preserve"> </w:t>
+      </w:r>
+      <w:proofErr w:type="spellStart"/>
+      <w:r>
+        <w:rPr>
+          <w:lang w:val="fr-FR"/>
+        </w:rPr>
+        <w:t>is</w:t>
+      </w:r>
+      <w:proofErr w:type="spellEnd"/>
+      <w:r>
+        <w:rPr>
+          <w:lang w:val="fr-FR"/>
+        </w:rPr>
+        <w:t xml:space="preserve"> </w:t>
+      </w:r>
+      <w:r>
+        <w:rPr>
+          <w:lang w:val="fr-FR"/>
+        </w:rPr>
+        <w:t xml:space="preserve">no longer </w:t>
+      </w:r>
+      <w:proofErr w:type="spellStart"/>
+      <w:r>
+        <w:rPr>
+          <w:lang w:val="fr-FR"/>
+        </w:rPr>
+        <w:t>your</w:t>
+      </w:r>
+      <w:proofErr w:type="spellEnd"/>
+      <w:r>
+        <w:rPr>
+          <w:lang w:val="fr-FR"/>
+        </w:rPr>
+        <w:t xml:space="preserve"> </w:t>
+      </w:r>
+      <w:proofErr w:type="spellStart"/>
+      <w:r>
+        <w:rPr>
+          <w:lang w:val="fr-FR"/>
+        </w:rPr>
+        <w:t>friend</w:t>
+      </w:r>
+      <w:proofErr w:type="spellEnd"/>
+      <w:r>
+        <w:rPr>
+          <w:lang w:val="fr-FR"/>
+        </w:rPr>
+        <w:t>"</w:t>
+      </w:r>
     </w:p>
     <w:p>
       <w:pPr>
@@ -8556,73 +8705,58 @@
     </w:p>
     <w:p>
       <w:pPr>
+        <w:jc w:val="left"/>
+        <w:rPr>
+          <w:lang w:val="fr-FR"/>
+        </w:rPr>
+      </w:pPr>
+    </w:p>
+    <w:p>
+      <w:pPr>
         <w:pStyle w:val="Heading4"/>
       </w:pPr>
       <w:r>
-        <w:t>Réponse</w:t>
-      </w:r>
-    </w:p>
-    <w:p>
-      <w:pPr>
-        <w:rPr>
-          <w:lang w:val="fr-FR"/>
-        </w:rPr>
-      </w:pPr>
-      <w:r>
-        <w:rPr>
-          <w:lang w:val="fr-FR"/>
-        </w:rPr>
-        <w:t xml:space="preserve">Si les paramètres sont valides, une réponse de type </w:t>
-      </w:r>
-      <w:proofErr w:type="spellStart"/>
-      <w:r>
-        <w:rPr>
-          <w:lang w:val="fr-FR"/>
-        </w:rPr>
-        <w:t>type</w:t>
-      </w:r>
-      <w:proofErr w:type="spellEnd"/>
-      <w:r>
-        <w:rPr>
-          <w:lang w:val="fr-FR"/>
-        </w:rPr>
-        <w:t xml:space="preserve"> « 201 </w:t>
-      </w:r>
-      <w:proofErr w:type="spellStart"/>
-      <w:r>
-        <w:rPr>
-          <w:lang w:val="fr-FR"/>
-        </w:rPr>
-        <w:t>Created</w:t>
-      </w:r>
-      <w:proofErr w:type="spellEnd"/>
-      <w:r>
-        <w:rPr>
-          <w:lang w:val="fr-FR"/>
-        </w:rPr>
-        <w:t xml:space="preserve"> » sera retournée. Si les deux utilisateurs sont déjà amis, le type de réponse sera « 200 </w:t>
-      </w:r>
-      <w:proofErr w:type="spellStart"/>
-      <w:r>
-        <w:rPr>
-          <w:lang w:val="fr-FR"/>
-        </w:rPr>
-        <w:t>Created</w:t>
-      </w:r>
-      <w:proofErr w:type="spellEnd"/>
-      <w:r>
-        <w:rPr>
-          <w:lang w:val="fr-FR"/>
-        </w:rPr>
-        <w:t xml:space="preserve"> » :</w:t>
-      </w:r>
-    </w:p>
-    <w:p>
-      <w:pPr>
-        <w:rPr>
-          <w:lang w:val="fr-FR"/>
-        </w:rPr>
-      </w:pPr>
+        <w:t>Erreurs</w:t>
+      </w:r>
+    </w:p>
+    <w:p>
+      <w:pPr>
+        <w:rPr>
+          <w:lang w:val="fr-FR"/>
+        </w:rPr>
+      </w:pPr>
+      <w:r>
+        <w:rPr>
+          <w:lang w:val="fr-FR"/>
+        </w:rPr>
+        <w:t xml:space="preserve">Si </w:t>
+      </w:r>
+      <w:r>
+        <w:rPr>
+          <w:lang w:val="fr-FR"/>
+        </w:rPr>
+        <w:t>l’email</w:t>
+      </w:r>
+      <w:r>
+        <w:rPr>
+          <w:lang w:val="fr-FR"/>
+        </w:rPr>
+        <w:t xml:space="preserve"> de l’ami ne figure pas dans la liste d’amis de l’utilisateur, une réponse de type « 404 Not </w:t>
+      </w:r>
+      <w:proofErr w:type="spellStart"/>
+      <w:r>
+        <w:rPr>
+          <w:lang w:val="fr-FR"/>
+        </w:rPr>
+        <w:t>Found</w:t>
+      </w:r>
+      <w:proofErr w:type="spellEnd"/>
+      <w:r>
+        <w:rPr>
+          <w:lang w:val="fr-FR"/>
+        </w:rPr>
+        <w:t xml:space="preserve"> » sera retournée :</w:t>
+      </w:r>
     </w:p>
     <w:p>
       <w:pPr>
@@ -8650,7 +8784,13 @@
         <w:rPr>
           <w:lang w:val="fr-FR"/>
         </w:rPr>
-        <w:t>success</w:t>
+        <w:t>succes</w:t>
+      </w:r>
+      <w:r>
+        <w:rPr>
+          <w:lang w:val="fr-FR"/>
+        </w:rPr>
+        <w:t>s</w:t>
       </w:r>
       <w:proofErr w:type="spellEnd"/>
       <w:proofErr w:type="gramEnd"/>
@@ -8658,222 +8798,7 @@
         <w:rPr>
           <w:lang w:val="fr-FR"/>
         </w:rPr>
-        <w:t xml:space="preserve">" : </w:t>
-      </w:r>
-      <w:proofErr w:type="spellStart"/>
-      <w:r>
-        <w:rPr>
-          <w:lang w:val="fr-FR"/>
-        </w:rPr>
-        <w:t>true</w:t>
-      </w:r>
-      <w:proofErr w:type="spellEnd"/>
-      <w:r>
-        <w:rPr>
-          <w:lang w:val="fr-FR"/>
-        </w:rPr>
-        <w:t>,</w:t>
-      </w:r>
-    </w:p>
-    <w:p>
-      <w:pPr>
-        <w:jc w:val="left"/>
-        <w:rPr>
-          <w:lang w:val="fr-FR"/>
-        </w:rPr>
-      </w:pPr>
-      <w:r>
-        <w:rPr>
-          <w:lang w:val="fr-FR"/>
-        </w:rPr>
-        <w:t xml:space="preserve">   "</w:t>
-      </w:r>
-      <w:proofErr w:type="gramStart"/>
-      <w:r>
-        <w:rPr>
-          <w:lang w:val="fr-FR"/>
-        </w:rPr>
-        <w:t>message</w:t>
-      </w:r>
-      <w:proofErr w:type="gramEnd"/>
-      <w:r>
-        <w:rPr>
-          <w:lang w:val="fr-FR"/>
-        </w:rPr>
-        <w:t>" : "</w:t>
-      </w:r>
-      <w:r>
-        <w:rPr>
-          <w:lang w:val="fr-FR"/>
-        </w:rPr>
-        <w:t>&lt;</w:t>
-      </w:r>
-      <w:proofErr w:type="spellStart"/>
-      <w:r>
-        <w:rPr>
-          <w:lang w:val="fr-FR"/>
-        </w:rPr>
-        <w:t>friend_email</w:t>
-      </w:r>
-      <w:proofErr w:type="spellEnd"/>
-      <w:r>
-        <w:rPr>
-          <w:lang w:val="fr-FR"/>
-        </w:rPr>
-        <w:t>&gt;</w:t>
-      </w:r>
-      <w:r>
-        <w:rPr>
-          <w:lang w:val="fr-FR"/>
-        </w:rPr>
-        <w:t xml:space="preserve"> </w:t>
-      </w:r>
-      <w:proofErr w:type="spellStart"/>
-      <w:r>
-        <w:rPr>
-          <w:lang w:val="fr-FR"/>
-        </w:rPr>
-        <w:t>is</w:t>
-      </w:r>
-      <w:proofErr w:type="spellEnd"/>
-      <w:r>
-        <w:rPr>
-          <w:lang w:val="fr-FR"/>
-        </w:rPr>
-        <w:t xml:space="preserve"> </w:t>
-      </w:r>
-      <w:r>
-        <w:rPr>
-          <w:lang w:val="fr-FR"/>
-        </w:rPr>
-        <w:t xml:space="preserve">no longer </w:t>
-      </w:r>
-      <w:proofErr w:type="spellStart"/>
-      <w:r>
-        <w:rPr>
-          <w:lang w:val="fr-FR"/>
-        </w:rPr>
-        <w:t>your</w:t>
-      </w:r>
-      <w:proofErr w:type="spellEnd"/>
-      <w:r>
-        <w:rPr>
-          <w:lang w:val="fr-FR"/>
-        </w:rPr>
-        <w:t xml:space="preserve"> </w:t>
-      </w:r>
-      <w:proofErr w:type="spellStart"/>
-      <w:r>
-        <w:rPr>
-          <w:lang w:val="fr-FR"/>
-        </w:rPr>
-        <w:t>friend</w:t>
-      </w:r>
-      <w:proofErr w:type="spellEnd"/>
-      <w:r>
-        <w:rPr>
-          <w:lang w:val="fr-FR"/>
-        </w:rPr>
-        <w:t>"</w:t>
-      </w:r>
-    </w:p>
-    <w:p>
-      <w:pPr>
-        <w:jc w:val="left"/>
-        <w:rPr>
-          <w:lang w:val="fr-FR"/>
-        </w:rPr>
-      </w:pPr>
-      <w:r>
-        <w:rPr>
-          <w:lang w:val="fr-FR"/>
-        </w:rPr>
-        <w:t>}</w:t>
-      </w:r>
-    </w:p>
-    <w:p>
-      <w:pPr>
-        <w:jc w:val="left"/>
-        <w:rPr>
-          <w:lang w:val="fr-FR"/>
-        </w:rPr>
-      </w:pPr>
-    </w:p>
-    <w:p>
-      <w:pPr>
-        <w:jc w:val="left"/>
-        <w:rPr>
-          <w:lang w:val="fr-FR"/>
-        </w:rPr>
-      </w:pPr>
-    </w:p>
-    <w:p>
-      <w:pPr>
-        <w:jc w:val="left"/>
-        <w:rPr>
-          <w:lang w:val="fr-FR"/>
-        </w:rPr>
-      </w:pPr>
-    </w:p>
-    <w:p>
-      <w:pPr>
-        <w:pStyle w:val="Heading4"/>
-      </w:pPr>
-      <w:r>
-        <w:t>Erreurs</w:t>
-      </w:r>
-    </w:p>
-    <w:p>
-      <w:pPr>
-        <w:rPr>
-          <w:lang w:val="fr-FR"/>
-        </w:rPr>
-      </w:pPr>
-      <w:r>
-        <w:rPr>
-          <w:lang w:val="fr-FR"/>
-        </w:rPr>
-        <w:t xml:space="preserve">Si </w:t>
-      </w:r>
-      <w:r>
-        <w:rPr>
-          <w:lang w:val="fr-FR"/>
-        </w:rPr>
-        <w:t>l’email</w:t>
-      </w:r>
-      <w:r>
-        <w:rPr>
-          <w:lang w:val="fr-FR"/>
-        </w:rPr>
-        <w:t xml:space="preserve"> de l’ami ne figure pas dans la liste d’amis de l’utilisateur, une réponse de type « 404 Not </w:t>
-      </w:r>
-      <w:proofErr w:type="spellStart"/>
-      <w:r>
-        <w:rPr>
-          <w:lang w:val="fr-FR"/>
-        </w:rPr>
-        <w:t>Found</w:t>
-      </w:r>
-      <w:proofErr w:type="spellEnd"/>
-      <w:r>
-        <w:rPr>
-          <w:lang w:val="fr-FR"/>
-        </w:rPr>
-        <w:t xml:space="preserve"> » sera retournée :</w:t>
-      </w:r>
-    </w:p>
-    <w:p>
-      <w:pPr>
-        <w:jc w:val="left"/>
-        <w:rPr>
-          <w:lang w:val="fr-FR"/>
-        </w:rPr>
-      </w:pPr>
-      <w:r>
-        <w:rPr>
-          <w:lang w:val="fr-FR"/>
-        </w:rPr>
-        <w:t>{</w:t>
+        <w:t>" : false,</w:t>
       </w:r>
       <w:r>
         <w:rPr>
@@ -8883,35 +8808,6 @@
         <w:t xml:space="preserve">   "</w:t>
       </w:r>
       <w:proofErr w:type="spellStart"/>
-      <w:proofErr w:type="gramStart"/>
-      <w:r>
-        <w:rPr>
-          <w:lang w:val="fr-FR"/>
-        </w:rPr>
-        <w:t>succes</w:t>
-      </w:r>
-      <w:r>
-        <w:rPr>
-          <w:lang w:val="fr-FR"/>
-        </w:rPr>
-        <w:t>s</w:t>
-      </w:r>
-      <w:proofErr w:type="spellEnd"/>
-      <w:proofErr w:type="gramEnd"/>
-      <w:r>
-        <w:rPr>
-          <w:lang w:val="fr-FR"/>
-        </w:rPr>
-        <w:t>" : false,</w:t>
-      </w:r>
-      <w:r>
-        <w:rPr>
-          <w:lang w:val="fr-FR"/>
-        </w:rPr>
-        <w:br/>
-        <w:t xml:space="preserve">   "</w:t>
-      </w:r>
-      <w:proofErr w:type="spellStart"/>
       <w:r>
         <w:rPr>
           <w:lang w:val="fr-FR"/>
@@ -8995,6 +8891,14 @@
         </w:rPr>
         <w:t>}</w:t>
       </w:r>
+    </w:p>
+    <w:p>
+      <w:pPr>
+        <w:jc w:val="left"/>
+        <w:rPr>
+          <w:lang w:val="fr-FR"/>
+        </w:rPr>
+      </w:pPr>
     </w:p>
     <w:p>
       <w:pPr>
@@ -9206,11 +9110,11 @@
           <w:numId w:val="10"/>
         </w:numPr>
       </w:pPr>
-      <w:bookmarkStart w:id="14" w:name="_Toc245766961"/>
+      <w:bookmarkStart w:id="13" w:name="_Toc245766961"/>
       <w:r>
         <w:t>Obtenir la liste d’amis</w:t>
       </w:r>
-      <w:bookmarkEnd w:id="14"/>
+      <w:bookmarkEnd w:id="13"/>
     </w:p>
     <w:p>
       <w:pPr>
@@ -9580,7 +9484,7 @@
       <w:pPr>
         <w:pStyle w:val="Heading2"/>
       </w:pPr>
-      <w:bookmarkStart w:id="15" w:name="_Toc245766962"/>
+      <w:bookmarkStart w:id="14" w:name="_Toc245766962"/>
       <w:r>
         <w:t>Musique</w:t>
       </w:r>
@@ -9588,7 +9492,7 @@
         <w:t>  </w:t>
       </w:r>
-      <w:bookmarkEnd w:id="15"/>
+      <w:bookmarkEnd w:id="14"/>
     </w:p>
     <w:p>
       <w:pPr>
@@ -9598,11 +9502,11 @@
           <w:numId w:val="1"/>
         </w:numPr>
       </w:pPr>
-      <w:bookmarkStart w:id="16" w:name="_Toc245766963"/>
+      <w:bookmarkStart w:id="15" w:name="_Toc245766963"/>
       <w:r>
         <w:t>Afficher les détails d’une musique</w:t>
       </w:r>
-      <w:bookmarkEnd w:id="16"/>
+      <w:bookmarkEnd w:id="15"/>
     </w:p>
     <w:p>
       <w:pPr>
@@ -10661,11 +10565,11 @@
           <w:numId w:val="1"/>
         </w:numPr>
       </w:pPr>
-      <w:bookmarkStart w:id="17" w:name="_Toc245766964"/>
+      <w:bookmarkStart w:id="16" w:name="_Toc245766964"/>
       <w:r>
         <w:t>Obtenir la liste de musiques de l’utilisateur</w:t>
       </w:r>
-      <w:bookmarkEnd w:id="17"/>
+      <w:bookmarkEnd w:id="16"/>
     </w:p>
     <w:p>
       <w:pPr>
@@ -10892,6 +10796,30 @@
         </w:rPr>
         <w:t>}</w:t>
       </w:r>
+    </w:p>
+    <w:p>
+      <w:pPr>
+        <w:jc w:val="left"/>
+        <w:rPr>
+          <w:lang w:val="fr-FR"/>
+        </w:rPr>
+      </w:pPr>
+    </w:p>
+    <w:p>
+      <w:pPr>
+        <w:jc w:val="left"/>
+        <w:rPr>
+          <w:lang w:val="fr-FR"/>
+        </w:rPr>
+      </w:pPr>
+    </w:p>
+    <w:p>
+      <w:pPr>
+        <w:jc w:val="left"/>
+        <w:rPr>
+          <w:lang w:val="fr-FR"/>
+        </w:rPr>
+      </w:pPr>
     </w:p>
     <w:p>
       <w:pPr>
@@ -11021,11 +10949,11 @@
           <w:numId w:val="1"/>
         </w:numPr>
       </w:pPr>
-      <w:bookmarkStart w:id="18" w:name="_Toc245766965"/>
+      <w:bookmarkStart w:id="17" w:name="_Toc245766965"/>
       <w:r>
         <w:t>Ajouter d’une musique</w:t>
       </w:r>
-      <w:bookmarkEnd w:id="18"/>
+      <w:bookmarkEnd w:id="17"/>
     </w:p>
     <w:p>
       <w:pPr>
@@ -11854,11 +11782,11 @@
           <w:numId w:val="1"/>
         </w:numPr>
       </w:pPr>
-      <w:bookmarkStart w:id="19" w:name="_Toc245766966"/>
+      <w:bookmarkStart w:id="18" w:name="_Toc245766966"/>
       <w:r>
         <w:t>Mettre à jour les informations sur une musique</w:t>
       </w:r>
-      <w:bookmarkEnd w:id="19"/>
+      <w:bookmarkEnd w:id="18"/>
     </w:p>
     <w:p>
       <w:pPr>
@@ -12607,11 +12535,11 @@
           <w:numId w:val="1"/>
         </w:numPr>
       </w:pPr>
-      <w:bookmarkStart w:id="20" w:name="_Toc245766967"/>
+      <w:bookmarkStart w:id="19" w:name="_Toc245766967"/>
       <w:r>
         <w:t>Supprime une musique de la liste de musique</w:t>
       </w:r>
-      <w:bookmarkEnd w:id="20"/>
+      <w:bookmarkEnd w:id="19"/>
     </w:p>
     <w:p>
       <w:pPr>
@@ -12793,7 +12721,7 @@
         <w:rPr>
           <w:lang w:val="fr-FR"/>
         </w:rPr>
-        <w:t>Tracks</w:t>
+        <w:t>Track</w:t>
       </w:r>
       <w:proofErr w:type="spellEnd"/>
       <w:r>
@@ -13032,7 +12960,7 @@
           <w:numId w:val="1"/>
         </w:numPr>
       </w:pPr>
-      <w:bookmarkStart w:id="21" w:name="_Toc245766968"/>
+      <w:bookmarkStart w:id="20" w:name="_Toc245766968"/>
       <w:r>
         <w:t xml:space="preserve">Supprime une </w:t>
       </w:r>
@@ -13048,7 +12976,7 @@
       <w:r>
         <w:t xml:space="preserve"> de la liste de musique</w:t>
       </w:r>
-      <w:bookmarkEnd w:id="21"/>
+      <w:bookmarkEnd w:id="20"/>
     </w:p>
     <w:p>
       <w:pPr>
@@ -13126,26 +13054,141 @@
         <w:t>tracks</w:t>
       </w:r>
       <w:proofErr w:type="spellEnd"/>
-    </w:p>
-    <w:p>
-      <w:pPr>
+      <w:r>
         <w:rPr>
           <w:b/>
           <w:lang w:val="fr-FR"/>
         </w:rPr>
-      </w:pPr>
-    </w:p>
-    <w:p>
-      <w:pPr>
-        <w:rPr>
-          <w:lang w:val="fr-FR"/>
-        </w:rPr>
-      </w:pPr>
-      <w:r>
-        <w:rPr>
-          <w:lang w:val="fr-FR"/>
-        </w:rPr>
-        <w:t>Une liste d'id de musique doit être passée</w:t>
+        <w:t> ?</w:t>
+      </w:r>
+      <w:proofErr w:type="spellStart"/>
+      <w:r>
+        <w:rPr>
+          <w:b/>
+          <w:lang w:val="fr-FR"/>
+        </w:rPr>
+        <w:t>tracks_</w:t>
+      </w:r>
+      <w:proofErr w:type="gramStart"/>
+      <w:r>
+        <w:rPr>
+          <w:b/>
+          <w:lang w:val="fr-FR"/>
+        </w:rPr>
+        <w:t>id</w:t>
+      </w:r>
+      <w:proofErr w:type="spellEnd"/>
+      <w:r>
+        <w:rPr>
+          <w:b/>
+          <w:lang w:val="fr-FR"/>
+        </w:rPr>
+        <w:t>[</w:t>
+      </w:r>
+      <w:proofErr w:type="gramEnd"/>
+      <w:r>
+        <w:rPr>
+          <w:b/>
+          <w:lang w:val="fr-FR"/>
+        </w:rPr>
+        <w:t>]=&lt;id 1&gt;&amp;</w:t>
+      </w:r>
+      <w:proofErr w:type="spellStart"/>
+      <w:r>
+        <w:rPr>
+          <w:b/>
+          <w:lang w:val="fr-FR"/>
+        </w:rPr>
+        <w:t>tracks_id</w:t>
+      </w:r>
+      <w:proofErr w:type="spellEnd"/>
+      <w:r>
+        <w:rPr>
+          <w:b/>
+          <w:lang w:val="fr-FR"/>
+        </w:rPr>
+        <w:t>[]=&lt;id n&gt;</w:t>
+      </w:r>
+    </w:p>
+    <w:p>
+      <w:pPr>
+        <w:rPr>
+          <w:b/>
+          <w:lang w:val="fr-FR"/>
+        </w:rPr>
+      </w:pPr>
+      <w:r>
+        <w:rPr>
+          <w:b/>
+          <w:lang w:val="fr-FR"/>
+        </w:rPr>
+        <w:t>POST /api/</w:t>
+      </w:r>
+      <w:proofErr w:type="spellStart"/>
+      <w:r>
+        <w:rPr>
+          <w:b/>
+          <w:lang w:val="fr-FR"/>
+        </w:rPr>
+        <w:t>tracks</w:t>
+      </w:r>
+      <w:proofErr w:type="spellEnd"/>
+      <w:r>
+        <w:rPr>
+          <w:b/>
+          <w:lang w:val="fr-FR"/>
+        </w:rPr>
+        <w:t>/</w:t>
+      </w:r>
+      <w:proofErr w:type="spellStart"/>
+      <w:r>
+        <w:rPr>
+          <w:b/>
+          <w:lang w:val="fr-FR"/>
+        </w:rPr>
+        <w:t>delete</w:t>
+      </w:r>
+      <w:proofErr w:type="spellEnd"/>
+    </w:p>
+    <w:p>
+      <w:pPr>
+        <w:rPr>
+          <w:b/>
+          <w:lang w:val="fr-FR"/>
+        </w:rPr>
+      </w:pPr>
+    </w:p>
+    <w:p>
+      <w:pPr>
+        <w:rPr>
+          <w:lang w:val="fr-FR"/>
+        </w:rPr>
+      </w:pPr>
+      <w:r>
+        <w:rPr>
+          <w:lang w:val="fr-FR"/>
+        </w:rPr>
+        <w:t xml:space="preserve">Si la </w:t>
+      </w:r>
+      <w:proofErr w:type="spellStart"/>
+      <w:r>
+        <w:rPr>
+          <w:lang w:val="fr-FR"/>
+        </w:rPr>
+        <w:t>methode</w:t>
+      </w:r>
+      <w:proofErr w:type="spellEnd"/>
+      <w:r>
+        <w:rPr>
+          <w:lang w:val="fr-FR"/>
+        </w:rPr>
+        <w:t xml:space="preserve"> POST est utilisée, u</w:t>
+      </w:r>
+      <w:r>
+        <w:rPr>
+          <w:lang w:val="fr-FR"/>
+        </w:rPr>
+        <w:t>ne liste d'id de musique doit être passée</w:t>
       </w:r>
       <w:r>
         <w:rPr>
@@ -13629,11 +13672,11 @@
       <w:pPr>
         <w:pStyle w:val="Heading2"/>
       </w:pPr>
-      <w:bookmarkStart w:id="22" w:name="_Toc245766969"/>
+      <w:bookmarkStart w:id="21" w:name="_Toc245766969"/>
       <w:r>
         <w:t>Listes de lecture</w:t>
       </w:r>
-      <w:bookmarkEnd w:id="22"/>
+      <w:bookmarkEnd w:id="21"/>
     </w:p>
     <w:p>
       <w:pPr>
@@ -13643,11 +13686,11 @@
           <w:numId w:val="1"/>
         </w:numPr>
       </w:pPr>
-      <w:bookmarkStart w:id="23" w:name="_Toc245766970"/>
+      <w:bookmarkStart w:id="22" w:name="_Toc245766970"/>
       <w:r>
         <w:t>Création d’une liste de lecture</w:t>
       </w:r>
-      <w:bookmarkEnd w:id="23"/>
+      <w:bookmarkEnd w:id="22"/>
     </w:p>
     <w:p>
       <w:pPr>
@@ -14308,11 +14351,11 @@
           <w:numId w:val="1"/>
         </w:numPr>
       </w:pPr>
-      <w:bookmarkStart w:id="24" w:name="_Toc245766971"/>
+      <w:bookmarkStart w:id="23" w:name="_Toc245766971"/>
       <w:r>
         <w:t>Modification d’une liste de lecture</w:t>
       </w:r>
-      <w:bookmarkEnd w:id="24"/>
+      <w:bookmarkEnd w:id="23"/>
     </w:p>
     <w:p>
       <w:pPr>
@@ -14858,11 +14901,11 @@
           <w:numId w:val="1"/>
         </w:numPr>
       </w:pPr>
-      <w:bookmarkStart w:id="25" w:name="_Toc245766972"/>
+      <w:bookmarkStart w:id="24" w:name="_Toc245766972"/>
       <w:r>
         <w:t>Suppression d’une liste de lecture</w:t>
       </w:r>
-      <w:bookmarkEnd w:id="25"/>
+      <w:bookmarkEnd w:id="24"/>
     </w:p>
     <w:p>
       <w:pPr>
@@ -15366,11 +15409,11 @@
           <w:numId w:val="1"/>
         </w:numPr>
       </w:pPr>
-      <w:bookmarkStart w:id="26" w:name="_Toc245766973"/>
+      <w:bookmarkStart w:id="25" w:name="_Toc245766973"/>
       <w:r>
         <w:t>Suppression de plusieurs listes de lecture</w:t>
       </w:r>
-      <w:bookmarkEnd w:id="26"/>
+      <w:bookmarkEnd w:id="25"/>
     </w:p>
     <w:p>
       <w:pPr>
@@ -15416,6 +15459,122 @@
           <w:lang w:val="fr-FR"/>
         </w:rPr>
         <w:t>/</w:t>
+      </w:r>
+      <w:r>
+        <w:rPr>
+          <w:b/>
+          <w:lang w:val="fr-FR"/>
+        </w:rPr>
+        <w:t> ?</w:t>
+      </w:r>
+      <w:proofErr w:type="spellStart"/>
+      <w:r>
+        <w:rPr>
+          <w:b/>
+          <w:lang w:val="fr-FR"/>
+        </w:rPr>
+        <w:t>playlist_</w:t>
+      </w:r>
+      <w:proofErr w:type="gramStart"/>
+      <w:r>
+        <w:rPr>
+          <w:b/>
+          <w:lang w:val="fr-FR"/>
+        </w:rPr>
+        <w:t>ids</w:t>
+      </w:r>
+      <w:proofErr w:type="spellEnd"/>
+      <w:r>
+        <w:rPr>
+          <w:b/>
+          <w:lang w:val="fr-FR"/>
+        </w:rPr>
+        <w:t>[</w:t>
+      </w:r>
+      <w:proofErr w:type="gramEnd"/>
+      <w:r>
+        <w:rPr>
+          <w:b/>
+          <w:lang w:val="fr-FR"/>
+        </w:rPr>
+        <w:t>]=&lt;id 1&gt;&amp;</w:t>
+      </w:r>
+      <w:proofErr w:type="spellStart"/>
+      <w:r>
+        <w:rPr>
+          <w:b/>
+          <w:lang w:val="fr-FR"/>
+        </w:rPr>
+        <w:t>playlist_ids</w:t>
+      </w:r>
+      <w:proofErr w:type="spellEnd"/>
+      <w:r>
+        <w:rPr>
+          <w:b/>
+          <w:lang w:val="fr-FR"/>
+        </w:rPr>
+        <w:t>[]=&lt;id n&gt;</w:t>
+      </w:r>
+    </w:p>
+    <w:p>
+      <w:pPr>
+        <w:rPr>
+          <w:b/>
+          <w:lang w:val="fr-FR"/>
+        </w:rPr>
+      </w:pPr>
+      <w:r>
+        <w:rPr>
+          <w:b/>
+          <w:lang w:val="fr-FR"/>
+        </w:rPr>
+        <w:t>POST /api/</w:t>
+      </w:r>
+      <w:proofErr w:type="spellStart"/>
+      <w:r>
+        <w:rPr>
+          <w:b/>
+          <w:lang w:val="fr-FR"/>
+        </w:rPr>
+        <w:t>playlist</w:t>
+      </w:r>
+      <w:proofErr w:type="spellEnd"/>
+      <w:r>
+        <w:rPr>
+          <w:b/>
+          <w:lang w:val="fr-FR"/>
+        </w:rPr>
+        <w:t>/</w:t>
+      </w:r>
+      <w:proofErr w:type="spellStart"/>
+      <w:r>
+        <w:rPr>
+          <w:b/>
+          <w:lang w:val="fr-FR"/>
+        </w:rPr>
+        <w:t>delete</w:t>
+      </w:r>
+      <w:proofErr w:type="spellEnd"/>
+    </w:p>
+    <w:p>
+      <w:pPr>
+        <w:rPr>
+          <w:b/>
+          <w:lang w:val="fr-FR"/>
+        </w:rPr>
+      </w:pPr>
+    </w:p>
+    <w:p>
+      <w:pPr>
+        <w:rPr>
+          <w:lang w:val="fr-FR"/>
+        </w:rPr>
+      </w:pPr>
+      <w:r>
+        <w:rPr>
+          <w:lang w:val="fr-FR"/>
+        </w:rPr>
+        <w:t>Si la méthode POST est utilisée, les paramètres suivants sont nécessaires :</w:t>
       </w:r>
     </w:p>
     <w:p>
@@ -15472,6 +15631,13 @@
       <w:pPr>
         <w:pStyle w:val="Heading4"/>
       </w:pPr>
+    </w:p>
+    <w:p/>
+    <w:p/>
+    <w:p>
+      <w:pPr>
+        <w:pStyle w:val="Heading4"/>
+      </w:pPr>
       <w:r>
         <w:t>Réponse</w:t>
       </w:r>
@@ -15506,13 +15672,6 @@
         </w:rPr>
         <w:t>» sera retournée :</w:t>
       </w:r>
-    </w:p>
-    <w:p>
-      <w:pPr>
-        <w:rPr>
-          <w:lang w:val="fr-FR"/>
-        </w:rPr>
-      </w:pPr>
     </w:p>
     <w:p>
       <w:pPr>
@@ -15954,7 +16113,7 @@
           <w:numId w:val="1"/>
         </w:numPr>
       </w:pPr>
-      <w:bookmarkStart w:id="27" w:name="_Toc245766974"/>
+      <w:bookmarkStart w:id="26" w:name="_Toc245766974"/>
       <w:r>
         <w:t>Aj</w:t>
       </w:r>
@@ -15970,7 +16129,7 @@
       <w:r>
         <w:t xml:space="preserve"> dans une liste de lecture</w:t>
       </w:r>
-      <w:bookmarkEnd w:id="27"/>
+      <w:bookmarkEnd w:id="26"/>
     </w:p>
     <w:p>
       <w:pPr>
@@ -16586,7 +16745,7 @@
           <w:numId w:val="1"/>
         </w:numPr>
       </w:pPr>
-      <w:bookmarkStart w:id="28" w:name="_Toc245766975"/>
+      <w:bookmarkStart w:id="27" w:name="_Toc245766975"/>
       <w:r>
         <w:t>Suppression de plusieurs</w:t>
       </w:r>
@@ -16599,7 +16758,7 @@
       <w:r>
         <w:t xml:space="preserve"> dans une liste de lecture</w:t>
       </w:r>
-      <w:bookmarkEnd w:id="28"/>
+      <w:bookmarkEnd w:id="27"/>
     </w:p>
     <w:p>
       <w:pPr>
@@ -16611,6 +16770,7 @@
     </w:p>
     <w:p>
       <w:pPr>
+        <w:jc w:val="left"/>
         <w:rPr>
           <w:b/>
           <w:lang w:val="fr-FR"/>
@@ -16655,6 +16815,178 @@
         <w:t>tracks</w:t>
       </w:r>
       <w:proofErr w:type="spellEnd"/>
+      <w:r>
+        <w:rPr>
+          <w:b/>
+          <w:lang w:val="fr-FR"/>
+        </w:rPr>
+        <w:t> ?</w:t>
+      </w:r>
+      <w:proofErr w:type="spellStart"/>
+      <w:r>
+        <w:rPr>
+          <w:b/>
+          <w:lang w:val="fr-FR"/>
+        </w:rPr>
+        <w:t>tracks_</w:t>
+      </w:r>
+      <w:proofErr w:type="gramStart"/>
+      <w:r>
+        <w:rPr>
+          <w:b/>
+          <w:lang w:val="fr-FR"/>
+        </w:rPr>
+        <w:t>id</w:t>
+      </w:r>
+      <w:proofErr w:type="spellEnd"/>
+      <w:r>
+        <w:rPr>
+          <w:b/>
+          <w:lang w:val="fr-FR"/>
+        </w:rPr>
+        <w:t>[</w:t>
+      </w:r>
+      <w:proofErr w:type="gramEnd"/>
+      <w:r>
+        <w:rPr>
+          <w:b/>
+          <w:lang w:val="fr-FR"/>
+        </w:rPr>
+        <w:t>]=&lt;</w:t>
+      </w:r>
+      <w:proofErr w:type="spellStart"/>
+      <w:r>
+        <w:rPr>
+          <w:b/>
+          <w:lang w:val="fr-FR"/>
+        </w:rPr>
+        <w:t>track_id</w:t>
+      </w:r>
+      <w:proofErr w:type="spellEnd"/>
+      <w:r>
+        <w:rPr>
+          <w:b/>
+          <w:lang w:val="fr-FR"/>
+        </w:rPr>
+        <w:t xml:space="preserve"> 1&gt;&amp;</w:t>
+      </w:r>
+      <w:r>
+        <w:rPr>
+          <w:b/>
+          <w:lang w:val="fr-FR"/>
+        </w:rPr>
+        <w:t xml:space="preserve"> </w:t>
+      </w:r>
+      <w:proofErr w:type="spellStart"/>
+      <w:r>
+        <w:rPr>
+          <w:b/>
+          <w:lang w:val="fr-FR"/>
+        </w:rPr>
+        <w:t>tracks_id</w:t>
+      </w:r>
+      <w:proofErr w:type="spellEnd"/>
+      <w:r>
+        <w:rPr>
+          <w:b/>
+          <w:lang w:val="fr-FR"/>
+        </w:rPr>
+        <w:t>[]=&lt;</w:t>
+      </w:r>
+      <w:proofErr w:type="spellStart"/>
+      <w:r>
+        <w:rPr>
+          <w:b/>
+          <w:lang w:val="fr-FR"/>
+        </w:rPr>
+        <w:t>track_id</w:t>
+      </w:r>
+      <w:proofErr w:type="spellEnd"/>
+      <w:r>
+        <w:rPr>
+          <w:b/>
+          <w:lang w:val="fr-FR"/>
+        </w:rPr>
+        <w:t xml:space="preserve"> n&gt;</w:t>
+      </w:r>
+    </w:p>
+    <w:p>
+      <w:pPr>
+        <w:jc w:val="left"/>
+        <w:rPr>
+          <w:b/>
+          <w:lang w:val="fr-FR"/>
+        </w:rPr>
+      </w:pPr>
+      <w:r>
+        <w:rPr>
+          <w:b/>
+          <w:lang w:val="fr-FR"/>
+        </w:rPr>
+        <w:t>POST /api/</w:t>
+      </w:r>
+      <w:proofErr w:type="spellStart"/>
+      <w:r>
+        <w:rPr>
+          <w:b/>
+          <w:lang w:val="fr-FR"/>
+        </w:rPr>
+        <w:t>playlist</w:t>
+      </w:r>
+      <w:proofErr w:type="spellEnd"/>
+      <w:r>
+        <w:rPr>
+          <w:b/>
+          <w:lang w:val="fr-FR"/>
+        </w:rPr>
+        <w:t>/&lt;id&gt;/</w:t>
+      </w:r>
+      <w:proofErr w:type="spellStart"/>
+      <w:r>
+        <w:rPr>
+          <w:b/>
+          <w:lang w:val="fr-FR"/>
+        </w:rPr>
+        <w:t>tracks</w:t>
+      </w:r>
+      <w:proofErr w:type="spellEnd"/>
+      <w:r>
+        <w:rPr>
+          <w:b/>
+          <w:lang w:val="fr-FR"/>
+        </w:rPr>
+        <w:t>/</w:t>
+      </w:r>
+      <w:proofErr w:type="spellStart"/>
+      <w:r>
+        <w:rPr>
+          <w:b/>
+          <w:lang w:val="fr-FR"/>
+        </w:rPr>
+        <w:t>delete</w:t>
+      </w:r>
+      <w:proofErr w:type="spellEnd"/>
+    </w:p>
+    <w:p>
+      <w:pPr>
+        <w:jc w:val="left"/>
+        <w:rPr>
+          <w:lang w:val="fr-FR"/>
+        </w:rPr>
+      </w:pPr>
+    </w:p>
+    <w:p>
+      <w:pPr>
+        <w:rPr>
+          <w:lang w:val="fr-FR"/>
+        </w:rPr>
+      </w:pPr>
+      <w:r>
+        <w:rPr>
+          <w:lang w:val="fr-FR"/>
+        </w:rPr>
+        <w:t>Si la méthode POST est utilisée, les paramètres suivants sont nécessaires :</w:t>
+      </w:r>
     </w:p>
     <w:p>
       <w:pPr>
@@ -17313,6 +17645,14 @@
         </w:rPr>
         <w:t>}</w:t>
       </w:r>
+    </w:p>
+    <w:p>
+      <w:pPr>
+        <w:jc w:val="left"/>
+        <w:rPr>
+          <w:lang w:val="fr-FR"/>
+        </w:rPr>
+      </w:pPr>
     </w:p>
     <w:p>
       <w:pPr>
@@ -17501,35 +17841,11 @@
           <w:numId w:val="1"/>
         </w:numPr>
       </w:pPr>
-      <w:bookmarkStart w:id="29" w:name="_Toc245766976"/>
-      <w:r>
-        <w:t xml:space="preserve">Suppression </w:t>
-      </w:r>
-      <w:proofErr w:type="spellStart"/>
-      <w:r>
-        <w:t>d’une</w:t>
-      </w:r>
-      <w:proofErr w:type="spellEnd"/>
-      <w:r>
-        <w:t xml:space="preserve"> </w:t>
-      </w:r>
-      <w:proofErr w:type="spellStart"/>
-      <w:r>
-        <w:t>musique</w:t>
-      </w:r>
-      <w:proofErr w:type="spellEnd"/>
-      <w:r>
-        <w:t xml:space="preserve"> de la </w:t>
-      </w:r>
-      <w:proofErr w:type="spellStart"/>
-      <w:r>
-        <w:t>liste</w:t>
-      </w:r>
-      <w:proofErr w:type="spellEnd"/>
-      <w:r>
-        <w:t xml:space="preserve"> de lecture</w:t>
-      </w:r>
-      <w:bookmarkEnd w:id="29"/>
+      <w:bookmarkStart w:id="28" w:name="_Toc245766976"/>
+      <w:r>
+        <w:t>Suppression d’une musique de la liste de lecture</w:t>
+      </w:r>
+      <w:bookmarkEnd w:id="28"/>
     </w:p>
     <w:p>
       <w:pPr>
@@ -18342,14 +18658,14 @@
           <w:numId w:val="1"/>
         </w:numPr>
       </w:pPr>
-      <w:bookmarkStart w:id="30" w:name="_Toc245766977"/>
+      <w:bookmarkStart w:id="29" w:name="_Toc245766977"/>
       <w:r>
         <w:t xml:space="preserve">Récupérer les musiques </w:t>
       </w:r>
       <w:r>
         <w:t>d’une liste de lecture</w:t>
       </w:r>
-      <w:bookmarkEnd w:id="30"/>
+      <w:bookmarkEnd w:id="29"/>
     </w:p>
     <w:p>
       <w:pPr>
@@ -18683,11 +18999,11 @@
           <w:numId w:val="1"/>
         </w:numPr>
       </w:pPr>
-      <w:bookmarkStart w:id="31" w:name="_Toc245766978"/>
+      <w:bookmarkStart w:id="30" w:name="_Toc245766978"/>
       <w:r>
         <w:t>Lister les listes de lectures</w:t>
       </w:r>
-      <w:bookmarkEnd w:id="31"/>
+      <w:bookmarkEnd w:id="30"/>
     </w:p>
     <w:p>
       <w:pPr>
@@ -19034,14 +19350,22 @@
           <w:numId w:val="1"/>
         </w:numPr>
       </w:pPr>
-      <w:bookmarkStart w:id="32" w:name="_Toc245766979"/>
-      <w:r>
-        <w:t>Afficher les details d’</w:t>
+      <w:bookmarkStart w:id="31" w:name="_Toc245766979"/>
+      <w:r>
+        <w:t xml:space="preserve">Afficher les </w:t>
+      </w:r>
+      <w:proofErr w:type="spellStart"/>
+      <w:r>
+        <w:t>details</w:t>
+      </w:r>
+      <w:proofErr w:type="spellEnd"/>
+      <w:r>
+        <w:t xml:space="preserve"> d’</w:t>
       </w:r>
       <w:r>
         <w:t>une liste de lecture</w:t>
       </w:r>
-      <w:bookmarkEnd w:id="32"/>
+      <w:bookmarkEnd w:id="31"/>
     </w:p>
     <w:p>
       <w:pPr>
@@ -19089,32 +19413,6 @@
         <w:t>/&lt;id&gt;</w:t>
       </w:r>
     </w:p>
-    <w:p>
-      <w:pPr>
-        <w:pStyle w:val="Heading4"/>
-      </w:pPr>
-    </w:p>
-    <w:p>
-      <w:pPr>
-        <w:pStyle w:val="Heading4"/>
-      </w:pPr>
-    </w:p>
-    <w:p>
-      <w:pPr>
-        <w:pStyle w:val="Heading4"/>
-      </w:pPr>
-    </w:p>
-    <w:p>
-      <w:pPr>
-        <w:pStyle w:val="Heading4"/>
-      </w:pPr>
-    </w:p>
-    <w:p>
-      <w:pPr>
-        <w:pStyle w:val="Heading4"/>
-      </w:pPr>
-    </w:p>
-    <w:p/>
     <w:p>
       <w:pPr>
         <w:pStyle w:val="Heading4"/>
@@ -19806,11 +20104,11 @@
       <w:pPr>
         <w:pStyle w:val="Heading2"/>
       </w:pPr>
-      <w:bookmarkStart w:id="33" w:name="_Toc245766980"/>
+      <w:bookmarkStart w:id="32" w:name="_Toc245766980"/>
       <w:r>
         <w:t>Messagerie instantanée</w:t>
       </w:r>
-      <w:bookmarkEnd w:id="33"/>
+      <w:bookmarkEnd w:id="32"/>
     </w:p>
     <w:p>
       <w:pPr>
@@ -19882,6 +20180,8 @@
           <w:lang w:val="fr-FR"/>
         </w:rPr>
       </w:pPr>
+      <w:bookmarkStart w:id="33" w:name="_GoBack"/>
+      <w:bookmarkEnd w:id="33"/>
     </w:p>
     <w:sectPr>
       <w:headerReference w:type="even" r:id="rId11"/>
@@ -19989,7 +20289,7 @@
         <w:rStyle w:val="PageNumber"/>
         <w:noProof/>
       </w:rPr>
-      <w:t>13</w:t>
+      <w:t>2</w:t>
     </w:r>
     <w:r>
       <w:rPr>
@@ -20071,9 +20371,6 @@
     <w:sdt>
       <w:sdtPr>
         <w:id w:val="171999625"/>
-        <w:placeholder>
-          <w:docPart w:val="49EAE6C4C9AE544E9AC79414D4A98E45"/>
-        </w:placeholder>
         <w:temporary/>
         <w:showingPlcHdr/>
       </w:sdtPr>
@@ -22434,32 +22731,6 @@
         </w:p>
       </w:docPartBody>
     </w:docPart>
-    <w:docPart>
-      <w:docPartPr>
-        <w:name w:val="C34DB6762067514992DD61D9C60D64F3"/>
-        <w:category>
-          <w:name w:val="General"/>
-          <w:gallery w:val="placeholder"/>
-        </w:category>
-        <w:types>
-          <w:type w:val="bbPlcHdr"/>
-        </w:types>
-        <w:behaviors>
-          <w:behavior w:val="content"/>
-        </w:behaviors>
-        <w:guid w:val="{A15BDCC9-6FC8-6247-8AD2-1F9D59674CE3}"/>
-      </w:docPartPr>
-      <w:docPartBody>
-        <w:p>
-          <w:pPr>
-            <w:pStyle w:val="C34DB6762067514992DD61D9C60D64F3"/>
-          </w:pPr>
-          <w:r>
-            <w:t>[Type text]</w:t>
-          </w:r>
-        </w:p>
-      </w:docPartBody>
-    </w:docPart>
   </w:docParts>
 </w:glossaryDocument>
 </file>
@@ -22539,6 +22810,7 @@
     <w:rsidRoot w:val="00F1601D"/>
     <w:rsid w:val="007279CA"/>
     <w:rsid w:val="00F1601D"/>
+    <w:rsid w:val="00FA6737"/>
   </w:rsids>
   <m:mathPr>
     <m:mathFont m:val="Cambria Math"/>
@@ -23314,7 +23586,7 @@
 </file>
 
 <file path=customXml/itemProps1.xml><?xml version="1.0" encoding="utf-8"?>
-<ds:datastoreItem xmlns:ds="http://schemas.openxmlformats.org/officeDocument/2006/customXml" ds:itemID="{71B1B3D2-D229-984B-9DC3-CFCEA4D0D0F6}">
+<ds:datastoreItem xmlns:ds="http://schemas.openxmlformats.org/officeDocument/2006/customXml" ds:itemID="{F989F49E-E500-F54F-8CA9-7B9A36371320}">
   <ds:schemaRefs>
     <ds:schemaRef ds:uri="http://schemas.openxmlformats.org/officeDocument/2006/bibliography"/>
   </ds:schemaRefs>

</xml_diff>

<commit_message>
added friend username in friendship GET + updated doc
</commit_message>
<xml_diff>
--- a/api/doc/doc_api_fr.docx
+++ b/api/doc/doc_api_fr.docx
@@ -424,7 +424,7 @@
       <w:pPr>
         <w:pStyle w:val="Heading1"/>
       </w:pPr>
-      <w:bookmarkStart w:id="0" w:name="_Toc245766948"/>
+      <w:bookmarkStart w:id="0" w:name="_Toc246948223"/>
       <w:r>
         <w:t>Tableau des révisions</w:t>
       </w:r>
@@ -1068,6 +1068,95 @@
           </w:p>
         </w:tc>
       </w:tr>
+      <w:tr>
+        <w:tc>
+          <w:tcPr>
+            <w:tcW w:w="2214" w:type="dxa"/>
+          </w:tcPr>
+          <w:p>
+            <w:pPr>
+              <w:rPr>
+                <w:lang w:val="fr-FR"/>
+              </w:rPr>
+            </w:pPr>
+            <w:r>
+              <w:rPr>
+                <w:lang w:val="fr-FR"/>
+              </w:rPr>
+              <w:t>24/11/2013</w:t>
+            </w:r>
+          </w:p>
+        </w:tc>
+        <w:tc>
+          <w:tcPr>
+            <w:tcW w:w="2214" w:type="dxa"/>
+          </w:tcPr>
+          <w:p>
+            <w:pPr>
+              <w:rPr>
+                <w:lang w:val="fr-FR"/>
+              </w:rPr>
+            </w:pPr>
+            <w:r>
+              <w:rPr>
+                <w:lang w:val="fr-FR"/>
+              </w:rPr>
+              <w:t>Hugo Defrance</w:t>
+            </w:r>
+          </w:p>
+        </w:tc>
+        <w:tc>
+          <w:tcPr>
+            <w:tcW w:w="1917" w:type="dxa"/>
+          </w:tcPr>
+          <w:p>
+            <w:pPr>
+              <w:rPr>
+                <w:lang w:val="fr-FR"/>
+              </w:rPr>
+            </w:pPr>
+            <w:r>
+              <w:rPr>
+                <w:lang w:val="fr-FR"/>
+              </w:rPr>
+              <w:t>Listes d’amis</w:t>
+            </w:r>
+          </w:p>
+        </w:tc>
+        <w:tc>
+          <w:tcPr>
+            <w:tcW w:w="2511" w:type="dxa"/>
+          </w:tcPr>
+          <w:p>
+            <w:pPr>
+              <w:jc w:val="left"/>
+              <w:rPr>
+                <w:lang w:val="fr-FR"/>
+              </w:rPr>
+            </w:pPr>
+            <w:r>
+              <w:rPr>
+                <w:lang w:val="fr-FR"/>
+              </w:rPr>
+              <w:t xml:space="preserve">Ajout du </w:t>
+            </w:r>
+            <w:proofErr w:type="spellStart"/>
+            <w:r>
+              <w:rPr>
+                <w:lang w:val="fr-FR"/>
+              </w:rPr>
+              <w:t>username</w:t>
+            </w:r>
+            <w:proofErr w:type="spellEnd"/>
+            <w:r>
+              <w:rPr>
+                <w:lang w:val="fr-FR"/>
+              </w:rPr>
+              <w:t xml:space="preserve"> de l’ami dans le GET + détail du type de retour de la requête.</w:t>
+            </w:r>
+          </w:p>
+        </w:tc>
+      </w:tr>
     </w:tbl>
     <w:p>
       <w:pPr>
@@ -1169,47 +1258,13 @@
         <w:autoSpaceDE w:val="0"/>
         <w:autoSpaceDN w:val="0"/>
         <w:adjustRightInd w:val="0"/>
-        <w:spacing w:after="240"/>
         <w:rPr>
           <w:rFonts w:ascii="Times" w:hAnsi="Times" w:cs="Times"/>
-          <w:b/>
-          <w:bCs/>
-          <w:color w:val="093849"/>
-          <w:sz w:val="32"/>
-          <w:szCs w:val="32"/>
-          <w:lang w:val="fr-FR"/>
-        </w:rPr>
-      </w:pPr>
-    </w:p>
-    <w:p>
-      <w:pPr>
-        <w:widowControl w:val="0"/>
-        <w:autoSpaceDE w:val="0"/>
-        <w:autoSpaceDN w:val="0"/>
-        <w:adjustRightInd w:val="0"/>
-        <w:spacing w:after="240"/>
-        <w:rPr>
-          <w:rFonts w:ascii="Times" w:hAnsi="Times" w:cs="Times"/>
-          <w:b/>
-          <w:bCs/>
-          <w:color w:val="093849"/>
-          <w:sz w:val="32"/>
-          <w:szCs w:val="32"/>
-          <w:lang w:val="fr-FR"/>
-        </w:rPr>
-      </w:pPr>
-    </w:p>
-    <w:p>
-      <w:pPr>
-        <w:widowControl w:val="0"/>
-        <w:autoSpaceDE w:val="0"/>
-        <w:autoSpaceDN w:val="0"/>
-        <w:adjustRightInd w:val="0"/>
-        <w:rPr>
-          <w:rFonts w:ascii="Times" w:hAnsi="Times" w:cs="Times"/>
-          <w:lang w:val="fr-FR"/>
-        </w:rPr>
-      </w:pPr>
+          <w:lang w:val="fr-FR"/>
+        </w:rPr>
+      </w:pPr>
+      <w:bookmarkStart w:id="1" w:name="_GoBack"/>
+      <w:bookmarkEnd w:id="1"/>
     </w:p>
     <w:p>
       <w:pPr>
@@ -1327,7 +1382,7 @@
             <w:rPr>
               <w:noProof/>
             </w:rPr>
-            <w:instrText xml:space="preserve"> PAGEREF _Toc245766948 \h </w:instrText>
+            <w:instrText xml:space="preserve"> PAGEREF _Toc246948223 \h </w:instrText>
           </w:r>
           <w:r>
             <w:rPr>
@@ -1384,7 +1439,7 @@
             <w:rPr>
               <w:noProof/>
             </w:rPr>
-            <w:instrText xml:space="preserve"> PAGEREF _Toc245766949 \h </w:instrText>
+            <w:instrText xml:space="preserve"> PAGEREF _Toc246948224 \h </w:instrText>
           </w:r>
           <w:r>
             <w:rPr>
@@ -1441,7 +1496,7 @@
             <w:rPr>
               <w:noProof/>
             </w:rPr>
-            <w:instrText xml:space="preserve"> PAGEREF _Toc245766950 \h </w:instrText>
+            <w:instrText xml:space="preserve"> PAGEREF _Toc246948225 \h </w:instrText>
           </w:r>
           <w:r>
             <w:rPr>
@@ -1520,7 +1575,7 @@
             <w:rPr>
               <w:noProof/>
             </w:rPr>
-            <w:instrText xml:space="preserve"> PAGEREF _Toc245766951 \h </w:instrText>
+            <w:instrText xml:space="preserve"> PAGEREF _Toc246948226 \h </w:instrText>
           </w:r>
           <w:r>
             <w:rPr>
@@ -1597,7 +1652,7 @@
             <w:rPr>
               <w:noProof/>
             </w:rPr>
-            <w:instrText xml:space="preserve"> PAGEREF _Toc245766952 \h </w:instrText>
+            <w:instrText xml:space="preserve"> PAGEREF _Toc246948227 \h </w:instrText>
           </w:r>
           <w:r>
             <w:rPr>
@@ -1674,7 +1729,7 @@
             <w:rPr>
               <w:noProof/>
             </w:rPr>
-            <w:instrText xml:space="preserve"> PAGEREF _Toc245766953 \h </w:instrText>
+            <w:instrText xml:space="preserve"> PAGEREF _Toc246948228 \h </w:instrText>
           </w:r>
           <w:r>
             <w:rPr>
@@ -1751,7 +1806,7 @@
             <w:rPr>
               <w:noProof/>
             </w:rPr>
-            <w:instrText xml:space="preserve"> PAGEREF _Toc245766954 \h </w:instrText>
+            <w:instrText xml:space="preserve"> PAGEREF _Toc246948229 \h </w:instrText>
           </w:r>
           <w:r>
             <w:rPr>
@@ -1828,7 +1883,7 @@
             <w:rPr>
               <w:noProof/>
             </w:rPr>
-            <w:instrText xml:space="preserve"> PAGEREF _Toc245766955 \h </w:instrText>
+            <w:instrText xml:space="preserve"> PAGEREF _Toc246948230 \h </w:instrText>
           </w:r>
           <w:r>
             <w:rPr>
@@ -1905,7 +1960,7 @@
             <w:rPr>
               <w:noProof/>
             </w:rPr>
-            <w:instrText xml:space="preserve"> PAGEREF _Toc245766956 \h </w:instrText>
+            <w:instrText xml:space="preserve"> PAGEREF _Toc246948231 \h </w:instrText>
           </w:r>
           <w:r>
             <w:rPr>
@@ -1982,7 +2037,7 @@
             <w:rPr>
               <w:noProof/>
             </w:rPr>
-            <w:instrText xml:space="preserve"> PAGEREF _Toc245766957 \h </w:instrText>
+            <w:instrText xml:space="preserve"> PAGEREF _Toc246948232 \h </w:instrText>
           </w:r>
           <w:r>
             <w:rPr>
@@ -1999,7 +2054,7 @@
             <w:rPr>
               <w:noProof/>
             </w:rPr>
-            <w:t>9</w:t>
+            <w:t>8</w:t>
           </w:r>
           <w:r>
             <w:rPr>
@@ -2061,7 +2116,7 @@
             <w:rPr>
               <w:noProof/>
             </w:rPr>
-            <w:instrText xml:space="preserve"> PAGEREF _Toc245766958 \h </w:instrText>
+            <w:instrText xml:space="preserve"> PAGEREF _Toc246948233 \h </w:instrText>
           </w:r>
           <w:r>
             <w:rPr>
@@ -2138,7 +2193,7 @@
             <w:rPr>
               <w:noProof/>
             </w:rPr>
-            <w:instrText xml:space="preserve"> PAGEREF _Toc245766959 \h </w:instrText>
+            <w:instrText xml:space="preserve"> PAGEREF _Toc246948234 \h </w:instrText>
           </w:r>
           <w:r>
             <w:rPr>
@@ -2215,7 +2270,7 @@
             <w:rPr>
               <w:noProof/>
             </w:rPr>
-            <w:instrText xml:space="preserve"> PAGEREF _Toc245766960 \h </w:instrText>
+            <w:instrText xml:space="preserve"> PAGEREF _Toc246948235 \h </w:instrText>
           </w:r>
           <w:r>
             <w:rPr>
@@ -2292,7 +2347,7 @@
             <w:rPr>
               <w:noProof/>
             </w:rPr>
-            <w:instrText xml:space="preserve"> PAGEREF _Toc245766961 \h </w:instrText>
+            <w:instrText xml:space="preserve"> PAGEREF _Toc246948236 \h </w:instrText>
           </w:r>
           <w:r>
             <w:rPr>
@@ -2372,7 +2427,7 @@
             <w:rPr>
               <w:noProof/>
             </w:rPr>
-            <w:instrText xml:space="preserve"> PAGEREF _Toc245766962 \h </w:instrText>
+            <w:instrText xml:space="preserve"> PAGEREF _Toc246948237 \h </w:instrText>
           </w:r>
           <w:r>
             <w:rPr>
@@ -2449,7 +2504,7 @@
             <w:rPr>
               <w:noProof/>
             </w:rPr>
-            <w:instrText xml:space="preserve"> PAGEREF _Toc245766963 \h </w:instrText>
+            <w:instrText xml:space="preserve"> PAGEREF _Toc246948238 \h </w:instrText>
           </w:r>
           <w:r>
             <w:rPr>
@@ -2526,7 +2581,7 @@
             <w:rPr>
               <w:noProof/>
             </w:rPr>
-            <w:instrText xml:space="preserve"> PAGEREF _Toc245766964 \h </w:instrText>
+            <w:instrText xml:space="preserve"> PAGEREF _Toc246948239 \h </w:instrText>
           </w:r>
           <w:r>
             <w:rPr>
@@ -2603,7 +2658,7 @@
             <w:rPr>
               <w:noProof/>
             </w:rPr>
-            <w:instrText xml:space="preserve"> PAGEREF _Toc245766965 \h </w:instrText>
+            <w:instrText xml:space="preserve"> PAGEREF _Toc246948240 \h </w:instrText>
           </w:r>
           <w:r>
             <w:rPr>
@@ -2680,7 +2735,7 @@
             <w:rPr>
               <w:noProof/>
             </w:rPr>
-            <w:instrText xml:space="preserve"> PAGEREF _Toc245766966 \h </w:instrText>
+            <w:instrText xml:space="preserve"> PAGEREF _Toc246948241 \h </w:instrText>
           </w:r>
           <w:r>
             <w:rPr>
@@ -2757,7 +2812,7 @@
             <w:rPr>
               <w:noProof/>
             </w:rPr>
-            <w:instrText xml:space="preserve"> PAGEREF _Toc245766967 \h </w:instrText>
+            <w:instrText xml:space="preserve"> PAGEREF _Toc246948242 \h </w:instrText>
           </w:r>
           <w:r>
             <w:rPr>
@@ -2834,7 +2889,7 @@
             <w:rPr>
               <w:noProof/>
             </w:rPr>
-            <w:instrText xml:space="preserve"> PAGEREF _Toc245766968 \h </w:instrText>
+            <w:instrText xml:space="preserve"> PAGEREF _Toc246948243 \h </w:instrText>
           </w:r>
           <w:r>
             <w:rPr>
@@ -2913,7 +2968,7 @@
             <w:rPr>
               <w:noProof/>
             </w:rPr>
-            <w:instrText xml:space="preserve"> PAGEREF _Toc245766969 \h </w:instrText>
+            <w:instrText xml:space="preserve"> PAGEREF _Toc246948244 \h </w:instrText>
           </w:r>
           <w:r>
             <w:rPr>
@@ -2990,7 +3045,7 @@
             <w:rPr>
               <w:noProof/>
             </w:rPr>
-            <w:instrText xml:space="preserve"> PAGEREF _Toc245766970 \h </w:instrText>
+            <w:instrText xml:space="preserve"> PAGEREF _Toc246948245 \h </w:instrText>
           </w:r>
           <w:r>
             <w:rPr>
@@ -3067,7 +3122,7 @@
             <w:rPr>
               <w:noProof/>
             </w:rPr>
-            <w:instrText xml:space="preserve"> PAGEREF _Toc245766971 \h </w:instrText>
+            <w:instrText xml:space="preserve"> PAGEREF _Toc246948246 \h </w:instrText>
           </w:r>
           <w:r>
             <w:rPr>
@@ -3144,7 +3199,7 @@
             <w:rPr>
               <w:noProof/>
             </w:rPr>
-            <w:instrText xml:space="preserve"> PAGEREF _Toc245766972 \h </w:instrText>
+            <w:instrText xml:space="preserve"> PAGEREF _Toc246948247 \h </w:instrText>
           </w:r>
           <w:r>
             <w:rPr>
@@ -3221,7 +3276,7 @@
             <w:rPr>
               <w:noProof/>
             </w:rPr>
-            <w:instrText xml:space="preserve"> PAGEREF _Toc245766973 \h </w:instrText>
+            <w:instrText xml:space="preserve"> PAGEREF _Toc246948248 \h </w:instrText>
           </w:r>
           <w:r>
             <w:rPr>
@@ -3298,7 +3353,7 @@
             <w:rPr>
               <w:noProof/>
             </w:rPr>
-            <w:instrText xml:space="preserve"> PAGEREF _Toc245766974 \h </w:instrText>
+            <w:instrText xml:space="preserve"> PAGEREF _Toc246948249 \h </w:instrText>
           </w:r>
           <w:r>
             <w:rPr>
@@ -3375,7 +3430,7 @@
             <w:rPr>
               <w:noProof/>
             </w:rPr>
-            <w:instrText xml:space="preserve"> PAGEREF _Toc245766975 \h </w:instrText>
+            <w:instrText xml:space="preserve"> PAGEREF _Toc246948250 \h </w:instrText>
           </w:r>
           <w:r>
             <w:rPr>
@@ -3452,7 +3507,7 @@
             <w:rPr>
               <w:noProof/>
             </w:rPr>
-            <w:instrText xml:space="preserve"> PAGEREF _Toc245766976 \h </w:instrText>
+            <w:instrText xml:space="preserve"> PAGEREF _Toc246948251 \h </w:instrText>
           </w:r>
           <w:r>
             <w:rPr>
@@ -3469,7 +3524,7 @@
             <w:rPr>
               <w:noProof/>
             </w:rPr>
-            <w:t>20</w:t>
+            <w:t>21</w:t>
           </w:r>
           <w:r>
             <w:rPr>
@@ -3529,7 +3584,7 @@
             <w:rPr>
               <w:noProof/>
             </w:rPr>
-            <w:instrText xml:space="preserve"> PAGEREF _Toc245766977 \h </w:instrText>
+            <w:instrText xml:space="preserve"> PAGEREF _Toc246948252 \h </w:instrText>
           </w:r>
           <w:r>
             <w:rPr>
@@ -3546,7 +3601,7 @@
             <w:rPr>
               <w:noProof/>
             </w:rPr>
-            <w:t>21</w:t>
+            <w:t>22</w:t>
           </w:r>
           <w:r>
             <w:rPr>
@@ -3606,7 +3661,7 @@
             <w:rPr>
               <w:noProof/>
             </w:rPr>
-            <w:instrText xml:space="preserve"> PAGEREF _Toc245766978 \h </w:instrText>
+            <w:instrText xml:space="preserve"> PAGEREF _Toc246948253 \h </w:instrText>
           </w:r>
           <w:r>
             <w:rPr>
@@ -3683,7 +3738,7 @@
             <w:rPr>
               <w:noProof/>
             </w:rPr>
-            <w:instrText xml:space="preserve"> PAGEREF _Toc245766979 \h </w:instrText>
+            <w:instrText xml:space="preserve"> PAGEREF _Toc246948254 \h </w:instrText>
           </w:r>
           <w:r>
             <w:rPr>
@@ -3700,7 +3755,7 @@
             <w:rPr>
               <w:noProof/>
             </w:rPr>
-            <w:t>22</w:t>
+            <w:t>23</w:t>
           </w:r>
           <w:r>
             <w:rPr>
@@ -3762,7 +3817,7 @@
             <w:rPr>
               <w:noProof/>
             </w:rPr>
-            <w:instrText xml:space="preserve"> PAGEREF _Toc245766980 \h </w:instrText>
+            <w:instrText xml:space="preserve"> PAGEREF _Toc246948255 \h </w:instrText>
           </w:r>
           <w:r>
             <w:rPr>
@@ -3846,11 +3901,11 @@
       <w:pPr>
         <w:pStyle w:val="Heading1"/>
       </w:pPr>
-      <w:bookmarkStart w:id="1" w:name="_Toc245766949"/>
+      <w:bookmarkStart w:id="2" w:name="_Toc246948224"/>
       <w:r>
         <w:t>Présentation de l’API</w:t>
       </w:r>
-      <w:bookmarkEnd w:id="1"/>
+      <w:bookmarkEnd w:id="2"/>
     </w:p>
     <w:p>
       <w:pPr>
@@ -3908,11 +3963,11 @@
       <w:pPr>
         <w:pStyle w:val="Heading1"/>
       </w:pPr>
-      <w:bookmarkStart w:id="2" w:name="_Toc245766950"/>
+      <w:bookmarkStart w:id="3" w:name="_Toc246948225"/>
       <w:r>
         <w:t>Requêtes disponibles</w:t>
       </w:r>
-      <w:bookmarkEnd w:id="2"/>
+      <w:bookmarkEnd w:id="3"/>
     </w:p>
     <w:p>
       <w:pPr>
@@ -4134,11 +4189,11 @@
       <w:pPr>
         <w:pStyle w:val="Heading2"/>
       </w:pPr>
-      <w:bookmarkStart w:id="3" w:name="_Toc245766951"/>
+      <w:bookmarkStart w:id="4" w:name="_Toc246948226"/>
       <w:r>
         <w:t>Utilisateur</w:t>
       </w:r>
-      <w:bookmarkEnd w:id="3"/>
+      <w:bookmarkEnd w:id="4"/>
     </w:p>
     <w:p>
       <w:pPr>
@@ -4148,11 +4203,11 @@
           <w:numId w:val="1"/>
         </w:numPr>
       </w:pPr>
-      <w:bookmarkStart w:id="4" w:name="_Toc245766952"/>
+      <w:bookmarkStart w:id="5" w:name="_Toc246948227"/>
       <w:r>
         <w:t>S’enregistrer – création d’un compte utilisateur et d’un token</w:t>
       </w:r>
-      <w:bookmarkEnd w:id="4"/>
+      <w:bookmarkEnd w:id="5"/>
     </w:p>
     <w:p>
       <w:pPr>
@@ -4917,11 +4972,11 @@
           <w:numId w:val="1"/>
         </w:numPr>
       </w:pPr>
-      <w:bookmarkStart w:id="5" w:name="_Toc245766953"/>
+      <w:bookmarkStart w:id="6" w:name="_Toc246948228"/>
       <w:r>
         <w:t>Connexion – création de token</w:t>
       </w:r>
-      <w:bookmarkEnd w:id="5"/>
+      <w:bookmarkEnd w:id="6"/>
     </w:p>
     <w:p>
       <w:pPr>
@@ -5326,11 +5381,11 @@
           <w:numId w:val="1"/>
         </w:numPr>
       </w:pPr>
-      <w:bookmarkStart w:id="6" w:name="_Toc245766954"/>
+      <w:bookmarkStart w:id="7" w:name="_Toc246948229"/>
       <w:r>
         <w:t>Déconnexion – destruction de token</w:t>
       </w:r>
-      <w:bookmarkEnd w:id="6"/>
+      <w:bookmarkEnd w:id="7"/>
     </w:p>
     <w:p>
       <w:pPr>
@@ -5623,11 +5678,11 @@
           <w:numId w:val="1"/>
         </w:numPr>
       </w:pPr>
-      <w:bookmarkStart w:id="7" w:name="_Toc245766955"/>
+      <w:bookmarkStart w:id="8" w:name="_Toc246948230"/>
       <w:r>
         <w:t>Mise à jour des informations d’un compte utilisateur</w:t>
       </w:r>
-      <w:bookmarkEnd w:id="7"/>
+      <w:bookmarkEnd w:id="8"/>
     </w:p>
     <w:p>
       <w:pPr>
@@ -6061,11 +6116,11 @@
           <w:numId w:val="1"/>
         </w:numPr>
       </w:pPr>
-      <w:bookmarkStart w:id="8" w:name="_Toc245766956"/>
+      <w:bookmarkStart w:id="9" w:name="_Toc246948231"/>
       <w:r>
         <w:t>Obtenir des informations sur un utilisateur</w:t>
       </w:r>
-      <w:bookmarkEnd w:id="8"/>
+      <w:bookmarkEnd w:id="9"/>
     </w:p>
     <w:p>
       <w:pPr>
@@ -7196,11 +7251,11 @@
           <w:numId w:val="1"/>
         </w:numPr>
       </w:pPr>
-      <w:bookmarkStart w:id="9" w:name="_Toc245766957"/>
+      <w:bookmarkStart w:id="10" w:name="_Toc246948232"/>
       <w:r>
         <w:t>Obtenir la liste des utilisateurs</w:t>
       </w:r>
-      <w:bookmarkEnd w:id="9"/>
+      <w:bookmarkEnd w:id="10"/>
     </w:p>
     <w:p>
       <w:pPr>
@@ -7574,11 +7629,11 @@
           <w:numId w:val="11"/>
         </w:numPr>
       </w:pPr>
-      <w:bookmarkStart w:id="10" w:name="_Toc245766958"/>
+      <w:bookmarkStart w:id="11" w:name="_Toc246948233"/>
       <w:r>
         <w:t>Liste d’amis</w:t>
       </w:r>
-      <w:bookmarkEnd w:id="10"/>
+      <w:bookmarkEnd w:id="11"/>
     </w:p>
     <w:p>
       <w:pPr>
@@ -7588,11 +7643,11 @@
           <w:numId w:val="10"/>
         </w:numPr>
       </w:pPr>
-      <w:bookmarkStart w:id="11" w:name="_Toc245766959"/>
+      <w:bookmarkStart w:id="12" w:name="_Toc246948234"/>
       <w:r>
         <w:t>Ajouter un ami</w:t>
       </w:r>
-      <w:bookmarkEnd w:id="11"/>
+      <w:bookmarkEnd w:id="12"/>
     </w:p>
     <w:p>
       <w:pPr>
@@ -8370,11 +8425,11 @@
           <w:numId w:val="10"/>
         </w:numPr>
       </w:pPr>
-      <w:bookmarkStart w:id="12" w:name="_Toc245766960"/>
+      <w:bookmarkStart w:id="13" w:name="_Toc246948235"/>
       <w:r>
         <w:t>Supprimer un ami</w:t>
       </w:r>
-      <w:bookmarkEnd w:id="12"/>
+      <w:bookmarkEnd w:id="13"/>
     </w:p>
     <w:p>
       <w:pPr>
@@ -9110,11 +9165,11 @@
           <w:numId w:val="10"/>
         </w:numPr>
       </w:pPr>
-      <w:bookmarkStart w:id="13" w:name="_Toc245766961"/>
+      <w:bookmarkStart w:id="14" w:name="_Toc246948236"/>
       <w:r>
         <w:t>Obtenir la liste d’amis</w:t>
       </w:r>
-      <w:bookmarkEnd w:id="13"/>
+      <w:bookmarkEnd w:id="14"/>
     </w:p>
     <w:p>
       <w:pPr>
@@ -9215,6 +9270,11 @@
           <w:lang w:val="fr-FR"/>
         </w:rPr>
         <w:br/>
+      </w:r>
+      <w:r>
+        <w:rPr>
+          <w:lang w:val="fr-FR"/>
+        </w:rPr>
         <w:t xml:space="preserve">   </w:t>
       </w:r>
       <w:proofErr w:type="spellStart"/>
@@ -9264,20 +9324,498 @@
         <w:rPr>
           <w:lang w:val="fr-FR"/>
         </w:rPr>
-        <w:t>: [&lt;utilisateur 1&gt;, &lt;utilisateur 2&gt;, ..., &lt;utilisateur n</w:t>
+        <w:t>: [</w:t>
+      </w:r>
+    </w:p>
+    <w:p>
+      <w:pPr>
+        <w:jc w:val="left"/>
+        <w:rPr>
+          <w:lang w:val="fr-FR"/>
+        </w:rPr>
+      </w:pPr>
+      <w:r>
+        <w:rPr>
+          <w:lang w:val="fr-FR"/>
+        </w:rPr>
+        <w:t xml:space="preserve">                      {</w:t>
+      </w:r>
+      <w:r>
+        <w:rPr>
+          <w:lang w:val="fr-FR"/>
+        </w:rPr>
+        <w:br/>
+        <w:t xml:space="preserve">                        </w:t>
       </w:r>
       <w:proofErr w:type="gramStart"/>
       <w:r>
         <w:rPr>
           <w:lang w:val="fr-FR"/>
         </w:rPr>
-        <w:t>&gt; ]</w:t>
+        <w:t>id</w:t>
       </w:r>
       <w:proofErr w:type="gramEnd"/>
       <w:r>
         <w:rPr>
           <w:lang w:val="fr-FR"/>
         </w:rPr>
+        <w:t>: &lt;</w:t>
+      </w:r>
+      <w:proofErr w:type="spellStart"/>
+      <w:r>
+        <w:rPr>
+          <w:lang w:val="fr-FR"/>
+        </w:rPr>
+        <w:t>friendship</w:t>
+      </w:r>
+      <w:proofErr w:type="spellEnd"/>
+      <w:r>
+        <w:rPr>
+          <w:lang w:val="fr-FR"/>
+        </w:rPr>
+        <w:t xml:space="preserve"> id (</w:t>
+      </w:r>
+      <w:proofErr w:type="spellStart"/>
+      <w:r>
+        <w:rPr>
+          <w:lang w:val="fr-FR"/>
+        </w:rPr>
+        <w:t>int</w:t>
+      </w:r>
+      <w:proofErr w:type="spellEnd"/>
+      <w:r>
+        <w:rPr>
+          <w:lang w:val="fr-FR"/>
+        </w:rPr>
+        <w:t>)&gt;,</w:t>
+      </w:r>
+    </w:p>
+    <w:p>
+      <w:pPr>
+        <w:jc w:val="left"/>
+        <w:rPr>
+          <w:lang w:val="fr-FR"/>
+        </w:rPr>
+      </w:pPr>
+      <w:r>
+        <w:rPr>
+          <w:lang w:val="fr-FR"/>
+        </w:rPr>
+        <w:t xml:space="preserve">                        </w:t>
+      </w:r>
+      <w:proofErr w:type="spellStart"/>
+      <w:proofErr w:type="gramStart"/>
+      <w:r>
+        <w:rPr>
+          <w:lang w:val="fr-FR"/>
+        </w:rPr>
+        <w:t>f</w:t>
+      </w:r>
+      <w:r>
+        <w:rPr>
+          <w:lang w:val="fr-FR"/>
+        </w:rPr>
+        <w:t>riend_id</w:t>
+      </w:r>
+      <w:proofErr w:type="spellEnd"/>
+      <w:proofErr w:type="gramEnd"/>
+      <w:r>
+        <w:rPr>
+          <w:lang w:val="fr-FR"/>
+        </w:rPr>
+        <w:t>: &lt;</w:t>
+      </w:r>
+      <w:proofErr w:type="spellStart"/>
+      <w:r>
+        <w:rPr>
+          <w:lang w:val="fr-FR"/>
+        </w:rPr>
+        <w:t>friend</w:t>
+      </w:r>
+      <w:proofErr w:type="spellEnd"/>
+      <w:r>
+        <w:rPr>
+          <w:lang w:val="fr-FR"/>
+        </w:rPr>
+        <w:t xml:space="preserve"> id (</w:t>
+      </w:r>
+      <w:proofErr w:type="spellStart"/>
+      <w:r>
+        <w:rPr>
+          <w:lang w:val="fr-FR"/>
+        </w:rPr>
+        <w:t>int</w:t>
+      </w:r>
+      <w:proofErr w:type="spellEnd"/>
+      <w:r>
+        <w:rPr>
+          <w:lang w:val="fr-FR"/>
+        </w:rPr>
+        <w:t>)&gt;,</w:t>
+      </w:r>
+    </w:p>
+    <w:p>
+      <w:pPr>
+        <w:jc w:val="left"/>
+        <w:rPr>
+          <w:lang w:val="fr-FR"/>
+        </w:rPr>
+      </w:pPr>
+      <w:r>
+        <w:rPr>
+          <w:lang w:val="fr-FR"/>
+        </w:rPr>
+        <w:t xml:space="preserve">                        </w:t>
+      </w:r>
+      <w:proofErr w:type="spellStart"/>
+      <w:proofErr w:type="gramStart"/>
+      <w:r>
+        <w:rPr>
+          <w:lang w:val="fr-FR"/>
+        </w:rPr>
+        <w:t>user_id</w:t>
+      </w:r>
+      <w:proofErr w:type="spellEnd"/>
+      <w:proofErr w:type="gramEnd"/>
+      <w:r>
+        <w:rPr>
+          <w:lang w:val="fr-FR"/>
+        </w:rPr>
+        <w:t>: &lt;user id (</w:t>
+      </w:r>
+      <w:proofErr w:type="spellStart"/>
+      <w:r>
+        <w:rPr>
+          <w:lang w:val="fr-FR"/>
+        </w:rPr>
+        <w:t>int</w:t>
+      </w:r>
+      <w:proofErr w:type="spellEnd"/>
+      <w:r>
+        <w:rPr>
+          <w:lang w:val="fr-FR"/>
+        </w:rPr>
+        <w:t>)&gt;,</w:t>
+      </w:r>
+    </w:p>
+    <w:p>
+      <w:pPr>
+        <w:jc w:val="left"/>
+        <w:rPr>
+          <w:lang w:val="fr-FR"/>
+        </w:rPr>
+      </w:pPr>
+      <w:r>
+        <w:rPr>
+          <w:lang w:val="fr-FR"/>
+        </w:rPr>
+        <w:t xml:space="preserve">                       </w:t>
+      </w:r>
+      <w:proofErr w:type="spellStart"/>
+      <w:proofErr w:type="gramStart"/>
+      <w:r>
+        <w:rPr>
+          <w:lang w:val="fr-FR"/>
+        </w:rPr>
+        <w:t>created_at</w:t>
+      </w:r>
+      <w:proofErr w:type="spellEnd"/>
+      <w:proofErr w:type="gramEnd"/>
+      <w:r>
+        <w:rPr>
+          <w:lang w:val="fr-FR"/>
+        </w:rPr>
+        <w:t xml:space="preserve">: </w:t>
+      </w:r>
+      <w:r>
+        <w:rPr>
+          <w:lang w:val="fr-FR"/>
+        </w:rPr>
+        <w:t>&lt;</w:t>
+      </w:r>
+      <w:proofErr w:type="spellStart"/>
+      <w:r>
+        <w:rPr>
+          <w:lang w:val="fr-FR"/>
+        </w:rPr>
+        <w:t>datetime</w:t>
+      </w:r>
+      <w:proofErr w:type="spellEnd"/>
+      <w:r>
+        <w:rPr>
+          <w:lang w:val="fr-FR"/>
+        </w:rPr>
+        <w:t xml:space="preserve"> (string)&gt;</w:t>
+      </w:r>
+    </w:p>
+    <w:p>
+      <w:pPr>
+        <w:jc w:val="left"/>
+        <w:rPr>
+          <w:lang w:val="fr-FR"/>
+        </w:rPr>
+      </w:pPr>
+      <w:r>
+        <w:rPr>
+          <w:lang w:val="fr-FR"/>
+        </w:rPr>
+        <w:t xml:space="preserve">                       </w:t>
+      </w:r>
+      <w:proofErr w:type="spellStart"/>
+      <w:proofErr w:type="gramStart"/>
+      <w:r>
+        <w:rPr>
+          <w:lang w:val="fr-FR"/>
+        </w:rPr>
+        <w:t>up</w:t>
+      </w:r>
+      <w:r>
+        <w:rPr>
+          <w:lang w:val="fr-FR"/>
+        </w:rPr>
+        <w:t>dated_at</w:t>
+      </w:r>
+      <w:proofErr w:type="spellEnd"/>
+      <w:proofErr w:type="gramEnd"/>
+      <w:r>
+        <w:rPr>
+          <w:lang w:val="fr-FR"/>
+        </w:rPr>
+        <w:t>: &lt;</w:t>
+      </w:r>
+      <w:proofErr w:type="spellStart"/>
+      <w:r>
+        <w:rPr>
+          <w:lang w:val="fr-FR"/>
+        </w:rPr>
+        <w:t>datetime</w:t>
+      </w:r>
+      <w:proofErr w:type="spellEnd"/>
+      <w:r>
+        <w:rPr>
+          <w:lang w:val="fr-FR"/>
+        </w:rPr>
+        <w:t xml:space="preserve"> (string)&gt;,</w:t>
+      </w:r>
+    </w:p>
+    <w:p>
+      <w:pPr>
+        <w:jc w:val="left"/>
+        <w:rPr>
+          <w:lang w:val="fr-FR"/>
+        </w:rPr>
+      </w:pPr>
+      <w:r>
+        <w:rPr>
+          <w:lang w:val="fr-FR"/>
+        </w:rPr>
+        <w:t xml:space="preserve">                       </w:t>
+      </w:r>
+      <w:proofErr w:type="spellStart"/>
+      <w:proofErr w:type="gramStart"/>
+      <w:r>
+        <w:rPr>
+          <w:lang w:val="fr-FR"/>
+        </w:rPr>
+        <w:t>first_name</w:t>
+      </w:r>
+      <w:proofErr w:type="spellEnd"/>
+      <w:proofErr w:type="gramEnd"/>
+      <w:r>
+        <w:rPr>
+          <w:lang w:val="fr-FR"/>
+        </w:rPr>
+        <w:t>: &lt;</w:t>
+      </w:r>
+      <w:proofErr w:type="spellStart"/>
+      <w:r>
+        <w:rPr>
+          <w:lang w:val="fr-FR"/>
+        </w:rPr>
+        <w:t>friend</w:t>
+      </w:r>
+      <w:proofErr w:type="spellEnd"/>
+      <w:r>
+        <w:rPr>
+          <w:lang w:val="fr-FR"/>
+        </w:rPr>
+        <w:t xml:space="preserve"> </w:t>
+      </w:r>
+      <w:proofErr w:type="spellStart"/>
+      <w:r>
+        <w:rPr>
+          <w:lang w:val="fr-FR"/>
+        </w:rPr>
+        <w:t>first_name</w:t>
+      </w:r>
+      <w:proofErr w:type="spellEnd"/>
+      <w:r>
+        <w:rPr>
+          <w:lang w:val="fr-FR"/>
+        </w:rPr>
+        <w:t xml:space="preserve"> (string)&gt;,</w:t>
+      </w:r>
+    </w:p>
+    <w:p>
+      <w:pPr>
+        <w:jc w:val="left"/>
+        <w:rPr>
+          <w:lang w:val="fr-FR"/>
+        </w:rPr>
+      </w:pPr>
+      <w:r>
+        <w:rPr>
+          <w:lang w:val="fr-FR"/>
+        </w:rPr>
+        <w:t xml:space="preserve">                       </w:t>
+      </w:r>
+      <w:proofErr w:type="spellStart"/>
+      <w:proofErr w:type="gramStart"/>
+      <w:r>
+        <w:rPr>
+          <w:lang w:val="fr-FR"/>
+        </w:rPr>
+        <w:t>last_name</w:t>
+      </w:r>
+      <w:proofErr w:type="spellEnd"/>
+      <w:proofErr w:type="gramEnd"/>
+      <w:r>
+        <w:rPr>
+          <w:lang w:val="fr-FR"/>
+        </w:rPr>
+        <w:t>: &lt;</w:t>
+      </w:r>
+      <w:proofErr w:type="spellStart"/>
+      <w:r>
+        <w:rPr>
+          <w:lang w:val="fr-FR"/>
+        </w:rPr>
+        <w:t>friend</w:t>
+      </w:r>
+      <w:proofErr w:type="spellEnd"/>
+      <w:r>
+        <w:rPr>
+          <w:lang w:val="fr-FR"/>
+        </w:rPr>
+        <w:t xml:space="preserve"> </w:t>
+      </w:r>
+      <w:proofErr w:type="spellStart"/>
+      <w:r>
+        <w:rPr>
+          <w:lang w:val="fr-FR"/>
+        </w:rPr>
+        <w:t>last_name</w:t>
+      </w:r>
+      <w:proofErr w:type="spellEnd"/>
+      <w:r>
+        <w:rPr>
+          <w:lang w:val="fr-FR"/>
+        </w:rPr>
+        <w:t xml:space="preserve"> (string)&gt;,</w:t>
+      </w:r>
+    </w:p>
+    <w:p>
+      <w:pPr>
+        <w:jc w:val="left"/>
+        <w:rPr>
+          <w:lang w:val="fr-FR"/>
+        </w:rPr>
+      </w:pPr>
+      <w:r>
+        <w:rPr>
+          <w:lang w:val="fr-FR"/>
+        </w:rPr>
+        <w:t xml:space="preserve">                       </w:t>
+      </w:r>
+      <w:proofErr w:type="spellStart"/>
+      <w:proofErr w:type="gramStart"/>
+      <w:r>
+        <w:rPr>
+          <w:lang w:val="fr-FR"/>
+        </w:rPr>
+        <w:t>username</w:t>
+      </w:r>
+      <w:proofErr w:type="spellEnd"/>
+      <w:proofErr w:type="gramEnd"/>
+      <w:r>
+        <w:rPr>
+          <w:lang w:val="fr-FR"/>
+        </w:rPr>
+        <w:t>: &lt;</w:t>
+      </w:r>
+      <w:proofErr w:type="spellStart"/>
+      <w:r>
+        <w:rPr>
+          <w:lang w:val="fr-FR"/>
+        </w:rPr>
+        <w:t>friend</w:t>
+      </w:r>
+      <w:proofErr w:type="spellEnd"/>
+      <w:r>
+        <w:rPr>
+          <w:lang w:val="fr-FR"/>
+        </w:rPr>
+        <w:t xml:space="preserve"> </w:t>
+      </w:r>
+      <w:proofErr w:type="spellStart"/>
+      <w:r>
+        <w:rPr>
+          <w:lang w:val="fr-FR"/>
+        </w:rPr>
+        <w:t>username</w:t>
+      </w:r>
+      <w:proofErr w:type="spellEnd"/>
+      <w:r>
+        <w:rPr>
+          <w:lang w:val="fr-FR"/>
+        </w:rPr>
+        <w:t xml:space="preserve"> (string)&gt;</w:t>
+      </w:r>
+      <w:r>
+        <w:rPr>
+          <w:lang w:val="fr-FR"/>
+        </w:rPr>
+        <w:br/>
+        <w:t xml:space="preserve">                     },</w:t>
+      </w:r>
+    </w:p>
+    <w:p>
+      <w:pPr>
+        <w:jc w:val="left"/>
+        <w:rPr>
+          <w:lang w:val="fr-FR"/>
+        </w:rPr>
+      </w:pPr>
+      <w:r>
+        <w:rPr>
+          <w:lang w:val="fr-FR"/>
+        </w:rPr>
+        <w:t xml:space="preserve">                      </w:t>
+      </w:r>
+      <w:r>
+        <w:rPr>
+          <w:lang w:val="fr-FR"/>
+        </w:rPr>
+        <w:t>&lt;</w:t>
+      </w:r>
+      <w:proofErr w:type="gramStart"/>
+      <w:r>
+        <w:rPr>
+          <w:lang w:val="fr-FR"/>
+        </w:rPr>
+        <w:t>utilisateur</w:t>
+      </w:r>
+      <w:proofErr w:type="gramEnd"/>
+      <w:r>
+        <w:rPr>
+          <w:lang w:val="fr-FR"/>
+        </w:rPr>
+        <w:t xml:space="preserve"> 2&gt;, ..., &lt;utilisateur n&gt; ]</w:t>
+      </w:r>
+      <w:r>
+        <w:rPr>
+          <w:lang w:val="fr-FR"/>
+        </w:rPr>
         <w:t>,</w:t>
       </w:r>
     </w:p>
@@ -9308,7 +9846,33 @@
         <w:rPr>
           <w:lang w:val="fr-FR"/>
         </w:rPr>
-        <w:t> : &lt;nombre d’amis dans la liste&gt;</w:t>
+        <w:t> : &lt;nombre d’amis dans la liste</w:t>
+      </w:r>
+      <w:r>
+        <w:rPr>
+          <w:lang w:val="fr-FR"/>
+        </w:rPr>
+        <w:t xml:space="preserve"> (</w:t>
+      </w:r>
+      <w:proofErr w:type="spellStart"/>
+      <w:r>
+        <w:rPr>
+          <w:lang w:val="fr-FR"/>
+        </w:rPr>
+        <w:t>int</w:t>
+      </w:r>
+      <w:proofErr w:type="spellEnd"/>
+      <w:r>
+        <w:rPr>
+          <w:lang w:val="fr-FR"/>
+        </w:rPr>
+        <w:t>)</w:t>
+      </w:r>
+      <w:r>
+        <w:rPr>
+          <w:lang w:val="fr-FR"/>
+        </w:rPr>
+        <w:t>&gt;</w:t>
       </w:r>
     </w:p>
     <w:p>
@@ -9484,7 +10048,7 @@
       <w:pPr>
         <w:pStyle w:val="Heading2"/>
       </w:pPr>
-      <w:bookmarkStart w:id="14" w:name="_Toc245766962"/>
+      <w:bookmarkStart w:id="15" w:name="_Toc246948237"/>
       <w:r>
         <w:t>Musique</w:t>
       </w:r>
@@ -9492,7 +10056,7 @@
         <w:t>  </w:t>
       </w:r>
-      <w:bookmarkEnd w:id="14"/>
+      <w:bookmarkEnd w:id="15"/>
     </w:p>
     <w:p>
       <w:pPr>
@@ -9502,11 +10066,11 @@
           <w:numId w:val="1"/>
         </w:numPr>
       </w:pPr>
-      <w:bookmarkStart w:id="15" w:name="_Toc245766963"/>
+      <w:bookmarkStart w:id="16" w:name="_Toc246948238"/>
       <w:r>
         <w:t>Afficher les détails d’une musique</w:t>
       </w:r>
-      <w:bookmarkEnd w:id="15"/>
+      <w:bookmarkEnd w:id="16"/>
     </w:p>
     <w:p>
       <w:pPr>
@@ -10565,11 +11129,11 @@
           <w:numId w:val="1"/>
         </w:numPr>
       </w:pPr>
-      <w:bookmarkStart w:id="16" w:name="_Toc245766964"/>
+      <w:bookmarkStart w:id="17" w:name="_Toc246948239"/>
       <w:r>
         <w:t>Obtenir la liste de musiques de l’utilisateur</w:t>
       </w:r>
-      <w:bookmarkEnd w:id="16"/>
+      <w:bookmarkEnd w:id="17"/>
     </w:p>
     <w:p>
       <w:pPr>
@@ -10949,11 +11513,11 @@
           <w:numId w:val="1"/>
         </w:numPr>
       </w:pPr>
-      <w:bookmarkStart w:id="17" w:name="_Toc245766965"/>
+      <w:bookmarkStart w:id="18" w:name="_Toc246948240"/>
       <w:r>
         <w:t>Ajouter d’une musique</w:t>
       </w:r>
-      <w:bookmarkEnd w:id="17"/>
+      <w:bookmarkEnd w:id="18"/>
     </w:p>
     <w:p>
       <w:pPr>
@@ -11782,11 +12346,11 @@
           <w:numId w:val="1"/>
         </w:numPr>
       </w:pPr>
-      <w:bookmarkStart w:id="18" w:name="_Toc245766966"/>
+      <w:bookmarkStart w:id="19" w:name="_Toc246948241"/>
       <w:r>
         <w:t>Mettre à jour les informations sur une musique</w:t>
       </w:r>
-      <w:bookmarkEnd w:id="18"/>
+      <w:bookmarkEnd w:id="19"/>
     </w:p>
     <w:p>
       <w:pPr>
@@ -12535,11 +13099,11 @@
           <w:numId w:val="1"/>
         </w:numPr>
       </w:pPr>
-      <w:bookmarkStart w:id="19" w:name="_Toc245766967"/>
+      <w:bookmarkStart w:id="20" w:name="_Toc246948242"/>
       <w:r>
         <w:t>Supprime une musique de la liste de musique</w:t>
       </w:r>
-      <w:bookmarkEnd w:id="19"/>
+      <w:bookmarkEnd w:id="20"/>
     </w:p>
     <w:p>
       <w:pPr>
@@ -12960,7 +13524,7 @@
           <w:numId w:val="1"/>
         </w:numPr>
       </w:pPr>
-      <w:bookmarkStart w:id="20" w:name="_Toc245766968"/>
+      <w:bookmarkStart w:id="21" w:name="_Toc246948243"/>
       <w:r>
         <w:t xml:space="preserve">Supprime une </w:t>
       </w:r>
@@ -12976,7 +13540,7 @@
       <w:r>
         <w:t xml:space="preserve"> de la liste de musique</w:t>
       </w:r>
-      <w:bookmarkEnd w:id="20"/>
+      <w:bookmarkEnd w:id="21"/>
     </w:p>
     <w:p>
       <w:pPr>
@@ -13672,11 +14236,11 @@
       <w:pPr>
         <w:pStyle w:val="Heading2"/>
       </w:pPr>
-      <w:bookmarkStart w:id="21" w:name="_Toc245766969"/>
+      <w:bookmarkStart w:id="22" w:name="_Toc246948244"/>
       <w:r>
         <w:t>Listes de lecture</w:t>
       </w:r>
-      <w:bookmarkEnd w:id="21"/>
+      <w:bookmarkEnd w:id="22"/>
     </w:p>
     <w:p>
       <w:pPr>
@@ -13686,11 +14250,11 @@
           <w:numId w:val="1"/>
         </w:numPr>
       </w:pPr>
-      <w:bookmarkStart w:id="22" w:name="_Toc245766970"/>
+      <w:bookmarkStart w:id="23" w:name="_Toc246948245"/>
       <w:r>
         <w:t>Création d’une liste de lecture</w:t>
       </w:r>
-      <w:bookmarkEnd w:id="22"/>
+      <w:bookmarkEnd w:id="23"/>
     </w:p>
     <w:p>
       <w:pPr>
@@ -14351,11 +14915,11 @@
           <w:numId w:val="1"/>
         </w:numPr>
       </w:pPr>
-      <w:bookmarkStart w:id="23" w:name="_Toc245766971"/>
+      <w:bookmarkStart w:id="24" w:name="_Toc246948246"/>
       <w:r>
         <w:t>Modification d’une liste de lecture</w:t>
       </w:r>
-      <w:bookmarkEnd w:id="23"/>
+      <w:bookmarkEnd w:id="24"/>
     </w:p>
     <w:p>
       <w:pPr>
@@ -14901,11 +15465,11 @@
           <w:numId w:val="1"/>
         </w:numPr>
       </w:pPr>
-      <w:bookmarkStart w:id="24" w:name="_Toc245766972"/>
+      <w:bookmarkStart w:id="25" w:name="_Toc246948247"/>
       <w:r>
         <w:t>Suppression d’une liste de lecture</w:t>
       </w:r>
-      <w:bookmarkEnd w:id="24"/>
+      <w:bookmarkEnd w:id="25"/>
     </w:p>
     <w:p>
       <w:pPr>
@@ -15409,11 +15973,11 @@
           <w:numId w:val="1"/>
         </w:numPr>
       </w:pPr>
-      <w:bookmarkStart w:id="25" w:name="_Toc245766973"/>
+      <w:bookmarkStart w:id="26" w:name="_Toc246948248"/>
       <w:r>
         <w:t>Suppression de plusieurs listes de lecture</w:t>
       </w:r>
-      <w:bookmarkEnd w:id="25"/>
+      <w:bookmarkEnd w:id="26"/>
     </w:p>
     <w:p>
       <w:pPr>
@@ -16113,7 +16677,7 @@
           <w:numId w:val="1"/>
         </w:numPr>
       </w:pPr>
-      <w:bookmarkStart w:id="26" w:name="_Toc245766974"/>
+      <w:bookmarkStart w:id="27" w:name="_Toc246948249"/>
       <w:r>
         <w:t>Aj</w:t>
       </w:r>
@@ -16129,7 +16693,7 @@
       <w:r>
         <w:t xml:space="preserve"> dans une liste de lecture</w:t>
       </w:r>
-      <w:bookmarkEnd w:id="26"/>
+      <w:bookmarkEnd w:id="27"/>
     </w:p>
     <w:p>
       <w:pPr>
@@ -16745,7 +17309,7 @@
           <w:numId w:val="1"/>
         </w:numPr>
       </w:pPr>
-      <w:bookmarkStart w:id="27" w:name="_Toc245766975"/>
+      <w:bookmarkStart w:id="28" w:name="_Toc246948250"/>
       <w:r>
         <w:t>Suppression de plusieurs</w:t>
       </w:r>
@@ -16758,7 +17322,7 @@
       <w:r>
         <w:t xml:space="preserve"> dans une liste de lecture</w:t>
       </w:r>
-      <w:bookmarkEnd w:id="27"/>
+      <w:bookmarkEnd w:id="28"/>
     </w:p>
     <w:p>
       <w:pPr>
@@ -17841,11 +18405,11 @@
           <w:numId w:val="1"/>
         </w:numPr>
       </w:pPr>
-      <w:bookmarkStart w:id="28" w:name="_Toc245766976"/>
+      <w:bookmarkStart w:id="29" w:name="_Toc246948251"/>
       <w:r>
         <w:t>Suppression d’une musique de la liste de lecture</w:t>
       </w:r>
-      <w:bookmarkEnd w:id="28"/>
+      <w:bookmarkEnd w:id="29"/>
     </w:p>
     <w:p>
       <w:pPr>
@@ -18658,14 +19222,14 @@
           <w:numId w:val="1"/>
         </w:numPr>
       </w:pPr>
-      <w:bookmarkStart w:id="29" w:name="_Toc245766977"/>
+      <w:bookmarkStart w:id="30" w:name="_Toc246948252"/>
       <w:r>
         <w:t xml:space="preserve">Récupérer les musiques </w:t>
       </w:r>
       <w:r>
         <w:t>d’une liste de lecture</w:t>
       </w:r>
-      <w:bookmarkEnd w:id="29"/>
+      <w:bookmarkEnd w:id="30"/>
     </w:p>
     <w:p>
       <w:pPr>
@@ -18999,11 +19563,11 @@
           <w:numId w:val="1"/>
         </w:numPr>
       </w:pPr>
-      <w:bookmarkStart w:id="30" w:name="_Toc245766978"/>
+      <w:bookmarkStart w:id="31" w:name="_Toc246948253"/>
       <w:r>
         <w:t>Lister les listes de lectures</w:t>
       </w:r>
-      <w:bookmarkEnd w:id="30"/>
+      <w:bookmarkEnd w:id="31"/>
     </w:p>
     <w:p>
       <w:pPr>
@@ -19350,7 +19914,7 @@
           <w:numId w:val="1"/>
         </w:numPr>
       </w:pPr>
-      <w:bookmarkStart w:id="31" w:name="_Toc245766979"/>
+      <w:bookmarkStart w:id="32" w:name="_Toc246948254"/>
       <w:r>
         <w:t xml:space="preserve">Afficher les </w:t>
       </w:r>
@@ -19365,7 +19929,7 @@
       <w:r>
         <w:t>une liste de lecture</w:t>
       </w:r>
-      <w:bookmarkEnd w:id="31"/>
+      <w:bookmarkEnd w:id="32"/>
     </w:p>
     <w:p>
       <w:pPr>
@@ -20104,11 +20668,11 @@
       <w:pPr>
         <w:pStyle w:val="Heading2"/>
       </w:pPr>
-      <w:bookmarkStart w:id="32" w:name="_Toc245766980"/>
+      <w:bookmarkStart w:id="33" w:name="_Toc246948255"/>
       <w:r>
         <w:t>Messagerie instantanée</w:t>
       </w:r>
-      <w:bookmarkEnd w:id="32"/>
+      <w:bookmarkEnd w:id="33"/>
     </w:p>
     <w:p>
       <w:pPr>
@@ -20180,8 +20744,6 @@
           <w:lang w:val="fr-FR"/>
         </w:rPr>
       </w:pPr>
-      <w:bookmarkStart w:id="33" w:name="_GoBack"/>
-      <w:bookmarkEnd w:id="33"/>
     </w:p>
     <w:sectPr>
       <w:headerReference w:type="even" r:id="rId11"/>
@@ -20289,7 +20851,7 @@
         <w:rStyle w:val="PageNumber"/>
         <w:noProof/>
       </w:rPr>
-      <w:t>2</w:t>
+      <w:t>6</w:t>
     </w:r>
     <w:r>
       <w:rPr>
@@ -20341,6 +20903,7 @@
         <w:temporary/>
         <w:showingPlcHdr/>
       </w:sdtPr>
+      <w:sdtEndPr/>
       <w:sdtContent>
         <w:r>
           <w:t>[Type text]</w:t>
@@ -20353,12 +20916,10 @@
     <w:sdt>
       <w:sdtPr>
         <w:id w:val="171999624"/>
-        <w:placeholder>
-          <w:docPart w:val="C34DB6762067514992DD61D9C60D64F3"/>
-        </w:placeholder>
         <w:temporary/>
         <w:showingPlcHdr/>
       </w:sdtPr>
+      <w:sdtEndPr/>
       <w:sdtContent>
         <w:r>
           <w:t>[Type text]</w:t>
@@ -20374,6 +20935,7 @@
         <w:temporary/>
         <w:showingPlcHdr/>
       </w:sdtPr>
+      <w:sdtEndPr/>
       <w:sdtContent>
         <w:r>
           <w:t>[Type text]</w:t>
@@ -22703,36 +23265,7 @@
 </file>
 
 <file path=word/glossary/document.xml><?xml version="1.0" encoding="utf-8"?>
-<w:glossaryDocument xmlns:wpc="http://schemas.microsoft.com/office/word/2010/wordprocessingCanvas" xmlns:mo="http://schemas.microsoft.com/office/mac/office/2008/main" xmlns:mc="http://schemas.openxmlformats.org/markup-compatibility/2006" xmlns:mv="urn:schemas-microsoft-com:mac:vml" xmlns:o="urn:schemas-microsoft-com:office:office" xmlns:r="http://schemas.openxmlformats.org/officeDocument/2006/relationships" xmlns:m="http://schemas.openxmlformats.org/officeDocument/2006/math" xmlns:v="urn:schemas-microsoft-com:vml" xmlns:wp14="http://schemas.microsoft.com/office/word/2010/wordprocessingDrawing" xmlns:wp="http://schemas.openxmlformats.org/drawingml/2006/wordprocessingDrawing" xmlns:w10="urn:schemas-microsoft-com:office:word" xmlns:w="http://schemas.openxmlformats.org/wordprocessingml/2006/main" xmlns:w14="http://schemas.microsoft.com/office/word/2010/wordml" xmlns:wpg="http://schemas.microsoft.com/office/word/2010/wordprocessingGroup" xmlns:wpi="http://schemas.microsoft.com/office/word/2010/wordprocessingInk" xmlns:wne="http://schemas.microsoft.com/office/word/2006/wordml" xmlns:wps="http://schemas.microsoft.com/office/word/2010/wordprocessingShape" mc:Ignorable="w14 wp14">
-  <w:docParts>
-    <w:docPart>
-      <w:docPartPr>
-        <w:name w:val="14B5E2DF96C7ED418E6BEF4FED57A43B"/>
-        <w:category>
-          <w:name w:val="General"/>
-          <w:gallery w:val="placeholder"/>
-        </w:category>
-        <w:types>
-          <w:type w:val="bbPlcHdr"/>
-        </w:types>
-        <w:behaviors>
-          <w:behavior w:val="content"/>
-        </w:behaviors>
-        <w:guid w:val="{EBE2E1A6-A1D7-054B-9639-3965AD8BB5BF}"/>
-      </w:docPartPr>
-      <w:docPartBody>
-        <w:p>
-          <w:pPr>
-            <w:pStyle w:val="14B5E2DF96C7ED418E6BEF4FED57A43B"/>
-          </w:pPr>
-          <w:r>
-            <w:t>[Type text]</w:t>
-          </w:r>
-        </w:p>
-      </w:docPartBody>
-    </w:docPart>
-  </w:docParts>
-</w:glossaryDocument>
+<w:glossaryDocument xmlns:wpc="http://schemas.microsoft.com/office/word/2010/wordprocessingCanvas" xmlns:mo="http://schemas.microsoft.com/office/mac/office/2008/main" xmlns:mc="http://schemas.openxmlformats.org/markup-compatibility/2006" xmlns:mv="urn:schemas-microsoft-com:mac:vml" xmlns:o="urn:schemas-microsoft-com:office:office" xmlns:r="http://schemas.openxmlformats.org/officeDocument/2006/relationships" xmlns:m="http://schemas.openxmlformats.org/officeDocument/2006/math" xmlns:v="urn:schemas-microsoft-com:vml" xmlns:wp14="http://schemas.microsoft.com/office/word/2010/wordprocessingDrawing" xmlns:wp="http://schemas.openxmlformats.org/drawingml/2006/wordprocessingDrawing" xmlns:w10="urn:schemas-microsoft-com:office:word" xmlns:w="http://schemas.openxmlformats.org/wordprocessingml/2006/main" xmlns:w14="http://schemas.microsoft.com/office/word/2010/wordml" xmlns:wpg="http://schemas.microsoft.com/office/word/2010/wordprocessingGroup" xmlns:wpi="http://schemas.microsoft.com/office/word/2010/wordprocessingInk" xmlns:wne="http://schemas.microsoft.com/office/word/2006/wordml" xmlns:wps="http://schemas.microsoft.com/office/word/2010/wordprocessingShape" mc:Ignorable="w14 wp14"/>
 </file>
 
 <file path=word/glossary/fontTable.xml><?xml version="1.0" encoding="utf-8"?>
@@ -22742,7 +23275,7 @@
     <w:charset w:val="00"/>
     <w:family w:val="auto"/>
     <w:pitch w:val="variable"/>
-    <w:sig w:usb0="E0002AFF" w:usb1="C0007841" w:usb2="00000009" w:usb3="00000000" w:csb0="000001FF" w:csb1="00000000"/>
+    <w:sig w:usb0="00000003" w:usb1="00000000" w:usb2="00000000" w:usb3="00000000" w:csb0="00000001" w:csb1="00000000"/>
   </w:font>
   <w:font w:name="Cambria">
     <w:panose1 w:val="02040503050406030204"/>
@@ -22752,9 +23285,11 @@
     <w:sig w:usb0="E00002FF" w:usb1="400004FF" w:usb2="00000000" w:usb3="00000000" w:csb0="0000019F" w:csb1="00000000"/>
   </w:font>
   <w:font w:name="ＭＳ 明朝">
-    <w:charset w:val="4E"/>
-    <w:family w:val="auto"/>
-    <w:pitch w:val="variable"/>
+    <w:panose1 w:val="00000000000000000000"/>
+    <w:charset w:val="80"/>
+    <w:family w:val="roman"/>
+    <w:notTrueType/>
+    <w:pitch w:val="fixed"/>
     <w:sig w:usb0="00000001" w:usb1="08070000" w:usb2="00000010" w:usb3="00000000" w:csb0="00020000" w:csb1="00000000"/>
   </w:font>
   <w:font w:name="Calibri">
@@ -22765,9 +23300,11 @@
     <w:sig w:usb0="E10002FF" w:usb1="4000ACFF" w:usb2="00000009" w:usb3="00000000" w:csb0="0000019F" w:csb1="00000000"/>
   </w:font>
   <w:font w:name="ＭＳ ゴシック">
-    <w:charset w:val="4E"/>
-    <w:family w:val="auto"/>
-    <w:pitch w:val="variable"/>
+    <w:panose1 w:val="00000000000000000000"/>
+    <w:charset w:val="80"/>
+    <w:family w:val="modern"/>
+    <w:notTrueType/>
+    <w:pitch w:val="fixed"/>
     <w:sig w:usb0="00000001" w:usb1="08070000" w:usb2="00000010" w:usb3="00000000" w:csb0="00020000" w:csb1="00000000"/>
   </w:font>
   <w:font w:name="Lucida Grande">
@@ -22789,7 +23326,7 @@
     <w:charset w:val="00"/>
     <w:family w:val="auto"/>
     <w:pitch w:val="variable"/>
-    <w:sig w:usb0="E0002AFF" w:usb1="C0007843" w:usb2="00000009" w:usb3="00000000" w:csb0="000001FF" w:csb1="00000000"/>
+    <w:sig w:usb0="00000003" w:usb1="00000000" w:usb2="00000000" w:usb3="00000000" w:csb0="00000001" w:csb1="00000000"/>
   </w:font>
 </w:fonts>
 </file>
@@ -23586,7 +24123,7 @@
 </file>
 
 <file path=customXml/itemProps1.xml><?xml version="1.0" encoding="utf-8"?>
-<ds:datastoreItem xmlns:ds="http://schemas.openxmlformats.org/officeDocument/2006/customXml" ds:itemID="{F989F49E-E500-F54F-8CA9-7B9A36371320}">
+<ds:datastoreItem xmlns:ds="http://schemas.openxmlformats.org/officeDocument/2006/customXml" ds:itemID="{FC67A5BF-8900-EC44-AE2B-86A1ABBE329F}">
   <ds:schemaRefs>
     <ds:schemaRef ds:uri="http://schemas.openxmlformats.org/officeDocument/2006/bibliography"/>
   </ds:schemaRefs>

</xml_diff>

<commit_message>
new option to add a new song directly to a playlist
</commit_message>
<xml_diff>
--- a/api/doc/doc_api_fr.docx
+++ b/api/doc/doc_api_fr.docx
@@ -424,7 +424,7 @@
       <w:pPr>
         <w:pStyle w:val="Heading1"/>
       </w:pPr>
-      <w:bookmarkStart w:id="0" w:name="_Toc246948223"/>
+      <w:bookmarkStart w:id="0" w:name="_Toc247268950"/>
       <w:r>
         <w:t>Tableau des révisions</w:t>
       </w:r>
@@ -459,15 +459,15 @@
         <w:tblLook w:val="04A0" w:firstRow="1" w:lastRow="0" w:firstColumn="1" w:lastColumn="0" w:noHBand="0" w:noVBand="1"/>
       </w:tblPr>
       <w:tblGrid>
-        <w:gridCol w:w="2214"/>
-        <w:gridCol w:w="2214"/>
-        <w:gridCol w:w="1917"/>
-        <w:gridCol w:w="2511"/>
+        <w:gridCol w:w="1668"/>
+        <w:gridCol w:w="1984"/>
+        <w:gridCol w:w="1985"/>
+        <w:gridCol w:w="3219"/>
       </w:tblGrid>
       <w:tr>
         <w:tc>
           <w:tcPr>
-            <w:tcW w:w="2214" w:type="dxa"/>
+            <w:tcW w:w="1668" w:type="dxa"/>
           </w:tcPr>
           <w:p>
             <w:pPr>
@@ -491,7 +491,7 @@
         </w:tc>
         <w:tc>
           <w:tcPr>
-            <w:tcW w:w="2214" w:type="dxa"/>
+            <w:tcW w:w="1984" w:type="dxa"/>
           </w:tcPr>
           <w:p>
             <w:pPr>
@@ -515,7 +515,7 @@
         </w:tc>
         <w:tc>
           <w:tcPr>
-            <w:tcW w:w="1917" w:type="dxa"/>
+            <w:tcW w:w="1985" w:type="dxa"/>
           </w:tcPr>
           <w:p>
             <w:pPr>
@@ -539,7 +539,7 @@
         </w:tc>
         <w:tc>
           <w:tcPr>
-            <w:tcW w:w="2511" w:type="dxa"/>
+            <w:tcW w:w="3219" w:type="dxa"/>
           </w:tcPr>
           <w:p>
             <w:pPr>
@@ -565,7 +565,7 @@
       <w:tr>
         <w:tc>
           <w:tcPr>
-            <w:tcW w:w="2214" w:type="dxa"/>
+            <w:tcW w:w="1668" w:type="dxa"/>
           </w:tcPr>
           <w:p>
             <w:pPr>
@@ -590,7 +590,7 @@
         </w:tc>
         <w:tc>
           <w:tcPr>
-            <w:tcW w:w="2214" w:type="dxa"/>
+            <w:tcW w:w="1984" w:type="dxa"/>
           </w:tcPr>
           <w:p>
             <w:pPr>
@@ -608,7 +608,7 @@
         </w:tc>
         <w:tc>
           <w:tcPr>
-            <w:tcW w:w="1917" w:type="dxa"/>
+            <w:tcW w:w="1985" w:type="dxa"/>
           </w:tcPr>
           <w:p>
             <w:pPr>
@@ -633,7 +633,7 @@
         </w:tc>
         <w:tc>
           <w:tcPr>
-            <w:tcW w:w="2511" w:type="dxa"/>
+            <w:tcW w:w="3219" w:type="dxa"/>
           </w:tcPr>
           <w:p>
             <w:pPr>
@@ -660,7 +660,7 @@
       <w:tr>
         <w:tc>
           <w:tcPr>
-            <w:tcW w:w="2214" w:type="dxa"/>
+            <w:tcW w:w="1668" w:type="dxa"/>
           </w:tcPr>
           <w:p>
             <w:pPr>
@@ -678,7 +678,7 @@
         </w:tc>
         <w:tc>
           <w:tcPr>
-            <w:tcW w:w="2214" w:type="dxa"/>
+            <w:tcW w:w="1984" w:type="dxa"/>
           </w:tcPr>
           <w:p>
             <w:pPr>
@@ -703,7 +703,7 @@
         </w:tc>
         <w:tc>
           <w:tcPr>
-            <w:tcW w:w="1917" w:type="dxa"/>
+            <w:tcW w:w="1985" w:type="dxa"/>
           </w:tcPr>
           <w:p>
             <w:pPr>
@@ -728,7 +728,7 @@
         </w:tc>
         <w:tc>
           <w:tcPr>
-            <w:tcW w:w="2511" w:type="dxa"/>
+            <w:tcW w:w="3219" w:type="dxa"/>
           </w:tcPr>
           <w:p>
             <w:pPr>
@@ -755,7 +755,7 @@
       <w:tr>
         <w:tc>
           <w:tcPr>
-            <w:tcW w:w="2214" w:type="dxa"/>
+            <w:tcW w:w="1668" w:type="dxa"/>
           </w:tcPr>
           <w:p>
             <w:pPr>
@@ -779,7 +779,7 @@
         </w:tc>
         <w:tc>
           <w:tcPr>
-            <w:tcW w:w="2214" w:type="dxa"/>
+            <w:tcW w:w="1984" w:type="dxa"/>
           </w:tcPr>
           <w:p>
             <w:pPr>
@@ -797,7 +797,7 @@
         </w:tc>
         <w:tc>
           <w:tcPr>
-            <w:tcW w:w="1917" w:type="dxa"/>
+            <w:tcW w:w="1985" w:type="dxa"/>
           </w:tcPr>
           <w:p>
             <w:pPr>
@@ -815,7 +815,7 @@
         </w:tc>
         <w:tc>
           <w:tcPr>
-            <w:tcW w:w="2511" w:type="dxa"/>
+            <w:tcW w:w="3219" w:type="dxa"/>
           </w:tcPr>
           <w:p>
             <w:pPr>
@@ -835,7 +835,7 @@
       <w:tr>
         <w:tc>
           <w:tcPr>
-            <w:tcW w:w="2214" w:type="dxa"/>
+            <w:tcW w:w="1668" w:type="dxa"/>
           </w:tcPr>
           <w:p>
             <w:pPr>
@@ -859,7 +859,7 @@
         </w:tc>
         <w:tc>
           <w:tcPr>
-            <w:tcW w:w="2214" w:type="dxa"/>
+            <w:tcW w:w="1984" w:type="dxa"/>
           </w:tcPr>
           <w:p>
             <w:pPr>
@@ -877,7 +877,7 @@
         </w:tc>
         <w:tc>
           <w:tcPr>
-            <w:tcW w:w="1917" w:type="dxa"/>
+            <w:tcW w:w="1985" w:type="dxa"/>
           </w:tcPr>
           <w:p>
             <w:pPr>
@@ -895,7 +895,7 @@
         </w:tc>
         <w:tc>
           <w:tcPr>
-            <w:tcW w:w="2511" w:type="dxa"/>
+            <w:tcW w:w="3219" w:type="dxa"/>
           </w:tcPr>
           <w:p>
             <w:pPr>
@@ -915,7 +915,7 @@
       <w:tr>
         <w:tc>
           <w:tcPr>
-            <w:tcW w:w="2214" w:type="dxa"/>
+            <w:tcW w:w="1668" w:type="dxa"/>
           </w:tcPr>
           <w:p>
             <w:pPr>
@@ -939,7 +939,7 @@
         </w:tc>
         <w:tc>
           <w:tcPr>
-            <w:tcW w:w="2214" w:type="dxa"/>
+            <w:tcW w:w="1984" w:type="dxa"/>
           </w:tcPr>
           <w:p>
             <w:pPr>
@@ -957,7 +957,7 @@
         </w:tc>
         <w:tc>
           <w:tcPr>
-            <w:tcW w:w="1917" w:type="dxa"/>
+            <w:tcW w:w="1985" w:type="dxa"/>
           </w:tcPr>
           <w:p>
             <w:pPr>
@@ -975,7 +975,7 @@
         </w:tc>
         <w:tc>
           <w:tcPr>
-            <w:tcW w:w="2511" w:type="dxa"/>
+            <w:tcW w:w="3219" w:type="dxa"/>
           </w:tcPr>
           <w:p>
             <w:pPr>
@@ -996,7 +996,7 @@
       <w:tr>
         <w:tc>
           <w:tcPr>
-            <w:tcW w:w="2214" w:type="dxa"/>
+            <w:tcW w:w="1668" w:type="dxa"/>
           </w:tcPr>
           <w:p>
             <w:pPr>
@@ -1014,7 +1014,7 @@
         </w:tc>
         <w:tc>
           <w:tcPr>
-            <w:tcW w:w="2214" w:type="dxa"/>
+            <w:tcW w:w="1984" w:type="dxa"/>
           </w:tcPr>
           <w:p>
             <w:pPr>
@@ -1032,7 +1032,7 @@
         </w:tc>
         <w:tc>
           <w:tcPr>
-            <w:tcW w:w="1917" w:type="dxa"/>
+            <w:tcW w:w="1985" w:type="dxa"/>
           </w:tcPr>
           <w:p>
             <w:pPr>
@@ -1050,7 +1050,7 @@
         </w:tc>
         <w:tc>
           <w:tcPr>
-            <w:tcW w:w="2511" w:type="dxa"/>
+            <w:tcW w:w="3219" w:type="dxa"/>
           </w:tcPr>
           <w:p>
             <w:pPr>
@@ -1071,7 +1071,7 @@
       <w:tr>
         <w:tc>
           <w:tcPr>
-            <w:tcW w:w="2214" w:type="dxa"/>
+            <w:tcW w:w="1668" w:type="dxa"/>
           </w:tcPr>
           <w:p>
             <w:pPr>
@@ -1089,7 +1089,7 @@
         </w:tc>
         <w:tc>
           <w:tcPr>
-            <w:tcW w:w="2214" w:type="dxa"/>
+            <w:tcW w:w="1984" w:type="dxa"/>
           </w:tcPr>
           <w:p>
             <w:pPr>
@@ -1107,7 +1107,7 @@
         </w:tc>
         <w:tc>
           <w:tcPr>
-            <w:tcW w:w="1917" w:type="dxa"/>
+            <w:tcW w:w="1985" w:type="dxa"/>
           </w:tcPr>
           <w:p>
             <w:pPr>
@@ -1125,7 +1125,7 @@
         </w:tc>
         <w:tc>
           <w:tcPr>
-            <w:tcW w:w="2511" w:type="dxa"/>
+            <w:tcW w:w="3219" w:type="dxa"/>
           </w:tcPr>
           <w:p>
             <w:pPr>
@@ -1157,6 +1157,81 @@
           </w:p>
         </w:tc>
       </w:tr>
+      <w:tr>
+        <w:tc>
+          <w:tcPr>
+            <w:tcW w:w="1668" w:type="dxa"/>
+          </w:tcPr>
+          <w:p>
+            <w:pPr>
+              <w:rPr>
+                <w:lang w:val="fr-FR"/>
+              </w:rPr>
+            </w:pPr>
+            <w:r>
+              <w:rPr>
+                <w:lang w:val="fr-FR"/>
+              </w:rPr>
+              <w:t>28/11/2013</w:t>
+            </w:r>
+          </w:p>
+        </w:tc>
+        <w:tc>
+          <w:tcPr>
+            <w:tcW w:w="1984" w:type="dxa"/>
+          </w:tcPr>
+          <w:p>
+            <w:pPr>
+              <w:rPr>
+                <w:lang w:val="fr-FR"/>
+              </w:rPr>
+            </w:pPr>
+            <w:r>
+              <w:rPr>
+                <w:lang w:val="fr-FR"/>
+              </w:rPr>
+              <w:t>Hugo Defrance</w:t>
+            </w:r>
+          </w:p>
+        </w:tc>
+        <w:tc>
+          <w:tcPr>
+            <w:tcW w:w="1985" w:type="dxa"/>
+          </w:tcPr>
+          <w:p>
+            <w:pPr>
+              <w:rPr>
+                <w:lang w:val="fr-FR"/>
+              </w:rPr>
+            </w:pPr>
+            <w:r>
+              <w:rPr>
+                <w:lang w:val="fr-FR"/>
+              </w:rPr>
+              <w:t>Liste de lecture</w:t>
+            </w:r>
+          </w:p>
+        </w:tc>
+        <w:tc>
+          <w:tcPr>
+            <w:tcW w:w="3219" w:type="dxa"/>
+          </w:tcPr>
+          <w:p>
+            <w:pPr>
+              <w:jc w:val="left"/>
+              <w:rPr>
+                <w:lang w:val="fr-FR"/>
+              </w:rPr>
+            </w:pPr>
+            <w:r>
+              <w:rPr>
+                <w:lang w:val="fr-FR"/>
+              </w:rPr>
+              <w:t>Possibilité d’ajouter une nouvelle musique à une liste de lecture (création auto de la musique puis ajout à  la liste)</w:t>
+            </w:r>
+          </w:p>
+        </w:tc>
+      </w:tr>
     </w:tbl>
     <w:p>
       <w:pPr>
@@ -1263,8 +1338,6 @@
           <w:lang w:val="fr-FR"/>
         </w:rPr>
       </w:pPr>
-      <w:bookmarkStart w:id="1" w:name="_GoBack"/>
-      <w:bookmarkEnd w:id="1"/>
     </w:p>
     <w:p>
       <w:pPr>
@@ -1382,7 +1455,7 @@
             <w:rPr>
               <w:noProof/>
             </w:rPr>
-            <w:instrText xml:space="preserve"> PAGEREF _Toc246948223 \h </w:instrText>
+            <w:instrText xml:space="preserve"> PAGEREF _Toc247268950 \h </w:instrText>
           </w:r>
           <w:r>
             <w:rPr>
@@ -1439,7 +1512,7 @@
             <w:rPr>
               <w:noProof/>
             </w:rPr>
-            <w:instrText xml:space="preserve"> PAGEREF _Toc246948224 \h </w:instrText>
+            <w:instrText xml:space="preserve"> PAGEREF _Toc247268951 \h </w:instrText>
           </w:r>
           <w:r>
             <w:rPr>
@@ -1496,7 +1569,7 @@
             <w:rPr>
               <w:noProof/>
             </w:rPr>
-            <w:instrText xml:space="preserve"> PAGEREF _Toc246948225 \h </w:instrText>
+            <w:instrText xml:space="preserve"> PAGEREF _Toc247268952 \h </w:instrText>
           </w:r>
           <w:r>
             <w:rPr>
@@ -1559,6 +1632,8 @@
             </w:rPr>
             <w:t>Utilisateur</w:t>
           </w:r>
+          <w:bookmarkStart w:id="1" w:name="_GoBack"/>
+          <w:bookmarkEnd w:id="1"/>
           <w:r>
             <w:rPr>
               <w:noProof/>
@@ -1575,7 +1650,7 @@
             <w:rPr>
               <w:noProof/>
             </w:rPr>
-            <w:instrText xml:space="preserve"> PAGEREF _Toc246948226 \h </w:instrText>
+            <w:instrText xml:space="preserve"> PAGEREF _Toc247268953 \h </w:instrText>
           </w:r>
           <w:r>
             <w:rPr>
@@ -1652,7 +1727,7 @@
             <w:rPr>
               <w:noProof/>
             </w:rPr>
-            <w:instrText xml:space="preserve"> PAGEREF _Toc246948227 \h </w:instrText>
+            <w:instrText xml:space="preserve"> PAGEREF _Toc247268954 \h </w:instrText>
           </w:r>
           <w:r>
             <w:rPr>
@@ -1729,7 +1804,7 @@
             <w:rPr>
               <w:noProof/>
             </w:rPr>
-            <w:instrText xml:space="preserve"> PAGEREF _Toc246948228 \h </w:instrText>
+            <w:instrText xml:space="preserve"> PAGEREF _Toc247268955 \h </w:instrText>
           </w:r>
           <w:r>
             <w:rPr>
@@ -1806,7 +1881,7 @@
             <w:rPr>
               <w:noProof/>
             </w:rPr>
-            <w:instrText xml:space="preserve"> PAGEREF _Toc246948229 \h </w:instrText>
+            <w:instrText xml:space="preserve"> PAGEREF _Toc247268956 \h </w:instrText>
           </w:r>
           <w:r>
             <w:rPr>
@@ -1883,7 +1958,7 @@
             <w:rPr>
               <w:noProof/>
             </w:rPr>
-            <w:instrText xml:space="preserve"> PAGEREF _Toc246948230 \h </w:instrText>
+            <w:instrText xml:space="preserve"> PAGEREF _Toc247268957 \h </w:instrText>
           </w:r>
           <w:r>
             <w:rPr>
@@ -1960,7 +2035,7 @@
             <w:rPr>
               <w:noProof/>
             </w:rPr>
-            <w:instrText xml:space="preserve"> PAGEREF _Toc246948231 \h </w:instrText>
+            <w:instrText xml:space="preserve"> PAGEREF _Toc247268958 \h </w:instrText>
           </w:r>
           <w:r>
             <w:rPr>
@@ -2037,7 +2112,7 @@
             <w:rPr>
               <w:noProof/>
             </w:rPr>
-            <w:instrText xml:space="preserve"> PAGEREF _Toc246948232 \h </w:instrText>
+            <w:instrText xml:space="preserve"> PAGEREF _Toc247268959 \h </w:instrText>
           </w:r>
           <w:r>
             <w:rPr>
@@ -2116,7 +2191,7 @@
             <w:rPr>
               <w:noProof/>
             </w:rPr>
-            <w:instrText xml:space="preserve"> PAGEREF _Toc246948233 \h </w:instrText>
+            <w:instrText xml:space="preserve"> PAGEREF _Toc247268960 \h </w:instrText>
           </w:r>
           <w:r>
             <w:rPr>
@@ -2193,7 +2268,7 @@
             <w:rPr>
               <w:noProof/>
             </w:rPr>
-            <w:instrText xml:space="preserve"> PAGEREF _Toc246948234 \h </w:instrText>
+            <w:instrText xml:space="preserve"> PAGEREF _Toc247268961 \h </w:instrText>
           </w:r>
           <w:r>
             <w:rPr>
@@ -2270,7 +2345,7 @@
             <w:rPr>
               <w:noProof/>
             </w:rPr>
-            <w:instrText xml:space="preserve"> PAGEREF _Toc246948235 \h </w:instrText>
+            <w:instrText xml:space="preserve"> PAGEREF _Toc247268962 \h </w:instrText>
           </w:r>
           <w:r>
             <w:rPr>
@@ -2347,7 +2422,7 @@
             <w:rPr>
               <w:noProof/>
             </w:rPr>
-            <w:instrText xml:space="preserve"> PAGEREF _Toc246948236 \h </w:instrText>
+            <w:instrText xml:space="preserve"> PAGEREF _Toc247268963 \h </w:instrText>
           </w:r>
           <w:r>
             <w:rPr>
@@ -2427,7 +2502,7 @@
             <w:rPr>
               <w:noProof/>
             </w:rPr>
-            <w:instrText xml:space="preserve"> PAGEREF _Toc246948237 \h </w:instrText>
+            <w:instrText xml:space="preserve"> PAGEREF _Toc247268964 \h </w:instrText>
           </w:r>
           <w:r>
             <w:rPr>
@@ -2504,7 +2579,7 @@
             <w:rPr>
               <w:noProof/>
             </w:rPr>
-            <w:instrText xml:space="preserve"> PAGEREF _Toc246948238 \h </w:instrText>
+            <w:instrText xml:space="preserve"> PAGEREF _Toc247268965 \h </w:instrText>
           </w:r>
           <w:r>
             <w:rPr>
@@ -2581,7 +2656,7 @@
             <w:rPr>
               <w:noProof/>
             </w:rPr>
-            <w:instrText xml:space="preserve"> PAGEREF _Toc246948239 \h </w:instrText>
+            <w:instrText xml:space="preserve"> PAGEREF _Toc247268966 \h </w:instrText>
           </w:r>
           <w:r>
             <w:rPr>
@@ -2658,7 +2733,7 @@
             <w:rPr>
               <w:noProof/>
             </w:rPr>
-            <w:instrText xml:space="preserve"> PAGEREF _Toc246948240 \h </w:instrText>
+            <w:instrText xml:space="preserve"> PAGEREF _Toc247268967 \h </w:instrText>
           </w:r>
           <w:r>
             <w:rPr>
@@ -2735,7 +2810,7 @@
             <w:rPr>
               <w:noProof/>
             </w:rPr>
-            <w:instrText xml:space="preserve"> PAGEREF _Toc246948241 \h </w:instrText>
+            <w:instrText xml:space="preserve"> PAGEREF _Toc247268968 \h </w:instrText>
           </w:r>
           <w:r>
             <w:rPr>
@@ -2812,7 +2887,7 @@
             <w:rPr>
               <w:noProof/>
             </w:rPr>
-            <w:instrText xml:space="preserve"> PAGEREF _Toc246948242 \h </w:instrText>
+            <w:instrText xml:space="preserve"> PAGEREF _Toc247268969 \h </w:instrText>
           </w:r>
           <w:r>
             <w:rPr>
@@ -2889,7 +2964,7 @@
             <w:rPr>
               <w:noProof/>
             </w:rPr>
-            <w:instrText xml:space="preserve"> PAGEREF _Toc246948243 \h </w:instrText>
+            <w:instrText xml:space="preserve"> PAGEREF _Toc247268970 \h </w:instrText>
           </w:r>
           <w:r>
             <w:rPr>
@@ -2968,7 +3043,7 @@
             <w:rPr>
               <w:noProof/>
             </w:rPr>
-            <w:instrText xml:space="preserve"> PAGEREF _Toc246948244 \h </w:instrText>
+            <w:instrText xml:space="preserve"> PAGEREF _Toc247268971 \h </w:instrText>
           </w:r>
           <w:r>
             <w:rPr>
@@ -3045,7 +3120,7 @@
             <w:rPr>
               <w:noProof/>
             </w:rPr>
-            <w:instrText xml:space="preserve"> PAGEREF _Toc246948245 \h </w:instrText>
+            <w:instrText xml:space="preserve"> PAGEREF _Toc247268972 \h </w:instrText>
           </w:r>
           <w:r>
             <w:rPr>
@@ -3122,7 +3197,7 @@
             <w:rPr>
               <w:noProof/>
             </w:rPr>
-            <w:instrText xml:space="preserve"> PAGEREF _Toc246948246 \h </w:instrText>
+            <w:instrText xml:space="preserve"> PAGEREF _Toc247268973 \h </w:instrText>
           </w:r>
           <w:r>
             <w:rPr>
@@ -3199,7 +3274,7 @@
             <w:rPr>
               <w:noProof/>
             </w:rPr>
-            <w:instrText xml:space="preserve"> PAGEREF _Toc246948247 \h </w:instrText>
+            <w:instrText xml:space="preserve"> PAGEREF _Toc247268974 \h </w:instrText>
           </w:r>
           <w:r>
             <w:rPr>
@@ -3276,7 +3351,7 @@
             <w:rPr>
               <w:noProof/>
             </w:rPr>
-            <w:instrText xml:space="preserve"> PAGEREF _Toc246948248 \h </w:instrText>
+            <w:instrText xml:space="preserve"> PAGEREF _Toc247268975 \h </w:instrText>
           </w:r>
           <w:r>
             <w:rPr>
@@ -3353,7 +3428,7 @@
             <w:rPr>
               <w:noProof/>
             </w:rPr>
-            <w:instrText xml:space="preserve"> PAGEREF _Toc246948249 \h </w:instrText>
+            <w:instrText xml:space="preserve"> PAGEREF _Toc247268976 \h </w:instrText>
           </w:r>
           <w:r>
             <w:rPr>
@@ -3430,7 +3505,7 @@
             <w:rPr>
               <w:noProof/>
             </w:rPr>
-            <w:instrText xml:space="preserve"> PAGEREF _Toc246948250 \h </w:instrText>
+            <w:instrText xml:space="preserve"> PAGEREF _Toc247268977 \h </w:instrText>
           </w:r>
           <w:r>
             <w:rPr>
@@ -3507,7 +3582,7 @@
             <w:rPr>
               <w:noProof/>
             </w:rPr>
-            <w:instrText xml:space="preserve"> PAGEREF _Toc246948251 \h </w:instrText>
+            <w:instrText xml:space="preserve"> PAGEREF _Toc247268978 \h </w:instrText>
           </w:r>
           <w:r>
             <w:rPr>
@@ -3584,7 +3659,7 @@
             <w:rPr>
               <w:noProof/>
             </w:rPr>
-            <w:instrText xml:space="preserve"> PAGEREF _Toc246948252 \h </w:instrText>
+            <w:instrText xml:space="preserve"> PAGEREF _Toc247268979 \h </w:instrText>
           </w:r>
           <w:r>
             <w:rPr>
@@ -3661,7 +3736,7 @@
             <w:rPr>
               <w:noProof/>
             </w:rPr>
-            <w:instrText xml:space="preserve"> PAGEREF _Toc246948253 \h </w:instrText>
+            <w:instrText xml:space="preserve"> PAGEREF _Toc247268980 \h </w:instrText>
           </w:r>
           <w:r>
             <w:rPr>
@@ -3738,7 +3813,7 @@
             <w:rPr>
               <w:noProof/>
             </w:rPr>
-            <w:instrText xml:space="preserve"> PAGEREF _Toc246948254 \h </w:instrText>
+            <w:instrText xml:space="preserve"> PAGEREF _Toc247268981 \h </w:instrText>
           </w:r>
           <w:r>
             <w:rPr>
@@ -3817,7 +3892,7 @@
             <w:rPr>
               <w:noProof/>
             </w:rPr>
-            <w:instrText xml:space="preserve"> PAGEREF _Toc246948255 \h </w:instrText>
+            <w:instrText xml:space="preserve"> PAGEREF _Toc247268982 \h </w:instrText>
           </w:r>
           <w:r>
             <w:rPr>
@@ -3834,7 +3909,7 @@
             <w:rPr>
               <w:noProof/>
             </w:rPr>
-            <w:t>23</w:t>
+            <w:t>24</w:t>
           </w:r>
           <w:r>
             <w:rPr>
@@ -3901,7 +3976,7 @@
       <w:pPr>
         <w:pStyle w:val="Heading1"/>
       </w:pPr>
-      <w:bookmarkStart w:id="2" w:name="_Toc246948224"/>
+      <w:bookmarkStart w:id="2" w:name="_Toc247268951"/>
       <w:r>
         <w:t>Présentation de l’API</w:t>
       </w:r>
@@ -3963,7 +4038,7 @@
       <w:pPr>
         <w:pStyle w:val="Heading1"/>
       </w:pPr>
-      <w:bookmarkStart w:id="3" w:name="_Toc246948225"/>
+      <w:bookmarkStart w:id="3" w:name="_Toc247268952"/>
       <w:r>
         <w:t>Requêtes disponibles</w:t>
       </w:r>
@@ -4189,7 +4264,7 @@
       <w:pPr>
         <w:pStyle w:val="Heading2"/>
       </w:pPr>
-      <w:bookmarkStart w:id="4" w:name="_Toc246948226"/>
+      <w:bookmarkStart w:id="4" w:name="_Toc247268953"/>
       <w:r>
         <w:t>Utilisateur</w:t>
       </w:r>
@@ -4203,7 +4278,7 @@
           <w:numId w:val="1"/>
         </w:numPr>
       </w:pPr>
-      <w:bookmarkStart w:id="5" w:name="_Toc246948227"/>
+      <w:bookmarkStart w:id="5" w:name="_Toc247268954"/>
       <w:r>
         <w:t>S’enregistrer – création d’un compte utilisateur et d’un token</w:t>
       </w:r>
@@ -4972,7 +5047,7 @@
           <w:numId w:val="1"/>
         </w:numPr>
       </w:pPr>
-      <w:bookmarkStart w:id="6" w:name="_Toc246948228"/>
+      <w:bookmarkStart w:id="6" w:name="_Toc247268955"/>
       <w:r>
         <w:t>Connexion – création de token</w:t>
       </w:r>
@@ -5381,7 +5456,7 @@
           <w:numId w:val="1"/>
         </w:numPr>
       </w:pPr>
-      <w:bookmarkStart w:id="7" w:name="_Toc246948229"/>
+      <w:bookmarkStart w:id="7" w:name="_Toc247268956"/>
       <w:r>
         <w:t>Déconnexion – destruction de token</w:t>
       </w:r>
@@ -5678,7 +5753,7 @@
           <w:numId w:val="1"/>
         </w:numPr>
       </w:pPr>
-      <w:bookmarkStart w:id="8" w:name="_Toc246948230"/>
+      <w:bookmarkStart w:id="8" w:name="_Toc247268957"/>
       <w:r>
         <w:t>Mise à jour des informations d’un compte utilisateur</w:t>
       </w:r>
@@ -6116,7 +6191,7 @@
           <w:numId w:val="1"/>
         </w:numPr>
       </w:pPr>
-      <w:bookmarkStart w:id="9" w:name="_Toc246948231"/>
+      <w:bookmarkStart w:id="9" w:name="_Toc247268958"/>
       <w:r>
         <w:t>Obtenir des informations sur un utilisateur</w:t>
       </w:r>
@@ -7251,7 +7326,7 @@
           <w:numId w:val="1"/>
         </w:numPr>
       </w:pPr>
-      <w:bookmarkStart w:id="10" w:name="_Toc246948232"/>
+      <w:bookmarkStart w:id="10" w:name="_Toc247268959"/>
       <w:r>
         <w:t>Obtenir la liste des utilisateurs</w:t>
       </w:r>
@@ -7629,7 +7704,7 @@
           <w:numId w:val="11"/>
         </w:numPr>
       </w:pPr>
-      <w:bookmarkStart w:id="11" w:name="_Toc246948233"/>
+      <w:bookmarkStart w:id="11" w:name="_Toc247268960"/>
       <w:r>
         <w:t>Liste d’amis</w:t>
       </w:r>
@@ -7643,7 +7718,7 @@
           <w:numId w:val="10"/>
         </w:numPr>
       </w:pPr>
-      <w:bookmarkStart w:id="12" w:name="_Toc246948234"/>
+      <w:bookmarkStart w:id="12" w:name="_Toc247268961"/>
       <w:r>
         <w:t>Ajouter un ami</w:t>
       </w:r>
@@ -8425,7 +8500,7 @@
           <w:numId w:val="10"/>
         </w:numPr>
       </w:pPr>
-      <w:bookmarkStart w:id="13" w:name="_Toc246948235"/>
+      <w:bookmarkStart w:id="13" w:name="_Toc247268962"/>
       <w:r>
         <w:t>Supprimer un ami</w:t>
       </w:r>
@@ -9165,7 +9240,7 @@
           <w:numId w:val="10"/>
         </w:numPr>
       </w:pPr>
-      <w:bookmarkStart w:id="14" w:name="_Toc246948236"/>
+      <w:bookmarkStart w:id="14" w:name="_Toc247268963"/>
       <w:r>
         <w:t>Obtenir la liste d’amis</w:t>
       </w:r>
@@ -10048,7 +10123,7 @@
       <w:pPr>
         <w:pStyle w:val="Heading2"/>
       </w:pPr>
-      <w:bookmarkStart w:id="15" w:name="_Toc246948237"/>
+      <w:bookmarkStart w:id="15" w:name="_Toc247268964"/>
       <w:r>
         <w:t>Musique</w:t>
       </w:r>
@@ -10066,7 +10141,7 @@
           <w:numId w:val="1"/>
         </w:numPr>
       </w:pPr>
-      <w:bookmarkStart w:id="16" w:name="_Toc246948238"/>
+      <w:bookmarkStart w:id="16" w:name="_Toc247268965"/>
       <w:r>
         <w:t>Afficher les détails d’une musique</w:t>
       </w:r>
@@ -11129,7 +11204,7 @@
           <w:numId w:val="1"/>
         </w:numPr>
       </w:pPr>
-      <w:bookmarkStart w:id="17" w:name="_Toc246948239"/>
+      <w:bookmarkStart w:id="17" w:name="_Toc247268966"/>
       <w:r>
         <w:t>Obtenir la liste de musiques de l’utilisateur</w:t>
       </w:r>
@@ -11513,7 +11588,7 @@
           <w:numId w:val="1"/>
         </w:numPr>
       </w:pPr>
-      <w:bookmarkStart w:id="18" w:name="_Toc246948240"/>
+      <w:bookmarkStart w:id="18" w:name="_Toc247268967"/>
       <w:r>
         <w:t>Ajouter d’une musique</w:t>
       </w:r>
@@ -12053,21 +12128,63 @@
         <w:rPr>
           <w:lang w:val="fr-FR"/>
         </w:rPr>
-        <w:t>Si le token est valide, une réponse de type 200 OK sera retournée :</w:t>
-      </w:r>
-    </w:p>
-    <w:p>
-      <w:pPr>
-        <w:widowControl w:val="0"/>
-        <w:autoSpaceDE w:val="0"/>
-        <w:autoSpaceDN w:val="0"/>
-        <w:adjustRightInd w:val="0"/>
-        <w:spacing w:after="240"/>
-        <w:jc w:val="left"/>
-        <w:rPr>
-          <w:lang w:val="fr-FR"/>
-        </w:rPr>
-      </w:pPr>
+        <w:t>Si le token est</w:t>
+      </w:r>
+      <w:r>
+        <w:rPr>
+          <w:lang w:val="fr-FR"/>
+        </w:rPr>
+        <w:t xml:space="preserve"> valide</w:t>
+      </w:r>
+      <w:r>
+        <w:rPr>
+          <w:lang w:val="fr-FR"/>
+        </w:rPr>
+        <w:t xml:space="preserve"> et au moins une musique est ajoutée</w:t>
+      </w:r>
+      <w:r>
+        <w:rPr>
+          <w:lang w:val="fr-FR"/>
+        </w:rPr>
+        <w:t xml:space="preserve">, une réponse de type « 201 </w:t>
+      </w:r>
+      <w:proofErr w:type="spellStart"/>
+      <w:r>
+        <w:rPr>
+          <w:lang w:val="fr-FR"/>
+        </w:rPr>
+        <w:t>Created</w:t>
+      </w:r>
+      <w:proofErr w:type="spellEnd"/>
+      <w:r>
+        <w:rPr>
+          <w:lang w:val="fr-FR"/>
+        </w:rPr>
+        <w:t xml:space="preserve"> » </w:t>
+      </w:r>
+      <w:r>
+        <w:rPr>
+          <w:lang w:val="fr-FR"/>
+        </w:rPr>
+        <w:t xml:space="preserve">sera retournée </w:t>
+      </w:r>
+      <w:proofErr w:type="gramStart"/>
+      <w:r>
+        <w:rPr>
+          <w:lang w:val="fr-FR"/>
+        </w:rPr>
+        <w:t>:</w:t>
+      </w:r>
+      <w:proofErr w:type="gramEnd"/>
+      <w:r>
+        <w:rPr>
+          <w:rFonts w:ascii="Times" w:hAnsi="Times" w:cs="Times"/>
+          <w:sz w:val="32"/>
+          <w:szCs w:val="32"/>
+          <w:lang w:val="fr-FR"/>
+        </w:rPr>
+        <w:br/>
+      </w:r>
       <w:r>
         <w:rPr>
           <w:lang w:val="fr-FR"/>
@@ -12079,20 +12196,7 @@
           <w:lang w:val="fr-FR"/>
         </w:rPr>
         <w:br/>
-      </w:r>
-      <w:proofErr w:type="gramStart"/>
-      <w:r>
-        <w:rPr>
-          <w:lang w:val="fr-FR"/>
-        </w:rPr>
-        <w:t xml:space="preserve"> </w:t>
-      </w:r>
-      <w:proofErr w:type="gramEnd"/>
-      <w:r>
-        <w:rPr>
-          <w:lang w:val="fr-FR"/>
-        </w:rPr>
-        <w:t xml:space="preserve"> "</w:t>
+        <w:t xml:space="preserve">  "</w:t>
       </w:r>
       <w:proofErr w:type="spellStart"/>
       <w:r>
@@ -12187,13 +12291,6 @@
         </w:rPr>
         <w:t>}</w:t>
       </w:r>
-      <w:r>
-        <w:rPr>
-          <w:rFonts w:ascii="Times" w:hAnsi="Times" w:cs="Times"/>
-          <w:lang w:val="fr-FR"/>
-        </w:rPr>
-        <w:t xml:space="preserve"> </w:t>
-      </w:r>
     </w:p>
     <w:p>
       <w:pPr>
@@ -12321,14 +12418,6 @@
         </w:rPr>
         <w:t>}</w:t>
       </w:r>
-    </w:p>
-    <w:p>
-      <w:pPr>
-        <w:jc w:val="left"/>
-        <w:rPr>
-          <w:lang w:val="fr-FR"/>
-        </w:rPr>
-      </w:pPr>
     </w:p>
     <w:p>
       <w:pPr>
@@ -12346,7 +12435,7 @@
           <w:numId w:val="1"/>
         </w:numPr>
       </w:pPr>
-      <w:bookmarkStart w:id="19" w:name="_Toc246948241"/>
+      <w:bookmarkStart w:id="19" w:name="_Toc247268968"/>
       <w:r>
         <w:t>Mettre à jour les informations sur une musique</w:t>
       </w:r>
@@ -13099,7 +13188,7 @@
           <w:numId w:val="1"/>
         </w:numPr>
       </w:pPr>
-      <w:bookmarkStart w:id="20" w:name="_Toc246948242"/>
+      <w:bookmarkStart w:id="20" w:name="_Toc247268969"/>
       <w:r>
         <w:t>Supprime une musique de la liste de musique</w:t>
       </w:r>
@@ -13524,7 +13613,7 @@
           <w:numId w:val="1"/>
         </w:numPr>
       </w:pPr>
-      <w:bookmarkStart w:id="21" w:name="_Toc246948243"/>
+      <w:bookmarkStart w:id="21" w:name="_Toc247268970"/>
       <w:r>
         <w:t xml:space="preserve">Supprime une </w:t>
       </w:r>
@@ -14236,7 +14325,7 @@
       <w:pPr>
         <w:pStyle w:val="Heading2"/>
       </w:pPr>
-      <w:bookmarkStart w:id="22" w:name="_Toc246948244"/>
+      <w:bookmarkStart w:id="22" w:name="_Toc247268971"/>
       <w:r>
         <w:t>Listes de lecture</w:t>
       </w:r>
@@ -14250,7 +14339,7 @@
           <w:numId w:val="1"/>
         </w:numPr>
       </w:pPr>
-      <w:bookmarkStart w:id="23" w:name="_Toc246948245"/>
+      <w:bookmarkStart w:id="23" w:name="_Toc247268972"/>
       <w:r>
         <w:t>Création d’une liste de lecture</w:t>
       </w:r>
@@ -14915,7 +15004,7 @@
           <w:numId w:val="1"/>
         </w:numPr>
       </w:pPr>
-      <w:bookmarkStart w:id="24" w:name="_Toc246948246"/>
+      <w:bookmarkStart w:id="24" w:name="_Toc247268973"/>
       <w:r>
         <w:t>Modification d’une liste de lecture</w:t>
       </w:r>
@@ -15465,7 +15554,7 @@
           <w:numId w:val="1"/>
         </w:numPr>
       </w:pPr>
-      <w:bookmarkStart w:id="25" w:name="_Toc246948247"/>
+      <w:bookmarkStart w:id="25" w:name="_Toc247268974"/>
       <w:r>
         <w:t>Suppression d’une liste de lecture</w:t>
       </w:r>
@@ -15973,7 +16062,7 @@
           <w:numId w:val="1"/>
         </w:numPr>
       </w:pPr>
-      <w:bookmarkStart w:id="26" w:name="_Toc246948248"/>
+      <w:bookmarkStart w:id="26" w:name="_Toc247268975"/>
       <w:r>
         <w:t>Suppression de plusieurs listes de lecture</w:t>
       </w:r>
@@ -16677,7 +16766,7 @@
           <w:numId w:val="1"/>
         </w:numPr>
       </w:pPr>
-      <w:bookmarkStart w:id="27" w:name="_Toc246948249"/>
+      <w:bookmarkStart w:id="27" w:name="_Toc247268976"/>
       <w:r>
         <w:t>Aj</w:t>
       </w:r>
@@ -16701,6 +16790,199 @@
       </w:pPr>
       <w:r>
         <w:t>Requête</w:t>
+      </w:r>
+    </w:p>
+    <w:p>
+      <w:r>
+        <w:t xml:space="preserve">Il </w:t>
+      </w:r>
+      <w:proofErr w:type="spellStart"/>
+      <w:proofErr w:type="gramStart"/>
+      <w:r>
+        <w:t>est</w:t>
+      </w:r>
+      <w:proofErr w:type="spellEnd"/>
+      <w:proofErr w:type="gramEnd"/>
+      <w:r>
+        <w:t xml:space="preserve"> possible </w:t>
+      </w:r>
+      <w:proofErr w:type="spellStart"/>
+      <w:r>
+        <w:t>d’ajouter</w:t>
+      </w:r>
+      <w:proofErr w:type="spellEnd"/>
+      <w:r>
+        <w:t xml:space="preserve"> </w:t>
+      </w:r>
+      <w:proofErr w:type="spellStart"/>
+      <w:r>
+        <w:t>une</w:t>
+      </w:r>
+      <w:proofErr w:type="spellEnd"/>
+      <w:r>
+        <w:t xml:space="preserve"> </w:t>
+      </w:r>
+      <w:proofErr w:type="spellStart"/>
+      <w:r>
+        <w:t>musique</w:t>
+      </w:r>
+      <w:proofErr w:type="spellEnd"/>
+      <w:r>
+        <w:t xml:space="preserve"> à </w:t>
+      </w:r>
+      <w:proofErr w:type="spellStart"/>
+      <w:r>
+        <w:t>une</w:t>
+      </w:r>
+      <w:proofErr w:type="spellEnd"/>
+      <w:r>
+        <w:t xml:space="preserve"> </w:t>
+      </w:r>
+      <w:proofErr w:type="spellStart"/>
+      <w:r>
+        <w:t>liste</w:t>
+      </w:r>
+      <w:proofErr w:type="spellEnd"/>
+      <w:r>
+        <w:t xml:space="preserve"> de lecture </w:t>
+      </w:r>
+      <w:proofErr w:type="spellStart"/>
+      <w:r>
+        <w:t>soit</w:t>
+      </w:r>
+      <w:proofErr w:type="spellEnd"/>
+      <w:r>
+        <w:t xml:space="preserve"> en </w:t>
+      </w:r>
+      <w:proofErr w:type="spellStart"/>
+      <w:r>
+        <w:t>donnant</w:t>
+      </w:r>
+      <w:proofErr w:type="spellEnd"/>
+      <w:r>
+        <w:t xml:space="preserve"> son id, </w:t>
+      </w:r>
+      <w:proofErr w:type="spellStart"/>
+      <w:r>
+        <w:t>soit</w:t>
+      </w:r>
+      <w:proofErr w:type="spellEnd"/>
+      <w:r>
+        <w:t xml:space="preserve"> en </w:t>
+      </w:r>
+      <w:proofErr w:type="spellStart"/>
+      <w:r>
+        <w:t>indiquant</w:t>
+      </w:r>
+      <w:proofErr w:type="spellEnd"/>
+      <w:r>
+        <w:t xml:space="preserve"> le </w:t>
+      </w:r>
+      <w:proofErr w:type="spellStart"/>
+      <w:r>
+        <w:t>contenu</w:t>
+      </w:r>
+      <w:proofErr w:type="spellEnd"/>
+      <w:r>
+        <w:t xml:space="preserve"> de la </w:t>
+      </w:r>
+      <w:proofErr w:type="spellStart"/>
+      <w:r>
+        <w:t>musique</w:t>
+      </w:r>
+      <w:proofErr w:type="spellEnd"/>
+      <w:r>
+        <w:t xml:space="preserve">. </w:t>
+      </w:r>
+      <w:proofErr w:type="spellStart"/>
+      <w:r>
+        <w:t>Dans</w:t>
+      </w:r>
+      <w:proofErr w:type="spellEnd"/>
+      <w:r>
+        <w:t xml:space="preserve"> </w:t>
+      </w:r>
+      <w:proofErr w:type="spellStart"/>
+      <w:proofErr w:type="gramStart"/>
+      <w:r>
+        <w:t>ce</w:t>
+      </w:r>
+      <w:proofErr w:type="spellEnd"/>
+      <w:proofErr w:type="gramEnd"/>
+      <w:r>
+        <w:t xml:space="preserve"> dernier </w:t>
+      </w:r>
+      <w:proofErr w:type="spellStart"/>
+      <w:r>
+        <w:t>cas</w:t>
+      </w:r>
+      <w:proofErr w:type="spellEnd"/>
+      <w:r>
+        <w:t xml:space="preserve">, la </w:t>
+      </w:r>
+      <w:proofErr w:type="spellStart"/>
+      <w:r>
+        <w:t>musique</w:t>
+      </w:r>
+      <w:proofErr w:type="spellEnd"/>
+      <w:r>
+        <w:t xml:space="preserve"> sera </w:t>
+      </w:r>
+      <w:proofErr w:type="spellStart"/>
+      <w:r>
+        <w:t>d’abord</w:t>
+      </w:r>
+      <w:proofErr w:type="spellEnd"/>
+      <w:r>
+        <w:t xml:space="preserve"> </w:t>
+      </w:r>
+      <w:proofErr w:type="spellStart"/>
+      <w:r>
+        <w:t>ajoutée</w:t>
+      </w:r>
+      <w:proofErr w:type="spellEnd"/>
+      <w:r>
+        <w:t xml:space="preserve"> à </w:t>
+      </w:r>
+      <w:proofErr w:type="spellStart"/>
+      <w:r>
+        <w:t>la</w:t>
+      </w:r>
+      <w:proofErr w:type="spellEnd"/>
+      <w:r>
+        <w:t xml:space="preserve"> </w:t>
+      </w:r>
+      <w:proofErr w:type="spellStart"/>
+      <w:r>
+        <w:t>liste</w:t>
+      </w:r>
+      <w:proofErr w:type="spellEnd"/>
+      <w:r>
+        <w:t xml:space="preserve"> de </w:t>
+      </w:r>
+      <w:proofErr w:type="spellStart"/>
+      <w:r>
+        <w:t>musique</w:t>
+      </w:r>
+      <w:proofErr w:type="spellEnd"/>
+      <w:r>
+        <w:t xml:space="preserve"> </w:t>
+      </w:r>
+      <w:proofErr w:type="spellStart"/>
+      <w:r>
+        <w:t>puis</w:t>
+      </w:r>
+      <w:proofErr w:type="spellEnd"/>
+      <w:r>
+        <w:t xml:space="preserve"> à la </w:t>
+      </w:r>
+      <w:proofErr w:type="spellStart"/>
+      <w:r>
+        <w:t>liste</w:t>
+      </w:r>
+      <w:proofErr w:type="spellEnd"/>
+      <w:r>
+        <w:t xml:space="preserve"> de lecture.</w:t>
       </w:r>
     </w:p>
     <w:p>
@@ -16839,6 +17121,75 @@
           <w:lang w:val="fr-FR"/>
         </w:rPr>
         <w:br/>
+        <w:t xml:space="preserve">   "</w:t>
+      </w:r>
+      <w:proofErr w:type="spellStart"/>
+      <w:r>
+        <w:rPr>
+          <w:lang w:val="fr-FR"/>
+        </w:rPr>
+        <w:t>tracks</w:t>
+      </w:r>
+      <w:proofErr w:type="spellEnd"/>
+      <w:r>
+        <w:rPr>
+          <w:lang w:val="fr-FR"/>
+        </w:rPr>
+        <w:t>" : [&lt;</w:t>
+      </w:r>
+      <w:proofErr w:type="spellStart"/>
+      <w:r>
+        <w:rPr>
+          <w:lang w:val="fr-FR"/>
+        </w:rPr>
+        <w:t>track</w:t>
+      </w:r>
+      <w:proofErr w:type="spellEnd"/>
+      <w:r>
+        <w:rPr>
+          <w:lang w:val="fr-FR"/>
+        </w:rPr>
+        <w:t xml:space="preserve"> 1&gt;, &lt;</w:t>
+      </w:r>
+      <w:proofErr w:type="spellStart"/>
+      <w:r>
+        <w:rPr>
+          <w:lang w:val="fr-FR"/>
+        </w:rPr>
+        <w:t>track</w:t>
+      </w:r>
+      <w:proofErr w:type="spellEnd"/>
+      <w:r>
+        <w:rPr>
+          <w:lang w:val="fr-FR"/>
+        </w:rPr>
+        <w:t xml:space="preserve"> 2&gt;, &lt;</w:t>
+      </w:r>
+      <w:proofErr w:type="spellStart"/>
+      <w:r>
+        <w:rPr>
+          <w:lang w:val="fr-FR"/>
+        </w:rPr>
+        <w:t>track</w:t>
+      </w:r>
+      <w:proofErr w:type="spellEnd"/>
+      <w:r>
+        <w:rPr>
+          <w:lang w:val="fr-FR"/>
+        </w:rPr>
+        <w:t xml:space="preserve"> n&gt;</w:t>
+      </w:r>
+      <w:r>
+        <w:rPr>
+          <w:lang w:val="fr-FR"/>
+        </w:rPr>
+        <w:t>]</w:t>
+      </w:r>
+      <w:r>
+        <w:rPr>
+          <w:lang w:val="fr-FR"/>
+        </w:rPr>
+        <w:br/>
       </w:r>
       <w:r>
         <w:rPr>
@@ -16912,18 +17263,29 @@
           <w:lang w:val="fr-FR"/>
         </w:rPr>
         <w:br/>
-        <w:t xml:space="preserve">  "</w:t>
-      </w:r>
-      <w:proofErr w:type="spellStart"/>
+      </w:r>
       <w:proofErr w:type="gramStart"/>
       <w:r>
         <w:rPr>
           <w:lang w:val="fr-FR"/>
         </w:rPr>
+        <w:t xml:space="preserve"> </w:t>
+      </w:r>
+      <w:proofErr w:type="gramEnd"/>
+      <w:r>
+        <w:rPr>
+          <w:lang w:val="fr-FR"/>
+        </w:rPr>
+        <w:t xml:space="preserve"> "</w:t>
+      </w:r>
+      <w:proofErr w:type="spellStart"/>
+      <w:r>
+        <w:rPr>
+          <w:lang w:val="fr-FR"/>
+        </w:rPr>
         <w:t>success</w:t>
       </w:r>
       <w:proofErr w:type="spellEnd"/>
-      <w:proofErr w:type="gramEnd"/>
       <w:r>
         <w:rPr>
           <w:lang w:val="fr-FR"/>
@@ -16943,13 +17305,6 @@
           <w:lang w:val="fr-FR"/>
         </w:rPr>
         <w:t>,</w:t>
-      </w:r>
-      <w:r>
-        <w:rPr>
-          <w:lang w:val="fr-FR"/>
-        </w:rPr>
-        <w:br/>
-        <w:t xml:space="preserve">  "id": &lt;id de la liste de lecture&gt;</w:t>
       </w:r>
       <w:r>
         <w:rPr>
@@ -16962,27 +17317,73 @@
         <w:rPr>
           <w:lang w:val="fr-FR"/>
         </w:rPr>
+        <w:t xml:space="preserve"> </w:t>
+      </w:r>
+      <w:r>
+        <w:rPr>
+          <w:lang w:val="fr-FR"/>
+        </w:rPr>
         <w:t>"</w:t>
       </w:r>
-      <w:proofErr w:type="spellStart"/>
-      <w:r>
-        <w:rPr>
-          <w:lang w:val="fr-FR"/>
-        </w:rPr>
-        <w:t>tracks</w:t>
-      </w:r>
-      <w:proofErr w:type="spellEnd"/>
-      <w:r>
-        <w:rPr>
-          <w:lang w:val="fr-FR"/>
-        </w:rPr>
-        <w:t>":[&lt;Musique 1&gt;, &lt;Musique 2&gt;, &lt;Musique n&gt;]</w:t>
-      </w:r>
-      <w:r>
-        <w:rPr>
-          <w:lang w:val="fr-FR"/>
-        </w:rPr>
-        <w:t xml:space="preserve"> </w:t>
+      <w:r>
+        <w:rPr>
+          <w:lang w:val="fr-FR"/>
+        </w:rPr>
+        <w:t>message</w:t>
+      </w:r>
+      <w:r>
+        <w:rPr>
+          <w:lang w:val="fr-FR"/>
+        </w:rPr>
+        <w:t>"</w:t>
+      </w:r>
+      <w:r>
+        <w:rPr>
+          <w:lang w:val="fr-FR"/>
+        </w:rPr>
+        <w:t>: "</w:t>
+      </w:r>
+      <w:proofErr w:type="spellStart"/>
+      <w:r>
+        <w:rPr>
+          <w:lang w:val="fr-FR"/>
+        </w:rPr>
+        <w:t>Tracks</w:t>
+      </w:r>
+      <w:proofErr w:type="spellEnd"/>
+      <w:r>
+        <w:rPr>
+          <w:lang w:val="fr-FR"/>
+        </w:rPr>
+        <w:t xml:space="preserve"> have been </w:t>
+      </w:r>
+      <w:proofErr w:type="spellStart"/>
+      <w:r>
+        <w:rPr>
+          <w:lang w:val="fr-FR"/>
+        </w:rPr>
+        <w:t>added</w:t>
+      </w:r>
+      <w:proofErr w:type="spellEnd"/>
+      <w:r>
+        <w:rPr>
+          <w:lang w:val="fr-FR"/>
+        </w:rPr>
+        <w:t xml:space="preserve"> to the </w:t>
+      </w:r>
+      <w:proofErr w:type="spellStart"/>
+      <w:r>
+        <w:rPr>
+          <w:lang w:val="fr-FR"/>
+        </w:rPr>
+        <w:t>playlist</w:t>
+      </w:r>
+      <w:proofErr w:type="spellEnd"/>
+      <w:r>
+        <w:rPr>
+          <w:lang w:val="fr-FR"/>
+        </w:rPr>
+        <w:t>"</w:t>
       </w:r>
       <w:r>
         <w:rPr>
@@ -17140,7 +17541,19 @@
         <w:rPr>
           <w:lang w:val="fr-FR"/>
         </w:rPr>
-        <w:t xml:space="preserve">Si la liste de lecture ou au moins une des musiques n’existent pas, une réponse de type « 404 Not </w:t>
+        <w:t>Si au moins une des musiques n’existent pas</w:t>
+      </w:r>
+      <w:r>
+        <w:rPr>
+          <w:lang w:val="fr-FR"/>
+        </w:rPr>
+        <w:t xml:space="preserve"> ou n’appartient pas à l’utilisateur</w:t>
+      </w:r>
+      <w:r>
+        <w:rPr>
+          <w:lang w:val="fr-FR"/>
+        </w:rPr>
+        <w:t xml:space="preserve">, une réponse de type « 404 Not </w:t>
       </w:r>
       <w:proofErr w:type="spellStart"/>
       <w:r>
@@ -17156,19 +17569,17 @@
         </w:rPr>
         <w:t xml:space="preserve"> » sera </w:t>
       </w:r>
-      <w:proofErr w:type="spellStart"/>
-      <w:r>
-        <w:rPr>
-          <w:lang w:val="fr-FR"/>
-        </w:rPr>
-        <w:t>retourée</w:t>
-      </w:r>
-      <w:proofErr w:type="spellEnd"/>
-      <w:r>
-        <w:rPr>
-          <w:lang w:val="fr-FR"/>
-        </w:rPr>
-        <w:t> (ici la musique 1 n’existe pas) :</w:t>
+      <w:r>
+        <w:rPr>
+          <w:lang w:val="fr-FR"/>
+        </w:rPr>
+        <w:t>retournée</w:t>
+      </w:r>
+      <w:r>
+        <w:rPr>
+          <w:lang w:val="fr-FR"/>
+        </w:rPr>
+        <w:t> :</w:t>
       </w:r>
     </w:p>
     <w:p>
@@ -17284,7 +17695,27 @@
         <w:rPr>
           <w:lang w:val="fr-FR"/>
         </w:rPr>
-        <w:t xml:space="preserve"> 1"</w:t>
+        <w:t xml:space="preserve"> &lt;</w:t>
+      </w:r>
+      <w:proofErr w:type="spellStart"/>
+      <w:r>
+        <w:rPr>
+          <w:lang w:val="fr-FR"/>
+        </w:rPr>
+        <w:t>track_id</w:t>
+      </w:r>
+      <w:proofErr w:type="spellEnd"/>
+      <w:r>
+        <w:rPr>
+          <w:lang w:val="fr-FR"/>
+        </w:rPr>
+        <w:t>&gt;</w:t>
+      </w:r>
+      <w:r>
+        <w:rPr>
+          <w:lang w:val="fr-FR"/>
+        </w:rPr>
+        <w:t>"</w:t>
       </w:r>
     </w:p>
     <w:p>
@@ -17300,6 +17731,366 @@
         </w:rPr>
         <w:t>}</w:t>
       </w:r>
+    </w:p>
+    <w:p>
+      <w:pPr>
+        <w:jc w:val="left"/>
+        <w:rPr>
+          <w:lang w:val="fr-FR"/>
+        </w:rPr>
+      </w:pPr>
+    </w:p>
+    <w:p>
+      <w:pPr>
+        <w:rPr>
+          <w:lang w:val="fr-FR"/>
+        </w:rPr>
+      </w:pPr>
+      <w:r>
+        <w:rPr>
+          <w:lang w:val="fr-FR"/>
+        </w:rPr>
+        <w:t xml:space="preserve">Si </w:t>
+      </w:r>
+      <w:r>
+        <w:rPr>
+          <w:lang w:val="fr-FR"/>
+        </w:rPr>
+        <w:t xml:space="preserve">aucune musique n’est présente dans les paramètres, une réponse de type « 400 Bad </w:t>
+      </w:r>
+      <w:proofErr w:type="spellStart"/>
+      <w:r>
+        <w:rPr>
+          <w:lang w:val="fr-FR"/>
+        </w:rPr>
+        <w:t>Request</w:t>
+      </w:r>
+      <w:proofErr w:type="spellEnd"/>
+      <w:r>
+        <w:rPr>
+          <w:lang w:val="fr-FR"/>
+        </w:rPr>
+        <w:t xml:space="preserve"> </w:t>
+      </w:r>
+      <w:r>
+        <w:rPr>
+          <w:lang w:val="fr-FR"/>
+        </w:rPr>
+        <w:t xml:space="preserve">» sera </w:t>
+      </w:r>
+      <w:r>
+        <w:rPr>
+          <w:lang w:val="fr-FR"/>
+        </w:rPr>
+        <w:t>retournée</w:t>
+      </w:r>
+      <w:r>
+        <w:rPr>
+          <w:lang w:val="fr-FR"/>
+        </w:rPr>
+        <w:t xml:space="preserve"> :</w:t>
+      </w:r>
+    </w:p>
+    <w:p>
+      <w:pPr>
+        <w:jc w:val="left"/>
+        <w:rPr>
+          <w:lang w:val="fr-FR"/>
+        </w:rPr>
+      </w:pPr>
+      <w:r>
+        <w:rPr>
+          <w:lang w:val="fr-FR"/>
+        </w:rPr>
+        <w:t>{ +</w:t>
+      </w:r>
+      <w:r>
+        <w:rPr>
+          <w:lang w:val="fr-FR"/>
+        </w:rPr>
+        <w:br/>
+        <w:t xml:space="preserve">   </w:t>
+      </w:r>
+      <w:proofErr w:type="spellStart"/>
+      <w:r>
+        <w:rPr>
+          <w:lang w:val="fr-FR"/>
+        </w:rPr>
+        <w:t>success</w:t>
+      </w:r>
+      <w:proofErr w:type="spellEnd"/>
+      <w:r>
+        <w:rPr>
+          <w:lang w:val="fr-FR"/>
+        </w:rPr>
+        <w:t xml:space="preserve"> : false,</w:t>
+      </w:r>
+      <w:r>
+        <w:rPr>
+          <w:lang w:val="fr-FR"/>
+        </w:rPr>
+        <w:br/>
+        <w:t xml:space="preserve">    +</w:t>
+      </w:r>
+      <w:proofErr w:type="spellStart"/>
+      <w:r>
+        <w:rPr>
+          <w:lang w:val="fr-FR"/>
+        </w:rPr>
+        <w:t>error</w:t>
+      </w:r>
+      <w:proofErr w:type="spellEnd"/>
+      <w:r>
+        <w:rPr>
+          <w:lang w:val="fr-FR"/>
+        </w:rPr>
+        <w:t xml:space="preserve"> : "</w:t>
+      </w:r>
+      <w:r>
+        <w:rPr>
+          <w:lang w:val="fr-FR"/>
+        </w:rPr>
+        <w:t xml:space="preserve">No </w:t>
+      </w:r>
+      <w:proofErr w:type="spellStart"/>
+      <w:r>
+        <w:rPr>
+          <w:lang w:val="fr-FR"/>
+        </w:rPr>
+        <w:t>track</w:t>
+      </w:r>
+      <w:proofErr w:type="spellEnd"/>
+      <w:r>
+        <w:rPr>
+          <w:lang w:val="fr-FR"/>
+        </w:rPr>
+        <w:t xml:space="preserve"> </w:t>
+      </w:r>
+      <w:proofErr w:type="spellStart"/>
+      <w:r>
+        <w:rPr>
+          <w:lang w:val="fr-FR"/>
+        </w:rPr>
+        <w:t>found</w:t>
+      </w:r>
+      <w:proofErr w:type="spellEnd"/>
+      <w:r>
+        <w:rPr>
+          <w:lang w:val="fr-FR"/>
+        </w:rPr>
+        <w:t xml:space="preserve"> in </w:t>
+      </w:r>
+      <w:proofErr w:type="spellStart"/>
+      <w:r>
+        <w:rPr>
+          <w:lang w:val="fr-FR"/>
+        </w:rPr>
+        <w:t>params</w:t>
+      </w:r>
+      <w:proofErr w:type="spellEnd"/>
+      <w:r>
+        <w:rPr>
+          <w:lang w:val="fr-FR"/>
+        </w:rPr>
+        <w:t>"</w:t>
+      </w:r>
+    </w:p>
+    <w:p>
+      <w:pPr>
+        <w:jc w:val="left"/>
+        <w:rPr>
+          <w:lang w:val="fr-FR"/>
+        </w:rPr>
+      </w:pPr>
+      <w:r>
+        <w:rPr>
+          <w:lang w:val="fr-FR"/>
+        </w:rPr>
+        <w:t>}</w:t>
+      </w:r>
+    </w:p>
+    <w:p>
+      <w:pPr>
+        <w:jc w:val="left"/>
+        <w:rPr>
+          <w:lang w:val="fr-FR"/>
+        </w:rPr>
+      </w:pPr>
+    </w:p>
+    <w:p>
+      <w:pPr>
+        <w:rPr>
+          <w:lang w:val="fr-FR"/>
+        </w:rPr>
+      </w:pPr>
+      <w:r>
+        <w:rPr>
+          <w:lang w:val="fr-FR"/>
+        </w:rPr>
+        <w:t xml:space="preserve">Si </w:t>
+      </w:r>
+      <w:r>
+        <w:rPr>
+          <w:lang w:val="fr-FR"/>
+        </w:rPr>
+        <w:t xml:space="preserve">la liste de lecture n’existe pas ou n’appartient pas à l’utilisateur, une réponse de type « 404 Not </w:t>
+      </w:r>
+      <w:proofErr w:type="spellStart"/>
+      <w:r>
+        <w:rPr>
+          <w:lang w:val="fr-FR"/>
+        </w:rPr>
+        <w:t>Found</w:t>
+      </w:r>
+      <w:proofErr w:type="spellEnd"/>
+      <w:r>
+        <w:rPr>
+          <w:lang w:val="fr-FR"/>
+        </w:rPr>
+        <w:t xml:space="preserve"> </w:t>
+      </w:r>
+      <w:r>
+        <w:rPr>
+          <w:lang w:val="fr-FR"/>
+        </w:rPr>
+        <w:t xml:space="preserve">» sera </w:t>
+      </w:r>
+      <w:r>
+        <w:rPr>
+          <w:lang w:val="fr-FR"/>
+        </w:rPr>
+        <w:t>retournée</w:t>
+      </w:r>
+      <w:r>
+        <w:rPr>
+          <w:lang w:val="fr-FR"/>
+        </w:rPr>
+        <w:t xml:space="preserve"> :</w:t>
+      </w:r>
+    </w:p>
+    <w:p>
+      <w:pPr>
+        <w:jc w:val="left"/>
+        <w:rPr>
+          <w:lang w:val="fr-FR"/>
+        </w:rPr>
+      </w:pPr>
+      <w:r>
+        <w:rPr>
+          <w:lang w:val="fr-FR"/>
+        </w:rPr>
+        <w:t>{ +</w:t>
+      </w:r>
+      <w:r>
+        <w:rPr>
+          <w:lang w:val="fr-FR"/>
+        </w:rPr>
+        <w:br/>
+        <w:t xml:space="preserve">   </w:t>
+      </w:r>
+      <w:proofErr w:type="spellStart"/>
+      <w:r>
+        <w:rPr>
+          <w:lang w:val="fr-FR"/>
+        </w:rPr>
+        <w:t>success</w:t>
+      </w:r>
+      <w:proofErr w:type="spellEnd"/>
+      <w:r>
+        <w:rPr>
+          <w:lang w:val="fr-FR"/>
+        </w:rPr>
+        <w:t xml:space="preserve"> : false,</w:t>
+      </w:r>
+      <w:r>
+        <w:rPr>
+          <w:lang w:val="fr-FR"/>
+        </w:rPr>
+        <w:br/>
+        <w:t xml:space="preserve">    +</w:t>
+      </w:r>
+      <w:proofErr w:type="spellStart"/>
+      <w:r>
+        <w:rPr>
+          <w:lang w:val="fr-FR"/>
+        </w:rPr>
+        <w:t>error</w:t>
+      </w:r>
+      <w:proofErr w:type="spellEnd"/>
+      <w:r>
+        <w:rPr>
+          <w:lang w:val="fr-FR"/>
+        </w:rPr>
+        <w:t xml:space="preserve"> : "</w:t>
+      </w:r>
+      <w:proofErr w:type="spellStart"/>
+      <w:r>
+        <w:rPr>
+          <w:lang w:val="fr-FR"/>
+        </w:rPr>
+        <w:t>Playlist</w:t>
+      </w:r>
+      <w:proofErr w:type="spellEnd"/>
+      <w:r>
+        <w:rPr>
+          <w:lang w:val="fr-FR"/>
+        </w:rPr>
+        <w:t xml:space="preserve"> </w:t>
+      </w:r>
+      <w:proofErr w:type="spellStart"/>
+      <w:r>
+        <w:rPr>
+          <w:lang w:val="fr-FR"/>
+        </w:rPr>
+        <w:t>does</w:t>
+      </w:r>
+      <w:proofErr w:type="spellEnd"/>
+      <w:r>
+        <w:rPr>
+          <w:lang w:val="fr-FR"/>
+        </w:rPr>
+        <w:t xml:space="preserve"> not </w:t>
+      </w:r>
+      <w:proofErr w:type="spellStart"/>
+      <w:r>
+        <w:rPr>
+          <w:lang w:val="fr-FR"/>
+        </w:rPr>
+        <w:t>exist</w:t>
+      </w:r>
+      <w:proofErr w:type="spellEnd"/>
+      <w:r>
+        <w:rPr>
+          <w:lang w:val="fr-FR"/>
+        </w:rPr>
+        <w:t>"</w:t>
+      </w:r>
+    </w:p>
+    <w:p>
+      <w:pPr>
+        <w:jc w:val="left"/>
+        <w:rPr>
+          <w:lang w:val="fr-FR"/>
+        </w:rPr>
+      </w:pPr>
+      <w:r>
+        <w:rPr>
+          <w:lang w:val="fr-FR"/>
+        </w:rPr>
+        <w:t>}</w:t>
+      </w:r>
+    </w:p>
+    <w:p>
+      <w:pPr>
+        <w:jc w:val="left"/>
+        <w:rPr>
+          <w:lang w:val="fr-FR"/>
+        </w:rPr>
+      </w:pPr>
     </w:p>
     <w:p>
       <w:pPr>
@@ -17309,7 +18100,7 @@
           <w:numId w:val="1"/>
         </w:numPr>
       </w:pPr>
-      <w:bookmarkStart w:id="28" w:name="_Toc246948250"/>
+      <w:bookmarkStart w:id="28" w:name="_Toc247268977"/>
       <w:r>
         <w:t>Suppression de plusieurs</w:t>
       </w:r>
@@ -18405,7 +19196,7 @@
           <w:numId w:val="1"/>
         </w:numPr>
       </w:pPr>
-      <w:bookmarkStart w:id="29" w:name="_Toc246948251"/>
+      <w:bookmarkStart w:id="29" w:name="_Toc247268978"/>
       <w:r>
         <w:t>Suppression d’une musique de la liste de lecture</w:t>
       </w:r>
@@ -19222,7 +20013,7 @@
           <w:numId w:val="1"/>
         </w:numPr>
       </w:pPr>
-      <w:bookmarkStart w:id="30" w:name="_Toc246948252"/>
+      <w:bookmarkStart w:id="30" w:name="_Toc247268979"/>
       <w:r>
         <w:t xml:space="preserve">Récupérer les musiques </w:t>
       </w:r>
@@ -19563,7 +20354,7 @@
           <w:numId w:val="1"/>
         </w:numPr>
       </w:pPr>
-      <w:bookmarkStart w:id="31" w:name="_Toc246948253"/>
+      <w:bookmarkStart w:id="31" w:name="_Toc247268980"/>
       <w:r>
         <w:t>Lister les listes de lectures</w:t>
       </w:r>
@@ -19914,7 +20705,7 @@
           <w:numId w:val="1"/>
         </w:numPr>
       </w:pPr>
-      <w:bookmarkStart w:id="32" w:name="_Toc246948254"/>
+      <w:bookmarkStart w:id="32" w:name="_Toc247268981"/>
       <w:r>
         <w:t xml:space="preserve">Afficher les </w:t>
       </w:r>
@@ -20668,7 +21459,7 @@
       <w:pPr>
         <w:pStyle w:val="Heading2"/>
       </w:pPr>
-      <w:bookmarkStart w:id="33" w:name="_Toc246948255"/>
+      <w:bookmarkStart w:id="33" w:name="_Toc247268982"/>
       <w:r>
         <w:t>Messagerie instantanée</w:t>
       </w:r>
@@ -20851,7 +21642,7 @@
         <w:rStyle w:val="PageNumber"/>
         <w:noProof/>
       </w:rPr>
-      <w:t>6</w:t>
+      <w:t>4</w:t>
     </w:r>
     <w:r>
       <w:rPr>
@@ -20897,13 +21688,9 @@
     <w:sdt>
       <w:sdtPr>
         <w:id w:val="171999623"/>
-        <w:placeholder>
-          <w:docPart w:val="14B5E2DF96C7ED418E6BEF4FED57A43B"/>
-        </w:placeholder>
         <w:temporary/>
         <w:showingPlcHdr/>
       </w:sdtPr>
-      <w:sdtEndPr/>
       <w:sdtContent>
         <w:r>
           <w:t>[Type text]</w:t>
@@ -20919,7 +21706,6 @@
         <w:temporary/>
         <w:showingPlcHdr/>
       </w:sdtPr>
-      <w:sdtEndPr/>
       <w:sdtContent>
         <w:r>
           <w:t>[Type text]</w:t>
@@ -20935,7 +21721,6 @@
         <w:temporary/>
         <w:showingPlcHdr/>
       </w:sdtPr>
-      <w:sdtEndPr/>
       <w:sdtContent>
         <w:r>
           <w:t>[Type text]</w:t>
@@ -23264,540 +24049,6 @@
 </w:styles>
 </file>
 
-<file path=word/glossary/document.xml><?xml version="1.0" encoding="utf-8"?>
-<w:glossaryDocument xmlns:wpc="http://schemas.microsoft.com/office/word/2010/wordprocessingCanvas" xmlns:mo="http://schemas.microsoft.com/office/mac/office/2008/main" xmlns:mc="http://schemas.openxmlformats.org/markup-compatibility/2006" xmlns:mv="urn:schemas-microsoft-com:mac:vml" xmlns:o="urn:schemas-microsoft-com:office:office" xmlns:r="http://schemas.openxmlformats.org/officeDocument/2006/relationships" xmlns:m="http://schemas.openxmlformats.org/officeDocument/2006/math" xmlns:v="urn:schemas-microsoft-com:vml" xmlns:wp14="http://schemas.microsoft.com/office/word/2010/wordprocessingDrawing" xmlns:wp="http://schemas.openxmlformats.org/drawingml/2006/wordprocessingDrawing" xmlns:w10="urn:schemas-microsoft-com:office:word" xmlns:w="http://schemas.openxmlformats.org/wordprocessingml/2006/main" xmlns:w14="http://schemas.microsoft.com/office/word/2010/wordml" xmlns:wpg="http://schemas.microsoft.com/office/word/2010/wordprocessingGroup" xmlns:wpi="http://schemas.microsoft.com/office/word/2010/wordprocessingInk" xmlns:wne="http://schemas.microsoft.com/office/word/2006/wordml" xmlns:wps="http://schemas.microsoft.com/office/word/2010/wordprocessingShape" mc:Ignorable="w14 wp14"/>
-</file>
-
-<file path=word/glossary/fontTable.xml><?xml version="1.0" encoding="utf-8"?>
-<w:fonts xmlns:mc="http://schemas.openxmlformats.org/markup-compatibility/2006" xmlns:r="http://schemas.openxmlformats.org/officeDocument/2006/relationships" xmlns:w="http://schemas.openxmlformats.org/wordprocessingml/2006/main" xmlns:w14="http://schemas.microsoft.com/office/word/2010/wordml" mc:Ignorable="w14">
-  <w:font w:name="Times New Roman">
-    <w:panose1 w:val="02020603050405020304"/>
-    <w:charset w:val="00"/>
-    <w:family w:val="auto"/>
-    <w:pitch w:val="variable"/>
-    <w:sig w:usb0="00000003" w:usb1="00000000" w:usb2="00000000" w:usb3="00000000" w:csb0="00000001" w:csb1="00000000"/>
-  </w:font>
-  <w:font w:name="Cambria">
-    <w:panose1 w:val="02040503050406030204"/>
-    <w:charset w:val="00"/>
-    <w:family w:val="auto"/>
-    <w:pitch w:val="variable"/>
-    <w:sig w:usb0="E00002FF" w:usb1="400004FF" w:usb2="00000000" w:usb3="00000000" w:csb0="0000019F" w:csb1="00000000"/>
-  </w:font>
-  <w:font w:name="ＭＳ 明朝">
-    <w:panose1 w:val="00000000000000000000"/>
-    <w:charset w:val="80"/>
-    <w:family w:val="roman"/>
-    <w:notTrueType/>
-    <w:pitch w:val="fixed"/>
-    <w:sig w:usb0="00000001" w:usb1="08070000" w:usb2="00000010" w:usb3="00000000" w:csb0="00020000" w:csb1="00000000"/>
-  </w:font>
-  <w:font w:name="Calibri">
-    <w:panose1 w:val="020F0502020204030204"/>
-    <w:charset w:val="00"/>
-    <w:family w:val="auto"/>
-    <w:pitch w:val="variable"/>
-    <w:sig w:usb0="E10002FF" w:usb1="4000ACFF" w:usb2="00000009" w:usb3="00000000" w:csb0="0000019F" w:csb1="00000000"/>
-  </w:font>
-  <w:font w:name="ＭＳ ゴシック">
-    <w:panose1 w:val="00000000000000000000"/>
-    <w:charset w:val="80"/>
-    <w:family w:val="modern"/>
-    <w:notTrueType/>
-    <w:pitch w:val="fixed"/>
-    <w:sig w:usb0="00000001" w:usb1="08070000" w:usb2="00000010" w:usb3="00000000" w:csb0="00020000" w:csb1="00000000"/>
-  </w:font>
-  <w:font w:name="Lucida Grande">
-    <w:panose1 w:val="020B0600040502020204"/>
-    <w:charset w:val="00"/>
-    <w:family w:val="auto"/>
-    <w:pitch w:val="variable"/>
-    <w:sig w:usb0="E1000AEF" w:usb1="5000A1FF" w:usb2="00000000" w:usb3="00000000" w:csb0="000001BF" w:csb1="00000000"/>
-  </w:font>
-  <w:font w:name="Times">
-    <w:panose1 w:val="02000500000000000000"/>
-    <w:charset w:val="00"/>
-    <w:family w:val="auto"/>
-    <w:pitch w:val="variable"/>
-    <w:sig w:usb0="00000003" w:usb1="00000000" w:usb2="00000000" w:usb3="00000000" w:csb0="00000001" w:csb1="00000000"/>
-  </w:font>
-  <w:font w:name="Arial">
-    <w:panose1 w:val="020B0604020202020204"/>
-    <w:charset w:val="00"/>
-    <w:family w:val="auto"/>
-    <w:pitch w:val="variable"/>
-    <w:sig w:usb0="00000003" w:usb1="00000000" w:usb2="00000000" w:usb3="00000000" w:csb0="00000001" w:csb1="00000000"/>
-  </w:font>
-</w:fonts>
-</file>
-
-<file path=word/glossary/settings.xml><?xml version="1.0" encoding="utf-8"?>
-<w:settings xmlns:mc="http://schemas.openxmlformats.org/markup-compatibility/2006" xmlns:o="urn:schemas-microsoft-com:office:office" xmlns:r="http://schemas.openxmlformats.org/officeDocument/2006/relationships" xmlns:m="http://schemas.openxmlformats.org/officeDocument/2006/math" xmlns:v="urn:schemas-microsoft-com:vml" xmlns:w10="urn:schemas-microsoft-com:office:word" xmlns:w="http://schemas.openxmlformats.org/wordprocessingml/2006/main" xmlns:w14="http://schemas.microsoft.com/office/word/2010/wordml" xmlns:sl="http://schemas.openxmlformats.org/schemaLibrary/2006/main" mc:Ignorable="w14">
-  <w:view w:val="normal"/>
-  <w:defaultTabStop w:val="720"/>
-  <w:characterSpacingControl w:val="doNotCompress"/>
-  <w:compat>
-    <w:useFELayout/>
-    <w:compatSetting w:name="compatibilityMode" w:uri="http://schemas.microsoft.com/office/word" w:val="14"/>
-    <w:compatSetting w:name="overrideTableStyleFontSizeAndJustification" w:uri="http://schemas.microsoft.com/office/word" w:val="1"/>
-    <w:compatSetting w:name="enableOpenTypeFeatures" w:uri="http://schemas.microsoft.com/office/word" w:val="1"/>
-    <w:compatSetting w:name="doNotFlipMirrorIndents" w:uri="http://schemas.microsoft.com/office/word" w:val="1"/>
-  </w:compat>
-  <w:rsids>
-    <w:rsidRoot w:val="00F1601D"/>
-    <w:rsid w:val="007279CA"/>
-    <w:rsid w:val="00F1601D"/>
-    <w:rsid w:val="00FA6737"/>
-  </w:rsids>
-  <m:mathPr>
-    <m:mathFont m:val="Cambria Math"/>
-    <m:brkBin m:val="before"/>
-    <m:brkBinSub m:val="--"/>
-    <m:smallFrac m:val="0"/>
-    <m:dispDef/>
-    <m:lMargin m:val="0"/>
-    <m:rMargin m:val="0"/>
-    <m:defJc m:val="centerGroup"/>
-    <m:wrapIndent m:val="1440"/>
-    <m:intLim m:val="subSup"/>
-    <m:naryLim m:val="undOvr"/>
-  </m:mathPr>
-  <w:themeFontLang w:val="fr-FR" w:eastAsia="ja-JP"/>
-  <w:clrSchemeMapping w:bg1="light1" w:t1="dark1" w:bg2="light2" w:t2="dark2" w:accent1="accent1" w:accent2="accent2" w:accent3="accent3" w:accent4="accent4" w:accent5="accent5" w:accent6="accent6" w:hyperlink="hyperlink" w:followedHyperlink="followedHyperlink"/>
-  <w:doNotAutoCompressPictures/>
-  <w:decimalSymbol w:val="."/>
-  <w:listSeparator w:val=","/>
-  <w14:defaultImageDpi w14:val="300"/>
-</w:settings>
-</file>
-
-<file path=word/glossary/styles.xml><?xml version="1.0" encoding="utf-8"?>
-<w:styles xmlns:mc="http://schemas.openxmlformats.org/markup-compatibility/2006" xmlns:r="http://schemas.openxmlformats.org/officeDocument/2006/relationships" xmlns:w="http://schemas.openxmlformats.org/wordprocessingml/2006/main" xmlns:w14="http://schemas.microsoft.com/office/word/2010/wordml" mc:Ignorable="w14">
-  <w:docDefaults>
-    <w:rPrDefault>
-      <w:rPr>
-        <w:rFonts w:asciiTheme="minorHAnsi" w:eastAsiaTheme="minorEastAsia" w:hAnsiTheme="minorHAnsi" w:cstheme="minorBidi"/>
-        <w:sz w:val="24"/>
-        <w:szCs w:val="24"/>
-        <w:lang w:val="fr-FR" w:eastAsia="ja-JP" w:bidi="ar-SA"/>
-      </w:rPr>
-    </w:rPrDefault>
-    <w:pPrDefault/>
-  </w:docDefaults>
-  <w:latentStyles w:defLockedState="0" w:defUIPriority="99" w:defSemiHidden="1" w:defUnhideWhenUsed="1" w:defQFormat="0" w:count="276">
-    <w:lsdException w:name="Normal" w:semiHidden="0" w:uiPriority="0" w:unhideWhenUsed="0" w:qFormat="1"/>
-    <w:lsdException w:name="heading 1" w:semiHidden="0" w:uiPriority="9" w:unhideWhenUsed="0" w:qFormat="1"/>
-    <w:lsdException w:name="heading 2" w:uiPriority="9" w:qFormat="1"/>
-    <w:lsdException w:name="heading 3" w:uiPriority="9" w:qFormat="1"/>
-    <w:lsdException w:name="heading 4" w:uiPriority="9" w:qFormat="1"/>
-    <w:lsdException w:name="heading 5" w:uiPriority="9" w:qFormat="1"/>
-    <w:lsdException w:name="heading 6" w:uiPriority="9" w:qFormat="1"/>
-    <w:lsdException w:name="heading 7" w:uiPriority="9" w:qFormat="1"/>
-    <w:lsdException w:name="heading 8" w:uiPriority="9" w:qFormat="1"/>
-    <w:lsdException w:name="heading 9" w:uiPriority="9" w:qFormat="1"/>
-    <w:lsdException w:name="toc 1" w:uiPriority="39"/>
-    <w:lsdException w:name="toc 2" w:uiPriority="39"/>
-    <w:lsdException w:name="toc 3" w:uiPriority="39"/>
-    <w:lsdException w:name="toc 4" w:uiPriority="39"/>
-    <w:lsdException w:name="toc 5" w:uiPriority="39"/>
-    <w:lsdException w:name="toc 6" w:uiPriority="39"/>
-    <w:lsdException w:name="toc 7" w:uiPriority="39"/>
-    <w:lsdException w:name="toc 8" w:uiPriority="39"/>
-    <w:lsdException w:name="toc 9" w:uiPriority="39"/>
-    <w:lsdException w:name="caption" w:uiPriority="35" w:qFormat="1"/>
-    <w:lsdException w:name="Title" w:semiHidden="0" w:uiPriority="10" w:unhideWhenUsed="0" w:qFormat="1"/>
-    <w:lsdException w:name="Default Paragraph Font" w:uiPriority="1"/>
-    <w:lsdException w:name="Subtitle" w:semiHidden="0" w:uiPriority="11" w:unhideWhenUsed="0" w:qFormat="1"/>
-    <w:lsdException w:name="Strong" w:semiHidden="0" w:uiPriority="22" w:unhideWhenUsed="0" w:qFormat="1"/>
-    <w:lsdException w:name="Emphasis" w:semiHidden="0" w:uiPriority="20" w:unhideWhenUsed="0" w:qFormat="1"/>
-    <w:lsdException w:name="Table Grid" w:semiHidden="0" w:uiPriority="59" w:unhideWhenUsed="0"/>
-    <w:lsdException w:name="Placeholder Text" w:unhideWhenUsed="0"/>
-    <w:lsdException w:name="No Spacing" w:semiHidden="0" w:uiPriority="1" w:unhideWhenUsed="0" w:qFormat="1"/>
-    <w:lsdException w:name="Light Shading" w:semiHidden="0" w:uiPriority="60" w:unhideWhenUsed="0"/>
-    <w:lsdException w:name="Light List" w:semiHidden="0" w:uiPriority="61" w:unhideWhenUsed="0"/>
-    <w:lsdException w:name="Light Grid" w:semiHidden="0" w:uiPriority="62" w:unhideWhenUsed="0"/>
-    <w:lsdException w:name="Medium Shading 1" w:semiHidden="0" w:uiPriority="63" w:unhideWhenUsed="0"/>
-    <w:lsdException w:name="Medium Shading 2" w:semiHidden="0" w:uiPriority="64" w:unhideWhenUsed="0"/>
-    <w:lsdException w:name="Medium List 1" w:semiHidden="0" w:uiPriority="65" w:unhideWhenUsed="0"/>
-    <w:lsdException w:name="Medium List 2" w:semiHidden="0" w:uiPriority="66" w:unhideWhenUsed="0"/>
-    <w:lsdException w:name="Medium Grid 1" w:semiHidden="0" w:uiPriority="67" w:unhideWhenUsed="0"/>
-    <w:lsdException w:name="Medium Grid 2" w:semiHidden="0" w:uiPriority="68" w:unhideWhenUsed="0"/>
-    <w:lsdException w:name="Medium Grid 3" w:semiHidden="0" w:uiPriority="69" w:unhideWhenUsed="0"/>
-    <w:lsdException w:name="Dark List" w:semiHidden="0" w:uiPriority="70" w:unhideWhenUsed="0"/>
-    <w:lsdException w:name="Colorful Shading" w:semiHidden="0" w:uiPriority="71" w:unhideWhenUsed="0"/>
-    <w:lsdException w:name="Colorful List" w:semiHidden="0" w:uiPriority="72" w:unhideWhenUsed="0"/>
-    <w:lsdException w:name="Colorful Grid" w:semiHidden="0" w:uiPriority="73" w:unhideWhenUsed="0"/>
-    <w:lsdException w:name="Light Shading Accent 1" w:semiHidden="0" w:uiPriority="60" w:unhideWhenUsed="0"/>
-    <w:lsdException w:name="Light List Accent 1" w:semiHidden="0" w:uiPriority="61" w:unhideWhenUsed="0"/>
-    <w:lsdException w:name="Light Grid Accent 1" w:semiHidden="0" w:uiPriority="62" w:unhideWhenUsed="0"/>
-    <w:lsdException w:name="Medium Shading 1 Accent 1" w:semiHidden="0" w:uiPriority="63" w:unhideWhenUsed="0"/>
-    <w:lsdException w:name="Medium Shading 2 Accent 1" w:semiHidden="0" w:uiPriority="64" w:unhideWhenUsed="0"/>
-    <w:lsdException w:name="Medium List 1 Accent 1" w:semiHidden="0" w:uiPriority="65" w:unhideWhenUsed="0"/>
-    <w:lsdException w:name="Revision" w:unhideWhenUsed="0"/>
-    <w:lsdException w:name="List Paragraph" w:semiHidden="0" w:uiPriority="34" w:unhideWhenUsed="0" w:qFormat="1"/>
-    <w:lsdException w:name="Quote" w:semiHidden="0" w:uiPriority="29" w:unhideWhenUsed="0" w:qFormat="1"/>
-    <w:lsdException w:name="Intense Quote" w:semiHidden="0" w:uiPriority="30" w:unhideWhenUsed="0" w:qFormat="1"/>
-    <w:lsdException w:name="Medium List 2 Accent 1" w:semiHidden="0" w:uiPriority="66" w:unhideWhenUsed="0"/>
-    <w:lsdException w:name="Medium Grid 1 Accent 1" w:semiHidden="0" w:uiPriority="67" w:unhideWhenUsed="0"/>
-    <w:lsdException w:name="Medium Grid 2 Accent 1" w:semiHidden="0" w:uiPriority="68" w:unhideWhenUsed="0"/>
-    <w:lsdException w:name="Medium Grid 3 Accent 1" w:semiHidden="0" w:uiPriority="69" w:unhideWhenUsed="0"/>
-    <w:lsdException w:name="Dark List Accent 1" w:semiHidden="0" w:uiPriority="70" w:unhideWhenUsed="0"/>
-    <w:lsdException w:name="Colorful Shading Accent 1" w:semiHidden="0" w:uiPriority="71" w:unhideWhenUsed="0"/>
-    <w:lsdException w:name="Colorful List Accent 1" w:semiHidden="0" w:uiPriority="72" w:unhideWhenUsed="0"/>
-    <w:lsdException w:name="Colorful Grid Accent 1" w:semiHidden="0" w:uiPriority="73" w:unhideWhenUsed="0"/>
-    <w:lsdException w:name="Light Shading Accent 2" w:semiHidden="0" w:uiPriority="60" w:unhideWhenUsed="0"/>
-    <w:lsdException w:name="Light List Accent 2" w:semiHidden="0" w:uiPriority="61" w:unhideWhenUsed="0"/>
-    <w:lsdException w:name="Light Grid Accent 2" w:semiHidden="0" w:uiPriority="62" w:unhideWhenUsed="0"/>
-    <w:lsdException w:name="Medium Shading 1 Accent 2" w:semiHidden="0" w:uiPriority="63" w:unhideWhenUsed="0"/>
-    <w:lsdException w:name="Medium Shading 2 Accent 2" w:semiHidden="0" w:uiPriority="64" w:unhideWhenUsed="0"/>
-    <w:lsdException w:name="Medium List 1 Accent 2" w:semiHidden="0" w:uiPriority="65" w:unhideWhenUsed="0"/>
-    <w:lsdException w:name="Medium List 2 Accent 2" w:semiHidden="0" w:uiPriority="66" w:unhideWhenUsed="0"/>
-    <w:lsdException w:name="Medium Grid 1 Accent 2" w:semiHidden="0" w:uiPriority="67" w:unhideWhenUsed="0"/>
-    <w:lsdException w:name="Medium Grid 2 Accent 2" w:semiHidden="0" w:uiPriority="68" w:unhideWhenUsed="0"/>
-    <w:lsdException w:name="Medium Grid 3 Accent 2" w:semiHidden="0" w:uiPriority="69" w:unhideWhenUsed="0"/>
-    <w:lsdException w:name="Dark List Accent 2" w:semiHidden="0" w:uiPriority="70" w:unhideWhenUsed="0"/>
-    <w:lsdException w:name="Colorful Shading Accent 2" w:semiHidden="0" w:uiPriority="71" w:unhideWhenUsed="0"/>
-    <w:lsdException w:name="Colorful List Accent 2" w:semiHidden="0" w:uiPriority="72" w:unhideWhenUsed="0"/>
-    <w:lsdException w:name="Colorful Grid Accent 2" w:semiHidden="0" w:uiPriority="73" w:unhideWhenUsed="0"/>
-    <w:lsdException w:name="Light Shading Accent 3" w:semiHidden="0" w:uiPriority="60" w:unhideWhenUsed="0"/>
-    <w:lsdException w:name="Light List Accent 3" w:semiHidden="0" w:uiPriority="61" w:unhideWhenUsed="0"/>
-    <w:lsdException w:name="Light Grid Accent 3" w:semiHidden="0" w:uiPriority="62" w:unhideWhenUsed="0"/>
-    <w:lsdException w:name="Medium Shading 1 Accent 3" w:semiHidden="0" w:uiPriority="63" w:unhideWhenUsed="0"/>
-    <w:lsdException w:name="Medium Shading 2 Accent 3" w:semiHidden="0" w:uiPriority="64" w:unhideWhenUsed="0"/>
-    <w:lsdException w:name="Medium List 1 Accent 3" w:semiHidden="0" w:uiPriority="65" w:unhideWhenUsed="0"/>
-    <w:lsdException w:name="Medium List 2 Accent 3" w:semiHidden="0" w:uiPriority="66" w:unhideWhenUsed="0"/>
-    <w:lsdException w:name="Medium Grid 1 Accent 3" w:semiHidden="0" w:uiPriority="67" w:unhideWhenUsed="0"/>
-    <w:lsdException w:name="Medium Grid 2 Accent 3" w:semiHidden="0" w:uiPriority="68" w:unhideWhenUsed="0"/>
-    <w:lsdException w:name="Medium Grid 3 Accent 3" w:semiHidden="0" w:uiPriority="69" w:unhideWhenUsed="0"/>
-    <w:lsdException w:name="Dark List Accent 3" w:semiHidden="0" w:uiPriority="70" w:unhideWhenUsed="0"/>
-    <w:lsdException w:name="Colorful Shading Accent 3" w:semiHidden="0" w:uiPriority="71" w:unhideWhenUsed="0"/>
-    <w:lsdException w:name="Colorful List Accent 3" w:semiHidden="0" w:uiPriority="72" w:unhideWhenUsed="0"/>
-    <w:lsdException w:name="Colorful Grid Accent 3" w:semiHidden="0" w:uiPriority="73" w:unhideWhenUsed="0"/>
-    <w:lsdException w:name="Light Shading Accent 4" w:semiHidden="0" w:uiPriority="60" w:unhideWhenUsed="0"/>
-    <w:lsdException w:name="Light List Accent 4" w:semiHidden="0" w:uiPriority="61" w:unhideWhenUsed="0"/>
-    <w:lsdException w:name="Light Grid Accent 4" w:semiHidden="0" w:uiPriority="62" w:unhideWhenUsed="0"/>
-    <w:lsdException w:name="Medium Shading 1 Accent 4" w:semiHidden="0" w:uiPriority="63" w:unhideWhenUsed="0"/>
-    <w:lsdException w:name="Medium Shading 2 Accent 4" w:semiHidden="0" w:uiPriority="64" w:unhideWhenUsed="0"/>
-    <w:lsdException w:name="Medium List 1 Accent 4" w:semiHidden="0" w:uiPriority="65" w:unhideWhenUsed="0"/>
-    <w:lsdException w:name="Medium List 2 Accent 4" w:semiHidden="0" w:uiPriority="66" w:unhideWhenUsed="0"/>
-    <w:lsdException w:name="Medium Grid 1 Accent 4" w:semiHidden="0" w:uiPriority="67" w:unhideWhenUsed="0"/>
-    <w:lsdException w:name="Medium Grid 2 Accent 4" w:semiHidden="0" w:uiPriority="68" w:unhideWhenUsed="0"/>
-    <w:lsdException w:name="Medium Grid 3 Accent 4" w:semiHidden="0" w:uiPriority="69" w:unhideWhenUsed="0"/>
-    <w:lsdException w:name="Dark List Accent 4" w:semiHidden="0" w:uiPriority="70" w:unhideWhenUsed="0"/>
-    <w:lsdException w:name="Colorful Shading Accent 4" w:semiHidden="0" w:uiPriority="71" w:unhideWhenUsed="0"/>
-    <w:lsdException w:name="Colorful List Accent 4" w:semiHidden="0" w:uiPriority="72" w:unhideWhenUsed="0"/>
-    <w:lsdException w:name="Colorful Grid Accent 4" w:semiHidden="0" w:uiPriority="73" w:unhideWhenUsed="0"/>
-    <w:lsdException w:name="Light Shading Accent 5" w:semiHidden="0" w:uiPriority="60" w:unhideWhenUsed="0"/>
-    <w:lsdException w:name="Light List Accent 5" w:semiHidden="0" w:uiPriority="61" w:unhideWhenUsed="0"/>
-    <w:lsdException w:name="Light Grid Accent 5" w:semiHidden="0" w:uiPriority="62" w:unhideWhenUsed="0"/>
-    <w:lsdException w:name="Medium Shading 1 Accent 5" w:semiHidden="0" w:uiPriority="63" w:unhideWhenUsed="0"/>
-    <w:lsdException w:name="Medium Shading 2 Accent 5" w:semiHidden="0" w:uiPriority="64" w:unhideWhenUsed="0"/>
-    <w:lsdException w:name="Medium List 1 Accent 5" w:semiHidden="0" w:uiPriority="65" w:unhideWhenUsed="0"/>
-    <w:lsdException w:name="Medium List 2 Accent 5" w:semiHidden="0" w:uiPriority="66" w:unhideWhenUsed="0"/>
-    <w:lsdException w:name="Medium Grid 1 Accent 5" w:semiHidden="0" w:uiPriority="67" w:unhideWhenUsed="0"/>
-    <w:lsdException w:name="Medium Grid 2 Accent 5" w:semiHidden="0" w:uiPriority="68" w:unhideWhenUsed="0"/>
-    <w:lsdException w:name="Medium Grid 3 Accent 5" w:semiHidden="0" w:uiPriority="69" w:unhideWhenUsed="0"/>
-    <w:lsdException w:name="Dark List Accent 5" w:semiHidden="0" w:uiPriority="70" w:unhideWhenUsed="0"/>
-    <w:lsdException w:name="Colorful Shading Accent 5" w:semiHidden="0" w:uiPriority="71" w:unhideWhenUsed="0"/>
-    <w:lsdException w:name="Colorful List Accent 5" w:semiHidden="0" w:uiPriority="72" w:unhideWhenUsed="0"/>
-    <w:lsdException w:name="Colorful Grid Accent 5" w:semiHidden="0" w:uiPriority="73" w:unhideWhenUsed="0"/>
-    <w:lsdException w:name="Light Shading Accent 6" w:semiHidden="0" w:uiPriority="60" w:unhideWhenUsed="0"/>
-    <w:lsdException w:name="Light List Accent 6" w:semiHidden="0" w:uiPriority="61" w:unhideWhenUsed="0"/>
-    <w:lsdException w:name="Light Grid Accent 6" w:semiHidden="0" w:uiPriority="62" w:unhideWhenUsed="0"/>
-    <w:lsdException w:name="Medium Shading 1 Accent 6" w:semiHidden="0" w:uiPriority="63" w:unhideWhenUsed="0"/>
-    <w:lsdException w:name="Medium Shading 2 Accent 6" w:semiHidden="0" w:uiPriority="64" w:unhideWhenUsed="0"/>
-    <w:lsdException w:name="Medium List 1 Accent 6" w:semiHidden="0" w:uiPriority="65" w:unhideWhenUsed="0"/>
-    <w:lsdException w:name="Medium List 2 Accent 6" w:semiHidden="0" w:uiPriority="66" w:unhideWhenUsed="0"/>
-    <w:lsdException w:name="Medium Grid 1 Accent 6" w:semiHidden="0" w:uiPriority="67" w:unhideWhenUsed="0"/>
-    <w:lsdException w:name="Medium Grid 2 Accent 6" w:semiHidden="0" w:uiPriority="68" w:unhideWhenUsed="0"/>
-    <w:lsdException w:name="Medium Grid 3 Accent 6" w:semiHidden="0" w:uiPriority="69" w:unhideWhenUsed="0"/>
-    <w:lsdException w:name="Dark List Accent 6" w:semiHidden="0" w:uiPriority="70" w:unhideWhenUsed="0"/>
-    <w:lsdException w:name="Colorful Shading Accent 6" w:semiHidden="0" w:uiPriority="71" w:unhideWhenUsed="0"/>
-    <w:lsdException w:name="Colorful List Accent 6" w:semiHidden="0" w:uiPriority="72" w:unhideWhenUsed="0"/>
-    <w:lsdException w:name="Colorful Grid Accent 6" w:semiHidden="0" w:uiPriority="73" w:unhideWhenUsed="0"/>
-    <w:lsdException w:name="Subtle Emphasis" w:semiHidden="0" w:uiPriority="19" w:unhideWhenUsed="0" w:qFormat="1"/>
-    <w:lsdException w:name="Intense Emphasis" w:semiHidden="0" w:uiPriority="21" w:unhideWhenUsed="0" w:qFormat="1"/>
-    <w:lsdException w:name="Subtle Reference" w:semiHidden="0" w:uiPriority="31" w:unhideWhenUsed="0" w:qFormat="1"/>
-    <w:lsdException w:name="Intense Reference" w:semiHidden="0" w:uiPriority="32" w:unhideWhenUsed="0" w:qFormat="1"/>
-    <w:lsdException w:name="Book Title" w:semiHidden="0" w:uiPriority="33" w:unhideWhenUsed="0" w:qFormat="1"/>
-    <w:lsdException w:name="Bibliography" w:uiPriority="37"/>
-    <w:lsdException w:name="TOC Heading" w:uiPriority="39" w:qFormat="1"/>
-  </w:latentStyles>
-  <w:style w:type="paragraph" w:default="1" w:styleId="Normal">
-    <w:name w:val="Normal"/>
-    <w:qFormat/>
-  </w:style>
-  <w:style w:type="character" w:default="1" w:styleId="DefaultParagraphFont">
-    <w:name w:val="Default Paragraph Font"/>
-    <w:uiPriority w:val="1"/>
-    <w:semiHidden/>
-    <w:unhideWhenUsed/>
-  </w:style>
-  <w:style w:type="table" w:default="1" w:styleId="TableNormal">
-    <w:name w:val="Normal Table"/>
-    <w:uiPriority w:val="99"/>
-    <w:semiHidden/>
-    <w:unhideWhenUsed/>
-    <w:tblPr>
-      <w:tblInd w:w="0" w:type="dxa"/>
-      <w:tblCellMar>
-        <w:top w:w="0" w:type="dxa"/>
-        <w:left w:w="108" w:type="dxa"/>
-        <w:bottom w:w="0" w:type="dxa"/>
-        <w:right w:w="108" w:type="dxa"/>
-      </w:tblCellMar>
-    </w:tblPr>
-  </w:style>
-  <w:style w:type="numbering" w:default="1" w:styleId="NoList">
-    <w:name w:val="No List"/>
-    <w:uiPriority w:val="99"/>
-    <w:semiHidden/>
-    <w:unhideWhenUsed/>
-  </w:style>
-  <w:style w:type="paragraph" w:customStyle="1" w:styleId="14B5E2DF96C7ED418E6BEF4FED57A43B">
-    <w:name w:val="14B5E2DF96C7ED418E6BEF4FED57A43B"/>
-    <w:rsid w:val="00F1601D"/>
-  </w:style>
-  <w:style w:type="paragraph" w:customStyle="1" w:styleId="C34DB6762067514992DD61D9C60D64F3">
-    <w:name w:val="C34DB6762067514992DD61D9C60D64F3"/>
-    <w:rsid w:val="00F1601D"/>
-  </w:style>
-  <w:style w:type="paragraph" w:customStyle="1" w:styleId="49EAE6C4C9AE544E9AC79414D4A98E45">
-    <w:name w:val="49EAE6C4C9AE544E9AC79414D4A98E45"/>
-    <w:rsid w:val="00F1601D"/>
-  </w:style>
-  <w:style w:type="paragraph" w:customStyle="1" w:styleId="70732BF0A1211E4BBE5F6BDED6923214">
-    <w:name w:val="70732BF0A1211E4BBE5F6BDED6923214"/>
-    <w:rsid w:val="00F1601D"/>
-  </w:style>
-  <w:style w:type="paragraph" w:customStyle="1" w:styleId="3079820147CF1042A77E864C2478D5AF">
-    <w:name w:val="3079820147CF1042A77E864C2478D5AF"/>
-    <w:rsid w:val="00F1601D"/>
-  </w:style>
-  <w:style w:type="paragraph" w:customStyle="1" w:styleId="2B3232EB3B65F84DB07F829B49226C51">
-    <w:name w:val="2B3232EB3B65F84DB07F829B49226C51"/>
-    <w:rsid w:val="00F1601D"/>
-  </w:style>
-</w:styles>
-</file>
-
-<file path=word/glossary/stylesWithEffects.xml><?xml version="1.0" encoding="utf-8"?>
-<w:styles xmlns:wpc="http://schemas.microsoft.com/office/word/2010/wordprocessingCanvas" xmlns:mo="http://schemas.microsoft.com/office/mac/office/2008/main" xmlns:mc="http://schemas.openxmlformats.org/markup-compatibility/2006" xmlns:mv="urn:schemas-microsoft-com:mac:vml" xmlns:o="urn:schemas-microsoft-com:office:office" xmlns:r="http://schemas.openxmlformats.org/officeDocument/2006/relationships" xmlns:m="http://schemas.openxmlformats.org/officeDocument/2006/math" xmlns:v="urn:schemas-microsoft-com:vml" xmlns:wp14="http://schemas.microsoft.com/office/word/2010/wordprocessingDrawing" xmlns:wp="http://schemas.openxmlformats.org/drawingml/2006/wordprocessingDrawing" xmlns:w10="urn:schemas-microsoft-com:office:word" xmlns:w="http://schemas.openxmlformats.org/wordprocessingml/2006/main" xmlns:w14="http://schemas.microsoft.com/office/word/2010/wordml" xmlns:wpg="http://schemas.microsoft.com/office/word/2010/wordprocessingGroup" xmlns:wpi="http://schemas.microsoft.com/office/word/2010/wordprocessingInk" xmlns:wne="http://schemas.microsoft.com/office/word/2006/wordml" xmlns:wps="http://schemas.microsoft.com/office/word/2010/wordprocessingShape" mc:Ignorable="w14 wp14">
-  <w:docDefaults>
-    <w:rPrDefault>
-      <w:rPr>
-        <w:rFonts w:asciiTheme="minorHAnsi" w:eastAsiaTheme="minorEastAsia" w:hAnsiTheme="minorHAnsi" w:cstheme="minorBidi"/>
-        <w:sz w:val="24"/>
-        <w:szCs w:val="24"/>
-        <w:lang w:val="fr-FR" w:eastAsia="ja-JP" w:bidi="ar-SA"/>
-      </w:rPr>
-    </w:rPrDefault>
-    <w:pPrDefault/>
-  </w:docDefaults>
-  <w:latentStyles w:defLockedState="0" w:defUIPriority="99" w:defSemiHidden="1" w:defUnhideWhenUsed="1" w:defQFormat="0" w:count="276">
-    <w:lsdException w:name="Normal" w:semiHidden="0" w:uiPriority="0" w:unhideWhenUsed="0" w:qFormat="1"/>
-    <w:lsdException w:name="heading 1" w:semiHidden="0" w:uiPriority="9" w:unhideWhenUsed="0" w:qFormat="1"/>
-    <w:lsdException w:name="heading 2" w:uiPriority="9" w:qFormat="1"/>
-    <w:lsdException w:name="heading 3" w:uiPriority="9" w:qFormat="1"/>
-    <w:lsdException w:name="heading 4" w:uiPriority="9" w:qFormat="1"/>
-    <w:lsdException w:name="heading 5" w:uiPriority="9" w:qFormat="1"/>
-    <w:lsdException w:name="heading 6" w:uiPriority="9" w:qFormat="1"/>
-    <w:lsdException w:name="heading 7" w:uiPriority="9" w:qFormat="1"/>
-    <w:lsdException w:name="heading 8" w:uiPriority="9" w:qFormat="1"/>
-    <w:lsdException w:name="heading 9" w:uiPriority="9" w:qFormat="1"/>
-    <w:lsdException w:name="toc 1" w:uiPriority="39"/>
-    <w:lsdException w:name="toc 2" w:uiPriority="39"/>
-    <w:lsdException w:name="toc 3" w:uiPriority="39"/>
-    <w:lsdException w:name="toc 4" w:uiPriority="39"/>
-    <w:lsdException w:name="toc 5" w:uiPriority="39"/>
-    <w:lsdException w:name="toc 6" w:uiPriority="39"/>
-    <w:lsdException w:name="toc 7" w:uiPriority="39"/>
-    <w:lsdException w:name="toc 8" w:uiPriority="39"/>
-    <w:lsdException w:name="toc 9" w:uiPriority="39"/>
-    <w:lsdException w:name="caption" w:uiPriority="35" w:qFormat="1"/>
-    <w:lsdException w:name="Title" w:semiHidden="0" w:uiPriority="10" w:unhideWhenUsed="0" w:qFormat="1"/>
-    <w:lsdException w:name="Default Paragraph Font" w:uiPriority="1"/>
-    <w:lsdException w:name="Subtitle" w:semiHidden="0" w:uiPriority="11" w:unhideWhenUsed="0" w:qFormat="1"/>
-    <w:lsdException w:name="Strong" w:semiHidden="0" w:uiPriority="22" w:unhideWhenUsed="0" w:qFormat="1"/>
-    <w:lsdException w:name="Emphasis" w:semiHidden="0" w:uiPriority="20" w:unhideWhenUsed="0" w:qFormat="1"/>
-    <w:lsdException w:name="Table Grid" w:semiHidden="0" w:uiPriority="59" w:unhideWhenUsed="0"/>
-    <w:lsdException w:name="Placeholder Text" w:unhideWhenUsed="0"/>
-    <w:lsdException w:name="No Spacing" w:semiHidden="0" w:uiPriority="1" w:unhideWhenUsed="0" w:qFormat="1"/>
-    <w:lsdException w:name="Light Shading" w:semiHidden="0" w:uiPriority="60" w:unhideWhenUsed="0"/>
-    <w:lsdException w:name="Light List" w:semiHidden="0" w:uiPriority="61" w:unhideWhenUsed="0"/>
-    <w:lsdException w:name="Light Grid" w:semiHidden="0" w:uiPriority="62" w:unhideWhenUsed="0"/>
-    <w:lsdException w:name="Medium Shading 1" w:semiHidden="0" w:uiPriority="63" w:unhideWhenUsed="0"/>
-    <w:lsdException w:name="Medium Shading 2" w:semiHidden="0" w:uiPriority="64" w:unhideWhenUsed="0"/>
-    <w:lsdException w:name="Medium List 1" w:semiHidden="0" w:uiPriority="65" w:unhideWhenUsed="0"/>
-    <w:lsdException w:name="Medium List 2" w:semiHidden="0" w:uiPriority="66" w:unhideWhenUsed="0"/>
-    <w:lsdException w:name="Medium Grid 1" w:semiHidden="0" w:uiPriority="67" w:unhideWhenUsed="0"/>
-    <w:lsdException w:name="Medium Grid 2" w:semiHidden="0" w:uiPriority="68" w:unhideWhenUsed="0"/>
-    <w:lsdException w:name="Medium Grid 3" w:semiHidden="0" w:uiPriority="69" w:unhideWhenUsed="0"/>
-    <w:lsdException w:name="Dark List" w:semiHidden="0" w:uiPriority="70" w:unhideWhenUsed="0"/>
-    <w:lsdException w:name="Colorful Shading" w:semiHidden="0" w:uiPriority="71" w:unhideWhenUsed="0"/>
-    <w:lsdException w:name="Colorful List" w:semiHidden="0" w:uiPriority="72" w:unhideWhenUsed="0"/>
-    <w:lsdException w:name="Colorful Grid" w:semiHidden="0" w:uiPriority="73" w:unhideWhenUsed="0"/>
-    <w:lsdException w:name="Light Shading Accent 1" w:semiHidden="0" w:uiPriority="60" w:unhideWhenUsed="0"/>
-    <w:lsdException w:name="Light List Accent 1" w:semiHidden="0" w:uiPriority="61" w:unhideWhenUsed="0"/>
-    <w:lsdException w:name="Light Grid Accent 1" w:semiHidden="0" w:uiPriority="62" w:unhideWhenUsed="0"/>
-    <w:lsdException w:name="Medium Shading 1 Accent 1" w:semiHidden="0" w:uiPriority="63" w:unhideWhenUsed="0"/>
-    <w:lsdException w:name="Medium Shading 2 Accent 1" w:semiHidden="0" w:uiPriority="64" w:unhideWhenUsed="0"/>
-    <w:lsdException w:name="Medium List 1 Accent 1" w:semiHidden="0" w:uiPriority="65" w:unhideWhenUsed="0"/>
-    <w:lsdException w:name="Revision" w:unhideWhenUsed="0"/>
-    <w:lsdException w:name="List Paragraph" w:semiHidden="0" w:uiPriority="34" w:unhideWhenUsed="0" w:qFormat="1"/>
-    <w:lsdException w:name="Quote" w:semiHidden="0" w:uiPriority="29" w:unhideWhenUsed="0" w:qFormat="1"/>
-    <w:lsdException w:name="Intense Quote" w:semiHidden="0" w:uiPriority="30" w:unhideWhenUsed="0" w:qFormat="1"/>
-    <w:lsdException w:name="Medium List 2 Accent 1" w:semiHidden="0" w:uiPriority="66" w:unhideWhenUsed="0"/>
-    <w:lsdException w:name="Medium Grid 1 Accent 1" w:semiHidden="0" w:uiPriority="67" w:unhideWhenUsed="0"/>
-    <w:lsdException w:name="Medium Grid 2 Accent 1" w:semiHidden="0" w:uiPriority="68" w:unhideWhenUsed="0"/>
-    <w:lsdException w:name="Medium Grid 3 Accent 1" w:semiHidden="0" w:uiPriority="69" w:unhideWhenUsed="0"/>
-    <w:lsdException w:name="Dark List Accent 1" w:semiHidden="0" w:uiPriority="70" w:unhideWhenUsed="0"/>
-    <w:lsdException w:name="Colorful Shading Accent 1" w:semiHidden="0" w:uiPriority="71" w:unhideWhenUsed="0"/>
-    <w:lsdException w:name="Colorful List Accent 1" w:semiHidden="0" w:uiPriority="72" w:unhideWhenUsed="0"/>
-    <w:lsdException w:name="Colorful Grid Accent 1" w:semiHidden="0" w:uiPriority="73" w:unhideWhenUsed="0"/>
-    <w:lsdException w:name="Light Shading Accent 2" w:semiHidden="0" w:uiPriority="60" w:unhideWhenUsed="0"/>
-    <w:lsdException w:name="Light List Accent 2" w:semiHidden="0" w:uiPriority="61" w:unhideWhenUsed="0"/>
-    <w:lsdException w:name="Light Grid Accent 2" w:semiHidden="0" w:uiPriority="62" w:unhideWhenUsed="0"/>
-    <w:lsdException w:name="Medium Shading 1 Accent 2" w:semiHidden="0" w:uiPriority="63" w:unhideWhenUsed="0"/>
-    <w:lsdException w:name="Medium Shading 2 Accent 2" w:semiHidden="0" w:uiPriority="64" w:unhideWhenUsed="0"/>
-    <w:lsdException w:name="Medium List 1 Accent 2" w:semiHidden="0" w:uiPriority="65" w:unhideWhenUsed="0"/>
-    <w:lsdException w:name="Medium List 2 Accent 2" w:semiHidden="0" w:uiPriority="66" w:unhideWhenUsed="0"/>
-    <w:lsdException w:name="Medium Grid 1 Accent 2" w:semiHidden="0" w:uiPriority="67" w:unhideWhenUsed="0"/>
-    <w:lsdException w:name="Medium Grid 2 Accent 2" w:semiHidden="0" w:uiPriority="68" w:unhideWhenUsed="0"/>
-    <w:lsdException w:name="Medium Grid 3 Accent 2" w:semiHidden="0" w:uiPriority="69" w:unhideWhenUsed="0"/>
-    <w:lsdException w:name="Dark List Accent 2" w:semiHidden="0" w:uiPriority="70" w:unhideWhenUsed="0"/>
-    <w:lsdException w:name="Colorful Shading Accent 2" w:semiHidden="0" w:uiPriority="71" w:unhideWhenUsed="0"/>
-    <w:lsdException w:name="Colorful List Accent 2" w:semiHidden="0" w:uiPriority="72" w:unhideWhenUsed="0"/>
-    <w:lsdException w:name="Colorful Grid Accent 2" w:semiHidden="0" w:uiPriority="73" w:unhideWhenUsed="0"/>
-    <w:lsdException w:name="Light Shading Accent 3" w:semiHidden="0" w:uiPriority="60" w:unhideWhenUsed="0"/>
-    <w:lsdException w:name="Light List Accent 3" w:semiHidden="0" w:uiPriority="61" w:unhideWhenUsed="0"/>
-    <w:lsdException w:name="Light Grid Accent 3" w:semiHidden="0" w:uiPriority="62" w:unhideWhenUsed="0"/>
-    <w:lsdException w:name="Medium Shading 1 Accent 3" w:semiHidden="0" w:uiPriority="63" w:unhideWhenUsed="0"/>
-    <w:lsdException w:name="Medium Shading 2 Accent 3" w:semiHidden="0" w:uiPriority="64" w:unhideWhenUsed="0"/>
-    <w:lsdException w:name="Medium List 1 Accent 3" w:semiHidden="0" w:uiPriority="65" w:unhideWhenUsed="0"/>
-    <w:lsdException w:name="Medium List 2 Accent 3" w:semiHidden="0" w:uiPriority="66" w:unhideWhenUsed="0"/>
-    <w:lsdException w:name="Medium Grid 1 Accent 3" w:semiHidden="0" w:uiPriority="67" w:unhideWhenUsed="0"/>
-    <w:lsdException w:name="Medium Grid 2 Accent 3" w:semiHidden="0" w:uiPriority="68" w:unhideWhenUsed="0"/>
-    <w:lsdException w:name="Medium Grid 3 Accent 3" w:semiHidden="0" w:uiPriority="69" w:unhideWhenUsed="0"/>
-    <w:lsdException w:name="Dark List Accent 3" w:semiHidden="0" w:uiPriority="70" w:unhideWhenUsed="0"/>
-    <w:lsdException w:name="Colorful Shading Accent 3" w:semiHidden="0" w:uiPriority="71" w:unhideWhenUsed="0"/>
-    <w:lsdException w:name="Colorful List Accent 3" w:semiHidden="0" w:uiPriority="72" w:unhideWhenUsed="0"/>
-    <w:lsdException w:name="Colorful Grid Accent 3" w:semiHidden="0" w:uiPriority="73" w:unhideWhenUsed="0"/>
-    <w:lsdException w:name="Light Shading Accent 4" w:semiHidden="0" w:uiPriority="60" w:unhideWhenUsed="0"/>
-    <w:lsdException w:name="Light List Accent 4" w:semiHidden="0" w:uiPriority="61" w:unhideWhenUsed="0"/>
-    <w:lsdException w:name="Light Grid Accent 4" w:semiHidden="0" w:uiPriority="62" w:unhideWhenUsed="0"/>
-    <w:lsdException w:name="Medium Shading 1 Accent 4" w:semiHidden="0" w:uiPriority="63" w:unhideWhenUsed="0"/>
-    <w:lsdException w:name="Medium Shading 2 Accent 4" w:semiHidden="0" w:uiPriority="64" w:unhideWhenUsed="0"/>
-    <w:lsdException w:name="Medium List 1 Accent 4" w:semiHidden="0" w:uiPriority="65" w:unhideWhenUsed="0"/>
-    <w:lsdException w:name="Medium List 2 Accent 4" w:semiHidden="0" w:uiPriority="66" w:unhideWhenUsed="0"/>
-    <w:lsdException w:name="Medium Grid 1 Accent 4" w:semiHidden="0" w:uiPriority="67" w:unhideWhenUsed="0"/>
-    <w:lsdException w:name="Medium Grid 2 Accent 4" w:semiHidden="0" w:uiPriority="68" w:unhideWhenUsed="0"/>
-    <w:lsdException w:name="Medium Grid 3 Accent 4" w:semiHidden="0" w:uiPriority="69" w:unhideWhenUsed="0"/>
-    <w:lsdException w:name="Dark List Accent 4" w:semiHidden="0" w:uiPriority="70" w:unhideWhenUsed="0"/>
-    <w:lsdException w:name="Colorful Shading Accent 4" w:semiHidden="0" w:uiPriority="71" w:unhideWhenUsed="0"/>
-    <w:lsdException w:name="Colorful List Accent 4" w:semiHidden="0" w:uiPriority="72" w:unhideWhenUsed="0"/>
-    <w:lsdException w:name="Colorful Grid Accent 4" w:semiHidden="0" w:uiPriority="73" w:unhideWhenUsed="0"/>
-    <w:lsdException w:name="Light Shading Accent 5" w:semiHidden="0" w:uiPriority="60" w:unhideWhenUsed="0"/>
-    <w:lsdException w:name="Light List Accent 5" w:semiHidden="0" w:uiPriority="61" w:unhideWhenUsed="0"/>
-    <w:lsdException w:name="Light Grid Accent 5" w:semiHidden="0" w:uiPriority="62" w:unhideWhenUsed="0"/>
-    <w:lsdException w:name="Medium Shading 1 Accent 5" w:semiHidden="0" w:uiPriority="63" w:unhideWhenUsed="0"/>
-    <w:lsdException w:name="Medium Shading 2 Accent 5" w:semiHidden="0" w:uiPriority="64" w:unhideWhenUsed="0"/>
-    <w:lsdException w:name="Medium List 1 Accent 5" w:semiHidden="0" w:uiPriority="65" w:unhideWhenUsed="0"/>
-    <w:lsdException w:name="Medium List 2 Accent 5" w:semiHidden="0" w:uiPriority="66" w:unhideWhenUsed="0"/>
-    <w:lsdException w:name="Medium Grid 1 Accent 5" w:semiHidden="0" w:uiPriority="67" w:unhideWhenUsed="0"/>
-    <w:lsdException w:name="Medium Grid 2 Accent 5" w:semiHidden="0" w:uiPriority="68" w:unhideWhenUsed="0"/>
-    <w:lsdException w:name="Medium Grid 3 Accent 5" w:semiHidden="0" w:uiPriority="69" w:unhideWhenUsed="0"/>
-    <w:lsdException w:name="Dark List Accent 5" w:semiHidden="0" w:uiPriority="70" w:unhideWhenUsed="0"/>
-    <w:lsdException w:name="Colorful Shading Accent 5" w:semiHidden="0" w:uiPriority="71" w:unhideWhenUsed="0"/>
-    <w:lsdException w:name="Colorful List Accent 5" w:semiHidden="0" w:uiPriority="72" w:unhideWhenUsed="0"/>
-    <w:lsdException w:name="Colorful Grid Accent 5" w:semiHidden="0" w:uiPriority="73" w:unhideWhenUsed="0"/>
-    <w:lsdException w:name="Light Shading Accent 6" w:semiHidden="0" w:uiPriority="60" w:unhideWhenUsed="0"/>
-    <w:lsdException w:name="Light List Accent 6" w:semiHidden="0" w:uiPriority="61" w:unhideWhenUsed="0"/>
-    <w:lsdException w:name="Light Grid Accent 6" w:semiHidden="0" w:uiPriority="62" w:unhideWhenUsed="0"/>
-    <w:lsdException w:name="Medium Shading 1 Accent 6" w:semiHidden="0" w:uiPriority="63" w:unhideWhenUsed="0"/>
-    <w:lsdException w:name="Medium Shading 2 Accent 6" w:semiHidden="0" w:uiPriority="64" w:unhideWhenUsed="0"/>
-    <w:lsdException w:name="Medium List 1 Accent 6" w:semiHidden="0" w:uiPriority="65" w:unhideWhenUsed="0"/>
-    <w:lsdException w:name="Medium List 2 Accent 6" w:semiHidden="0" w:uiPriority="66" w:unhideWhenUsed="0"/>
-    <w:lsdException w:name="Medium Grid 1 Accent 6" w:semiHidden="0" w:uiPriority="67" w:unhideWhenUsed="0"/>
-    <w:lsdException w:name="Medium Grid 2 Accent 6" w:semiHidden="0" w:uiPriority="68" w:unhideWhenUsed="0"/>
-    <w:lsdException w:name="Medium Grid 3 Accent 6" w:semiHidden="0" w:uiPriority="69" w:unhideWhenUsed="0"/>
-    <w:lsdException w:name="Dark List Accent 6" w:semiHidden="0" w:uiPriority="70" w:unhideWhenUsed="0"/>
-    <w:lsdException w:name="Colorful Shading Accent 6" w:semiHidden="0" w:uiPriority="71" w:unhideWhenUsed="0"/>
-    <w:lsdException w:name="Colorful List Accent 6" w:semiHidden="0" w:uiPriority="72" w:unhideWhenUsed="0"/>
-    <w:lsdException w:name="Colorful Grid Accent 6" w:semiHidden="0" w:uiPriority="73" w:unhideWhenUsed="0"/>
-    <w:lsdException w:name="Subtle Emphasis" w:semiHidden="0" w:uiPriority="19" w:unhideWhenUsed="0" w:qFormat="1"/>
-    <w:lsdException w:name="Intense Emphasis" w:semiHidden="0" w:uiPriority="21" w:unhideWhenUsed="0" w:qFormat="1"/>
-    <w:lsdException w:name="Subtle Reference" w:semiHidden="0" w:uiPriority="31" w:unhideWhenUsed="0" w:qFormat="1"/>
-    <w:lsdException w:name="Intense Reference" w:semiHidden="0" w:uiPriority="32" w:unhideWhenUsed="0" w:qFormat="1"/>
-    <w:lsdException w:name="Book Title" w:semiHidden="0" w:uiPriority="33" w:unhideWhenUsed="0" w:qFormat="1"/>
-    <w:lsdException w:name="Bibliography" w:uiPriority="37"/>
-    <w:lsdException w:name="TOC Heading" w:uiPriority="39" w:qFormat="1"/>
-  </w:latentStyles>
-  <w:style w:type="paragraph" w:default="1" w:styleId="Normal">
-    <w:name w:val="Normal"/>
-    <w:qFormat/>
-  </w:style>
-  <w:style w:type="character" w:default="1" w:styleId="DefaultParagraphFont">
-    <w:name w:val="Default Paragraph Font"/>
-    <w:uiPriority w:val="1"/>
-    <w:semiHidden/>
-    <w:unhideWhenUsed/>
-  </w:style>
-  <w:style w:type="table" w:default="1" w:styleId="TableNormal">
-    <w:name w:val="Normal Table"/>
-    <w:uiPriority w:val="99"/>
-    <w:semiHidden/>
-    <w:unhideWhenUsed/>
-    <w:tblPr>
-      <w:tblInd w:w="0" w:type="dxa"/>
-      <w:tblCellMar>
-        <w:top w:w="0" w:type="dxa"/>
-        <w:left w:w="108" w:type="dxa"/>
-        <w:bottom w:w="0" w:type="dxa"/>
-        <w:right w:w="108" w:type="dxa"/>
-      </w:tblCellMar>
-    </w:tblPr>
-  </w:style>
-  <w:style w:type="numbering" w:default="1" w:styleId="NoList">
-    <w:name w:val="No List"/>
-    <w:uiPriority w:val="99"/>
-    <w:semiHidden/>
-    <w:unhideWhenUsed/>
-  </w:style>
-  <w:style w:type="paragraph" w:customStyle="1" w:styleId="14B5E2DF96C7ED418E6BEF4FED57A43B">
-    <w:name w:val="14B5E2DF96C7ED418E6BEF4FED57A43B"/>
-    <w:rsid w:val="00F1601D"/>
-  </w:style>
-  <w:style w:type="paragraph" w:customStyle="1" w:styleId="C34DB6762067514992DD61D9C60D64F3">
-    <w:name w:val="C34DB6762067514992DD61D9C60D64F3"/>
-    <w:rsid w:val="00F1601D"/>
-  </w:style>
-  <w:style w:type="paragraph" w:customStyle="1" w:styleId="49EAE6C4C9AE544E9AC79414D4A98E45">
-    <w:name w:val="49EAE6C4C9AE544E9AC79414D4A98E45"/>
-    <w:rsid w:val="00F1601D"/>
-  </w:style>
-  <w:style w:type="paragraph" w:customStyle="1" w:styleId="70732BF0A1211E4BBE5F6BDED6923214">
-    <w:name w:val="70732BF0A1211E4BBE5F6BDED6923214"/>
-    <w:rsid w:val="00F1601D"/>
-  </w:style>
-  <w:style w:type="paragraph" w:customStyle="1" w:styleId="3079820147CF1042A77E864C2478D5AF">
-    <w:name w:val="3079820147CF1042A77E864C2478D5AF"/>
-    <w:rsid w:val="00F1601D"/>
-  </w:style>
-  <w:style w:type="paragraph" w:customStyle="1" w:styleId="2B3232EB3B65F84DB07F829B49226C51">
-    <w:name w:val="2B3232EB3B65F84DB07F829B49226C51"/>
-    <w:rsid w:val="00F1601D"/>
-  </w:style>
-</w:styles>
-</file>
-
-<file path=word/glossary/webSettings.xml><?xml version="1.0" encoding="utf-8"?>
-<w:webSettings xmlns:mc="http://schemas.openxmlformats.org/markup-compatibility/2006" xmlns:r="http://schemas.openxmlformats.org/officeDocument/2006/relationships" xmlns:w="http://schemas.openxmlformats.org/wordprocessingml/2006/main" xmlns:w14="http://schemas.microsoft.com/office/word/2010/wordml" mc:Ignorable="w14">
-  <w:allowPNG/>
-  <w:doNotSaveAsSingleFile/>
-</w:webSettings>
-</file>
-
 <file path=word/theme/theme1.xml><?xml version="1.0" encoding="utf-8"?>
 <a:theme xmlns:a="http://schemas.openxmlformats.org/drawingml/2006/main" name="Office Theme">
   <a:themeElements>
@@ -24123,7 +24374,7 @@
 </file>
 
 <file path=customXml/itemProps1.xml><?xml version="1.0" encoding="utf-8"?>
-<ds:datastoreItem xmlns:ds="http://schemas.openxmlformats.org/officeDocument/2006/customXml" ds:itemID="{FC67A5BF-8900-EC44-AE2B-86A1ABBE329F}">
+<ds:datastoreItem xmlns:ds="http://schemas.openxmlformats.org/officeDocument/2006/customXml" ds:itemID="{6CDAC811-3F91-B748-AC1C-6B9EB69C306B}">
   <ds:schemaRefs>
     <ds:schemaRef ds:uri="http://schemas.openxmlformats.org/officeDocument/2006/bibliography"/>
   </ds:schemaRefs>

</xml_diff>